<commit_message>
Setting up Table of contents, headers, footers and sections for Task 3 Executive Summary and Implications
</commit_message>
<xml_diff>
--- a/Classes/D214 - Data Analytics Graduate Capstone/Performance Assessment(s)/Task 3/D214-nkm2-task3-executive-summary-and-implications.docx
+++ b/Classes/D214 - Data Analytics Graduate Capstone/Performance Assessment(s)/Task 3/D214-nkm2-task3-executive-summary-and-implications.docx
@@ -2,8 +2,598 @@
 <file path=word/document.xml><?xml version="1.0" encoding="utf-8"?>
 <w:document xmlns:wpc="http://schemas.microsoft.com/office/word/2010/wordprocessingCanvas" xmlns:cx="http://schemas.microsoft.com/office/drawing/2014/chartex" xmlns:cx1="http://schemas.microsoft.com/office/drawing/2015/9/8/chartex" xmlns:cx2="http://schemas.microsoft.com/office/drawing/2015/10/21/chartex" xmlns:cx3="http://schemas.microsoft.com/office/drawing/2016/5/9/chartex" xmlns:cx4="http://schemas.microsoft.com/office/drawing/2016/5/10/chartex" xmlns:cx5="http://schemas.microsoft.com/office/drawing/2016/5/11/chartex" xmlns:cx6="http://schemas.microsoft.com/office/drawing/2016/5/12/chartex" xmlns:cx7="http://schemas.microsoft.com/office/drawing/2016/5/13/chartex" xmlns:cx8="http://schemas.microsoft.com/office/drawing/2016/5/14/chartex" xmlns:mc="http://schemas.openxmlformats.org/markup-compatibility/2006" xmlns:aink="http://schemas.microsoft.com/office/drawing/2016/ink" xmlns:am3d="http://schemas.microsoft.com/office/drawing/2017/model3d" xmlns:o="urn:schemas-microsoft-com:office:office" xmlns:oel="http://schemas.microsoft.com/office/2019/extlst" xmlns:r="http://schemas.openxmlformats.org/officeDocument/2006/relationships" xmlns:m="http://schemas.openxmlformats.org/officeDocument/2006/math" xmlns:v="urn:schemas-microsoft-com:vml" xmlns:wp14="http://schemas.microsoft.com/office/word/2010/wordprocessingDrawing" xmlns:wp="http://schemas.openxmlformats.org/drawingml/2006/wordprocessingDrawing" xmlns:w10="urn:schemas-microsoft-com:office:word" xmlns:w="http://schemas.openxmlformats.org/wordprocessingml/2006/main" xmlns:w14="http://schemas.microsoft.com/office/word/2010/wordml" xmlns:w15="http://schemas.microsoft.com/office/word/2012/wordml" xmlns:w16cex="http://schemas.microsoft.com/office/word/2018/wordml/cex" xmlns:w16cid="http://schemas.microsoft.com/office/word/2016/wordml/cid" xmlns:w16="http://schemas.microsoft.com/office/word/2018/wordml" xmlns:w16sdtdh="http://schemas.microsoft.com/office/word/2020/wordml/sdtdatahash" xmlns:w16se="http://schemas.microsoft.com/office/word/2015/wordml/symex" xmlns:wpg="http://schemas.microsoft.com/office/word/2010/wordprocessingGroup" xmlns:wpi="http://schemas.microsoft.com/office/word/2010/wordprocessingInk" xmlns:wne="http://schemas.microsoft.com/office/word/2006/wordml" xmlns:wps="http://schemas.microsoft.com/office/word/2010/wordprocessingShape" mc:Ignorable="w14 w15 w16se w16cid w16 w16cex w16sdtdh wp14">
   <w:body>
+    <w:p>
+      <w:pPr>
+        <w:pStyle w:val="Title"/>
+      </w:pPr>
+      <w:r>
+        <w:t>D214 Data Analytics Graduate Capstone</w:t>
+      </w:r>
+    </w:p>
+    <w:p>
+      <w:pPr>
+        <w:rPr>
+          <w:rStyle w:val="SubtitleChar"/>
+        </w:rPr>
+      </w:pPr>
+      <w:sdt>
+        <w:sdtPr>
+          <w:id w:val="-791359852"/>
+          <w:placeholder>
+            <w:docPart w:val="ABC5778F8E50412DA435E8B472168084"/>
+          </w:placeholder>
+        </w:sdtPr>
+        <w:sdtEndPr>
+          <w:rPr>
+            <w:rStyle w:val="SubtitleChar"/>
+            <w:rFonts w:eastAsiaTheme="minorEastAsia"/>
+            <w:color w:val="5A5A5A" w:themeColor="text1" w:themeTint="A5"/>
+            <w:spacing w:val="15"/>
+          </w:rPr>
+        </w:sdtEndPr>
+        <w:sdtContent>
+          <w:r>
+            <w:rPr>
+              <w:rStyle w:val="SubtitleChar"/>
+            </w:rPr>
+            <w:t xml:space="preserve">Machine Learning </w:t>
+          </w:r>
+          <w:hyperlink r:id="rId8" w:history="1">
+            <w:r>
+              <w:rPr>
+                <w:rStyle w:val="SubtitleChar"/>
+              </w:rPr>
+              <w:t>SPAM</w:t>
+            </w:r>
+          </w:hyperlink>
+          <w:r>
+            <w:rPr>
+              <w:rStyle w:val="SubtitleChar"/>
+            </w:rPr>
+            <w:t xml:space="preserve"> Detection Powered by Enron/TREC Public Spam Corpus</w:t>
+          </w:r>
+        </w:sdtContent>
+      </w:sdt>
+    </w:p>
     <w:p/>
+    <w:sdt>
+      <w:sdtPr>
+        <w:id w:val="-1131627903"/>
+        <w:docPartObj>
+          <w:docPartGallery w:val="Table of Contents"/>
+          <w:docPartUnique/>
+        </w:docPartObj>
+      </w:sdtPr>
+      <w:sdtEndPr>
+        <w:rPr>
+          <w:rFonts w:asciiTheme="minorHAnsi" w:eastAsiaTheme="minorHAnsi" w:hAnsiTheme="minorHAnsi" w:cstheme="minorBidi"/>
+          <w:b/>
+          <w:bCs/>
+          <w:noProof/>
+          <w:color w:val="auto"/>
+          <w:kern w:val="2"/>
+          <w:sz w:val="22"/>
+          <w:szCs w:val="22"/>
+          <w14:ligatures w14:val="standardContextual"/>
+        </w:rPr>
+      </w:sdtEndPr>
+      <w:sdtContent>
+        <w:p>
+          <w:pPr>
+            <w:pStyle w:val="TOCHeading"/>
+          </w:pPr>
+          <w:r>
+            <w:t>Table of Contents</w:t>
+          </w:r>
+        </w:p>
+        <w:p>
+          <w:pPr>
+            <w:pStyle w:val="TOC1"/>
+            <w:tabs>
+              <w:tab w:val="right" w:leader="dot" w:pos="9350"/>
+            </w:tabs>
+            <w:rPr>
+              <w:noProof/>
+            </w:rPr>
+          </w:pPr>
+          <w:r>
+            <w:fldChar w:fldCharType="begin"/>
+          </w:r>
+          <w:r>
+            <w:instrText xml:space="preserve"> TOC \o "1-3" \h \z \u </w:instrText>
+          </w:r>
+          <w:r>
+            <w:fldChar w:fldCharType="separate"/>
+          </w:r>
+          <w:hyperlink w:anchor="_Toc153535318" w:history="1">
+            <w:r>
+              <w:rPr>
+                <w:rStyle w:val="Hyperlink"/>
+                <w:noProof/>
+              </w:rPr>
+              <w:t>Problem and Hypothesis Statement</w:t>
+            </w:r>
+            <w:r>
+              <w:rPr>
+                <w:noProof/>
+                <w:webHidden/>
+              </w:rPr>
+              <w:tab/>
+            </w:r>
+            <w:r>
+              <w:rPr>
+                <w:noProof/>
+                <w:webHidden/>
+              </w:rPr>
+              <w:fldChar w:fldCharType="begin"/>
+            </w:r>
+            <w:r>
+              <w:rPr>
+                <w:noProof/>
+                <w:webHidden/>
+              </w:rPr>
+              <w:instrText xml:space="preserve"> PAGEREF _Toc153535318 \h </w:instrText>
+            </w:r>
+            <w:r>
+              <w:rPr>
+                <w:noProof/>
+                <w:webHidden/>
+              </w:rPr>
+            </w:r>
+            <w:r>
+              <w:rPr>
+                <w:noProof/>
+                <w:webHidden/>
+              </w:rPr>
+              <w:fldChar w:fldCharType="separate"/>
+            </w:r>
+            <w:r>
+              <w:rPr>
+                <w:noProof/>
+                <w:webHidden/>
+              </w:rPr>
+              <w:t>1</w:t>
+            </w:r>
+            <w:r>
+              <w:rPr>
+                <w:noProof/>
+                <w:webHidden/>
+              </w:rPr>
+              <w:fldChar w:fldCharType="end"/>
+            </w:r>
+          </w:hyperlink>
+        </w:p>
+        <w:p>
+          <w:pPr>
+            <w:pStyle w:val="TOC1"/>
+            <w:tabs>
+              <w:tab w:val="right" w:leader="dot" w:pos="9350"/>
+            </w:tabs>
+            <w:rPr>
+              <w:noProof/>
+            </w:rPr>
+          </w:pPr>
+          <w:hyperlink w:anchor="_Toc153535319" w:history="1">
+            <w:r>
+              <w:rPr>
+                <w:rStyle w:val="Hyperlink"/>
+                <w:noProof/>
+              </w:rPr>
+              <w:t>Summary of Data-Analysis Process</w:t>
+            </w:r>
+            <w:r>
+              <w:rPr>
+                <w:noProof/>
+                <w:webHidden/>
+              </w:rPr>
+              <w:tab/>
+            </w:r>
+            <w:r>
+              <w:rPr>
+                <w:noProof/>
+                <w:webHidden/>
+              </w:rPr>
+              <w:fldChar w:fldCharType="begin"/>
+            </w:r>
+            <w:r>
+              <w:rPr>
+                <w:noProof/>
+                <w:webHidden/>
+              </w:rPr>
+              <w:instrText xml:space="preserve"> PAGEREF _Toc153535319 \h </w:instrText>
+            </w:r>
+            <w:r>
+              <w:rPr>
+                <w:noProof/>
+                <w:webHidden/>
+              </w:rPr>
+            </w:r>
+            <w:r>
+              <w:rPr>
+                <w:noProof/>
+                <w:webHidden/>
+              </w:rPr>
+              <w:fldChar w:fldCharType="separate"/>
+            </w:r>
+            <w:r>
+              <w:rPr>
+                <w:noProof/>
+                <w:webHidden/>
+              </w:rPr>
+              <w:t>1</w:t>
+            </w:r>
+            <w:r>
+              <w:rPr>
+                <w:noProof/>
+                <w:webHidden/>
+              </w:rPr>
+              <w:fldChar w:fldCharType="end"/>
+            </w:r>
+          </w:hyperlink>
+        </w:p>
+        <w:p>
+          <w:pPr>
+            <w:pStyle w:val="TOC1"/>
+            <w:tabs>
+              <w:tab w:val="right" w:leader="dot" w:pos="9350"/>
+            </w:tabs>
+            <w:rPr>
+              <w:noProof/>
+            </w:rPr>
+          </w:pPr>
+          <w:hyperlink w:anchor="_Toc153535320" w:history="1">
+            <w:r>
+              <w:rPr>
+                <w:rStyle w:val="Hyperlink"/>
+                <w:noProof/>
+              </w:rPr>
+              <w:t>Outline of Findings</w:t>
+            </w:r>
+            <w:r>
+              <w:rPr>
+                <w:noProof/>
+                <w:webHidden/>
+              </w:rPr>
+              <w:tab/>
+            </w:r>
+            <w:r>
+              <w:rPr>
+                <w:noProof/>
+                <w:webHidden/>
+              </w:rPr>
+              <w:fldChar w:fldCharType="begin"/>
+            </w:r>
+            <w:r>
+              <w:rPr>
+                <w:noProof/>
+                <w:webHidden/>
+              </w:rPr>
+              <w:instrText xml:space="preserve"> PAGEREF _Toc153535320 \h </w:instrText>
+            </w:r>
+            <w:r>
+              <w:rPr>
+                <w:noProof/>
+                <w:webHidden/>
+              </w:rPr>
+            </w:r>
+            <w:r>
+              <w:rPr>
+                <w:noProof/>
+                <w:webHidden/>
+              </w:rPr>
+              <w:fldChar w:fldCharType="separate"/>
+            </w:r>
+            <w:r>
+              <w:rPr>
+                <w:noProof/>
+                <w:webHidden/>
+              </w:rPr>
+              <w:t>1</w:t>
+            </w:r>
+            <w:r>
+              <w:rPr>
+                <w:noProof/>
+                <w:webHidden/>
+              </w:rPr>
+              <w:fldChar w:fldCharType="end"/>
+            </w:r>
+          </w:hyperlink>
+        </w:p>
+        <w:p>
+          <w:pPr>
+            <w:pStyle w:val="TOC1"/>
+            <w:tabs>
+              <w:tab w:val="right" w:leader="dot" w:pos="9350"/>
+            </w:tabs>
+            <w:rPr>
+              <w:noProof/>
+            </w:rPr>
+          </w:pPr>
+          <w:hyperlink w:anchor="_Toc153535321" w:history="1">
+            <w:r>
+              <w:rPr>
+                <w:rStyle w:val="Hyperlink"/>
+                <w:noProof/>
+              </w:rPr>
+              <w:t>Limitations of Techniques/Tools Used</w:t>
+            </w:r>
+            <w:r>
+              <w:rPr>
+                <w:noProof/>
+                <w:webHidden/>
+              </w:rPr>
+              <w:tab/>
+            </w:r>
+            <w:r>
+              <w:rPr>
+                <w:noProof/>
+                <w:webHidden/>
+              </w:rPr>
+              <w:fldChar w:fldCharType="begin"/>
+            </w:r>
+            <w:r>
+              <w:rPr>
+                <w:noProof/>
+                <w:webHidden/>
+              </w:rPr>
+              <w:instrText xml:space="preserve"> PAGEREF _Toc153535321 \h </w:instrText>
+            </w:r>
+            <w:r>
+              <w:rPr>
+                <w:noProof/>
+                <w:webHidden/>
+              </w:rPr>
+            </w:r>
+            <w:r>
+              <w:rPr>
+                <w:noProof/>
+                <w:webHidden/>
+              </w:rPr>
+              <w:fldChar w:fldCharType="separate"/>
+            </w:r>
+            <w:r>
+              <w:rPr>
+                <w:noProof/>
+                <w:webHidden/>
+              </w:rPr>
+              <w:t>1</w:t>
+            </w:r>
+            <w:r>
+              <w:rPr>
+                <w:noProof/>
+                <w:webHidden/>
+              </w:rPr>
+              <w:fldChar w:fldCharType="end"/>
+            </w:r>
+          </w:hyperlink>
+        </w:p>
+        <w:p>
+          <w:pPr>
+            <w:pStyle w:val="TOC1"/>
+            <w:tabs>
+              <w:tab w:val="right" w:leader="dot" w:pos="9350"/>
+            </w:tabs>
+            <w:rPr>
+              <w:noProof/>
+            </w:rPr>
+          </w:pPr>
+          <w:hyperlink w:anchor="_Toc153535322" w:history="1">
+            <w:r>
+              <w:rPr>
+                <w:rStyle w:val="Hyperlink"/>
+                <w:noProof/>
+              </w:rPr>
+              <w:t>Proposed Actionable Items</w:t>
+            </w:r>
+            <w:r>
+              <w:rPr>
+                <w:noProof/>
+                <w:webHidden/>
+              </w:rPr>
+              <w:tab/>
+            </w:r>
+            <w:r>
+              <w:rPr>
+                <w:noProof/>
+                <w:webHidden/>
+              </w:rPr>
+              <w:fldChar w:fldCharType="begin"/>
+            </w:r>
+            <w:r>
+              <w:rPr>
+                <w:noProof/>
+                <w:webHidden/>
+              </w:rPr>
+              <w:instrText xml:space="preserve"> PAGEREF _Toc153535322 \h </w:instrText>
+            </w:r>
+            <w:r>
+              <w:rPr>
+                <w:noProof/>
+                <w:webHidden/>
+              </w:rPr>
+            </w:r>
+            <w:r>
+              <w:rPr>
+                <w:noProof/>
+                <w:webHidden/>
+              </w:rPr>
+              <w:fldChar w:fldCharType="separate"/>
+            </w:r>
+            <w:r>
+              <w:rPr>
+                <w:noProof/>
+                <w:webHidden/>
+              </w:rPr>
+              <w:t>1</w:t>
+            </w:r>
+            <w:r>
+              <w:rPr>
+                <w:noProof/>
+                <w:webHidden/>
+              </w:rPr>
+              <w:fldChar w:fldCharType="end"/>
+            </w:r>
+          </w:hyperlink>
+        </w:p>
+        <w:p>
+          <w:pPr>
+            <w:pStyle w:val="TOC1"/>
+            <w:tabs>
+              <w:tab w:val="right" w:leader="dot" w:pos="9350"/>
+            </w:tabs>
+            <w:rPr>
+              <w:noProof/>
+            </w:rPr>
+          </w:pPr>
+          <w:hyperlink w:anchor="_Toc153535323" w:history="1">
+            <w:r>
+              <w:rPr>
+                <w:rStyle w:val="Hyperlink"/>
+                <w:noProof/>
+              </w:rPr>
+              <w:t>Benefits of Study</w:t>
+            </w:r>
+            <w:r>
+              <w:rPr>
+                <w:noProof/>
+                <w:webHidden/>
+              </w:rPr>
+              <w:tab/>
+            </w:r>
+            <w:r>
+              <w:rPr>
+                <w:noProof/>
+                <w:webHidden/>
+              </w:rPr>
+              <w:fldChar w:fldCharType="begin"/>
+            </w:r>
+            <w:r>
+              <w:rPr>
+                <w:noProof/>
+                <w:webHidden/>
+              </w:rPr>
+              <w:instrText xml:space="preserve"> PAGEREF _Toc153535323 \h </w:instrText>
+            </w:r>
+            <w:r>
+              <w:rPr>
+                <w:noProof/>
+                <w:webHidden/>
+              </w:rPr>
+            </w:r>
+            <w:r>
+              <w:rPr>
+                <w:noProof/>
+                <w:webHidden/>
+              </w:rPr>
+              <w:fldChar w:fldCharType="separate"/>
+            </w:r>
+            <w:r>
+              <w:rPr>
+                <w:noProof/>
+                <w:webHidden/>
+              </w:rPr>
+              <w:t>1</w:t>
+            </w:r>
+            <w:r>
+              <w:rPr>
+                <w:noProof/>
+                <w:webHidden/>
+              </w:rPr>
+              <w:fldChar w:fldCharType="end"/>
+            </w:r>
+          </w:hyperlink>
+        </w:p>
+        <w:p>
+          <w:r>
+            <w:rPr>
+              <w:b/>
+              <w:bCs/>
+              <w:noProof/>
+            </w:rPr>
+            <w:fldChar w:fldCharType="end"/>
+          </w:r>
+        </w:p>
+      </w:sdtContent>
+    </w:sdt>
+    <w:p/>
+    <w:p>
+      <w:pPr>
+        <w:pStyle w:val="Heading1"/>
+      </w:pPr>
+      <w:bookmarkStart w:id="0" w:name="_Toc153535318"/>
+      <w:r>
+        <w:t>P</w:t>
+      </w:r>
+      <w:r>
+        <w:t xml:space="preserve">roblem and </w:t>
+      </w:r>
+      <w:r>
+        <w:t>Hy</w:t>
+      </w:r>
+      <w:r>
+        <w:t>pothesis </w:t>
+      </w:r>
+      <w:r>
+        <w:t>Statement</w:t>
+      </w:r>
+      <w:bookmarkEnd w:id="0"/>
+    </w:p>
+    <w:p>
+      <w:pPr>
+        <w:pStyle w:val="Heading1"/>
+      </w:pPr>
+      <w:bookmarkStart w:id="1" w:name="_Toc153535319"/>
+      <w:r>
+        <w:t>Summary of Data-Analysis Process</w:t>
+      </w:r>
+      <w:bookmarkEnd w:id="1"/>
+    </w:p>
+    <w:p>
+      <w:pPr>
+        <w:pStyle w:val="Heading1"/>
+      </w:pPr>
+      <w:bookmarkStart w:id="2" w:name="_Toc153535320"/>
+      <w:r>
+        <w:t>Outline of Findings</w:t>
+      </w:r>
+      <w:bookmarkEnd w:id="2"/>
+    </w:p>
+    <w:p>
+      <w:pPr>
+        <w:pStyle w:val="Heading1"/>
+      </w:pPr>
+      <w:bookmarkStart w:id="3" w:name="_Toc153535321"/>
+      <w:r>
+        <w:t>Limitations of Techniques/Tools Used</w:t>
+      </w:r>
+      <w:bookmarkEnd w:id="3"/>
+    </w:p>
+    <w:p>
+      <w:pPr>
+        <w:pStyle w:val="Heading1"/>
+      </w:pPr>
+      <w:bookmarkStart w:id="4" w:name="_Toc153535322"/>
+      <w:r>
+        <w:t>Proposed Actionable Items</w:t>
+      </w:r>
+      <w:bookmarkEnd w:id="4"/>
+    </w:p>
+    <w:p>
+      <w:pPr>
+        <w:pStyle w:val="Heading1"/>
+        <w:tabs>
+          <w:tab w:val="left" w:pos="90"/>
+        </w:tabs>
+      </w:pPr>
+      <w:bookmarkStart w:id="5" w:name="_Toc153535323"/>
+      <w:r>
+        <w:t>Benefits of Study</w:t>
+      </w:r>
+      <w:bookmarkEnd w:id="5"/>
+    </w:p>
     <w:sectPr>
+      <w:headerReference w:type="default" r:id="rId9"/>
+      <w:footerReference w:type="default" r:id="rId10"/>
       <w:pgSz w:w="12240" w:h="15840"/>
       <w:pgMar w:top="1440" w:right="1440" w:bottom="1440" w:left="1440" w:header="720" w:footer="720" w:gutter="0"/>
       <w:cols w:space="720"/>
@@ -11,6 +601,482 @@
     </w:sectPr>
   </w:body>
 </w:document>
+</file>
+
+<file path=word/endnotes.xml><?xml version="1.0" encoding="utf-8"?>
+<w:endnotes xmlns:wpc="http://schemas.microsoft.com/office/word/2010/wordprocessingCanvas" xmlns:cx="http://schemas.microsoft.com/office/drawing/2014/chartex" xmlns:cx1="http://schemas.microsoft.com/office/drawing/2015/9/8/chartex" xmlns:cx2="http://schemas.microsoft.com/office/drawing/2015/10/21/chartex" xmlns:cx3="http://schemas.microsoft.com/office/drawing/2016/5/9/chartex" xmlns:cx4="http://schemas.microsoft.com/office/drawing/2016/5/10/chartex" xmlns:cx5="http://schemas.microsoft.com/office/drawing/2016/5/11/chartex" xmlns:cx6="http://schemas.microsoft.com/office/drawing/2016/5/12/chartex" xmlns:cx7="http://schemas.microsoft.com/office/drawing/2016/5/13/chartex" xmlns:cx8="http://schemas.microsoft.com/office/drawing/2016/5/14/chartex" xmlns:mc="http://schemas.openxmlformats.org/markup-compatibility/2006" xmlns:aink="http://schemas.microsoft.com/office/drawing/2016/ink" xmlns:am3d="http://schemas.microsoft.com/office/drawing/2017/model3d" xmlns:o="urn:schemas-microsoft-com:office:office" xmlns:oel="http://schemas.microsoft.com/office/2019/extlst" xmlns:r="http://schemas.openxmlformats.org/officeDocument/2006/relationships" xmlns:m="http://schemas.openxmlformats.org/officeDocument/2006/math" xmlns:v="urn:schemas-microsoft-com:vml" xmlns:wp14="http://schemas.microsoft.com/office/word/2010/wordprocessingDrawing" xmlns:wp="http://schemas.openxmlformats.org/drawingml/2006/wordprocessingDrawing" xmlns:w10="urn:schemas-microsoft-com:office:word" xmlns:w="http://schemas.openxmlformats.org/wordprocessingml/2006/main" xmlns:w14="http://schemas.microsoft.com/office/word/2010/wordml" xmlns:w15="http://schemas.microsoft.com/office/word/2012/wordml" xmlns:w16cex="http://schemas.microsoft.com/office/word/2018/wordml/cex" xmlns:w16cid="http://schemas.microsoft.com/office/word/2016/wordml/cid" xmlns:w16="http://schemas.microsoft.com/office/word/2018/wordml" xmlns:w16sdtdh="http://schemas.microsoft.com/office/word/2020/wordml/sdtdatahash" xmlns:w16se="http://schemas.microsoft.com/office/word/2015/wordml/symex" xmlns:wpg="http://schemas.microsoft.com/office/word/2010/wordprocessingGroup" xmlns:wpi="http://schemas.microsoft.com/office/word/2010/wordprocessingInk" xmlns:wne="http://schemas.microsoft.com/office/word/2006/wordml" xmlns:wps="http://schemas.microsoft.com/office/word/2010/wordprocessingShape" mc:Ignorable="w14 w15 w16se w16cid w16 w16cex w16sdtdh wp14">
+  <w:endnote w:type="separator" w:id="-1">
+    <w:p>
+      <w:pPr>
+        <w:spacing w:after="0" w:line="240" w:lineRule="auto"/>
+      </w:pPr>
+      <w:r>
+        <w:separator/>
+      </w:r>
+    </w:p>
+  </w:endnote>
+  <w:endnote w:type="continuationSeparator" w:id="0">
+    <w:p>
+      <w:pPr>
+        <w:spacing w:after="0" w:line="240" w:lineRule="auto"/>
+      </w:pPr>
+      <w:r>
+        <w:continuationSeparator/>
+      </w:r>
+    </w:p>
+  </w:endnote>
+</w:endnotes>
+</file>
+
+<file path=word/footer1.xml><?xml version="1.0" encoding="utf-8"?>
+<w:ftr xmlns:wpc="http://schemas.microsoft.com/office/word/2010/wordprocessingCanvas" xmlns:cx="http://schemas.microsoft.com/office/drawing/2014/chartex" xmlns:cx1="http://schemas.microsoft.com/office/drawing/2015/9/8/chartex" xmlns:cx2="http://schemas.microsoft.com/office/drawing/2015/10/21/chartex" xmlns:cx3="http://schemas.microsoft.com/office/drawing/2016/5/9/chartex" xmlns:cx4="http://schemas.microsoft.com/office/drawing/2016/5/10/chartex" xmlns:cx5="http://schemas.microsoft.com/office/drawing/2016/5/11/chartex" xmlns:cx6="http://schemas.microsoft.com/office/drawing/2016/5/12/chartex" xmlns:cx7="http://schemas.microsoft.com/office/drawing/2016/5/13/chartex" xmlns:cx8="http://schemas.microsoft.com/office/drawing/2016/5/14/chartex" xmlns:mc="http://schemas.openxmlformats.org/markup-compatibility/2006" xmlns:aink="http://schemas.microsoft.com/office/drawing/2016/ink" xmlns:am3d="http://schemas.microsoft.com/office/drawing/2017/model3d" xmlns:o="urn:schemas-microsoft-com:office:office" xmlns:oel="http://schemas.microsoft.com/office/2019/extlst" xmlns:r="http://schemas.openxmlformats.org/officeDocument/2006/relationships" xmlns:m="http://schemas.openxmlformats.org/officeDocument/2006/math" xmlns:v="urn:schemas-microsoft-com:vml" xmlns:wp14="http://schemas.microsoft.com/office/word/2010/wordprocessingDrawing" xmlns:wp="http://schemas.openxmlformats.org/drawingml/2006/wordprocessingDrawing" xmlns:w10="urn:schemas-microsoft-com:office:word" xmlns:w="http://schemas.openxmlformats.org/wordprocessingml/2006/main" xmlns:w14="http://schemas.microsoft.com/office/word/2010/wordml" xmlns:w15="http://schemas.microsoft.com/office/word/2012/wordml" xmlns:w16cex="http://schemas.microsoft.com/office/word/2018/wordml/cex" xmlns:w16cid="http://schemas.microsoft.com/office/word/2016/wordml/cid" xmlns:w16="http://schemas.microsoft.com/office/word/2018/wordml" xmlns:w16sdtdh="http://schemas.microsoft.com/office/word/2020/wordml/sdtdatahash" xmlns:w16se="http://schemas.microsoft.com/office/word/2015/wordml/symex" xmlns:wpg="http://schemas.microsoft.com/office/word/2010/wordprocessingGroup" xmlns:wpi="http://schemas.microsoft.com/office/word/2010/wordprocessingInk" xmlns:wne="http://schemas.microsoft.com/office/word/2006/wordml" xmlns:wps="http://schemas.microsoft.com/office/word/2010/wordprocessingShape" mc:Ignorable="w14 w15 w16se w16cid w16 w16cex w16sdtdh wp14">
+  <w:p>
+    <w:pPr>
+      <w:pStyle w:val="Footer"/>
+    </w:pPr>
+    <w:r>
+      <w:drawing>
+        <wp:anchor distT="0" distB="0" distL="114300" distR="114300" simplePos="0" relativeHeight="251658240" behindDoc="1" locked="0" layoutInCell="1" allowOverlap="1" wp14:anchorId="57530DFC" wp14:editId="0F1C9FF5">
+          <wp:simplePos x="0" y="0"/>
+          <wp:positionH relativeFrom="margin">
+            <wp:align>left</wp:align>
+          </wp:positionH>
+          <wp:positionV relativeFrom="paragraph">
+            <wp:posOffset>8890</wp:posOffset>
+          </wp:positionV>
+          <wp:extent cx="1781175" cy="189916"/>
+          <wp:effectExtent l="0" t="0" r="0" b="635"/>
+          <wp:wrapNone/>
+          <wp:docPr id="144729196" name="Picture 1"/>
+          <wp:cNvGraphicFramePr>
+            <a:graphicFrameLocks xmlns:a="http://schemas.openxmlformats.org/drawingml/2006/main" noChangeAspect="1"/>
+          </wp:cNvGraphicFramePr>
+          <a:graphic xmlns:a="http://schemas.openxmlformats.org/drawingml/2006/main">
+            <a:graphicData uri="http://schemas.openxmlformats.org/drawingml/2006/picture">
+              <pic:pic xmlns:pic="http://schemas.openxmlformats.org/drawingml/2006/picture">
+                <pic:nvPicPr>
+                  <pic:cNvPr id="144729196" name=""/>
+                  <pic:cNvPicPr/>
+                </pic:nvPicPr>
+                <pic:blipFill>
+                  <a:blip r:embed="rId1">
+                    <a:extLst>
+                      <a:ext uri="{28A0092B-C50C-407E-A947-70E740481C1C}">
+                        <a14:useLocalDpi xmlns:a14="http://schemas.microsoft.com/office/drawing/2010/main" val="0"/>
+                      </a:ext>
+                    </a:extLst>
+                  </a:blip>
+                  <a:stretch>
+                    <a:fillRect/>
+                  </a:stretch>
+                </pic:blipFill>
+                <pic:spPr>
+                  <a:xfrm>
+                    <a:off x="0" y="0"/>
+                    <a:ext cx="1781175" cy="189916"/>
+                  </a:xfrm>
+                  <a:prstGeom prst="rect">
+                    <a:avLst/>
+                  </a:prstGeom>
+                </pic:spPr>
+              </pic:pic>
+            </a:graphicData>
+          </a:graphic>
+          <wp14:sizeRelH relativeFrom="margin">
+            <wp14:pctWidth>0</wp14:pctWidth>
+          </wp14:sizeRelH>
+          <wp14:sizeRelV relativeFrom="margin">
+            <wp14:pctHeight>0</wp14:pctHeight>
+          </wp14:sizeRelV>
+        </wp:anchor>
+      </w:drawing>
+    </w:r>
+    <w:r>
+      <w:ptab w:relativeTo="margin" w:alignment="center" w:leader="none"/>
+    </w:r>
+    <w:r>
+      <w:t>Data Analytics Capstone</w:t>
+    </w:r>
+    <w:r>
+      <w:t xml:space="preserve"> – D214</w:t>
+    </w:r>
+    <w:r>
+      <w:ptab w:relativeTo="margin" w:alignment="right" w:leader="none"/>
+    </w:r>
+    <w:r>
+      <w:t xml:space="preserve">Page </w:t>
+    </w:r>
+    <w:r>
+      <w:rPr>
+        <w:b/>
+        <w:bCs/>
+      </w:rPr>
+      <w:fldChar w:fldCharType="begin"/>
+    </w:r>
+    <w:r>
+      <w:rPr>
+        <w:b/>
+        <w:bCs/>
+      </w:rPr>
+      <w:instrText xml:space="preserve"> PAGE  \* Arabic  \* MERGEFORMAT </w:instrText>
+    </w:r>
+    <w:r>
+      <w:rPr>
+        <w:b/>
+        <w:bCs/>
+      </w:rPr>
+      <w:fldChar w:fldCharType="separate"/>
+    </w:r>
+    <w:r>
+      <w:rPr>
+        <w:b/>
+        <w:bCs/>
+        <w:noProof/>
+      </w:rPr>
+      <w:t>1</w:t>
+    </w:r>
+    <w:r>
+      <w:rPr>
+        <w:b/>
+        <w:bCs/>
+      </w:rPr>
+      <w:fldChar w:fldCharType="end"/>
+    </w:r>
+    <w:r>
+      <w:t xml:space="preserve"> of </w:t>
+    </w:r>
+    <w:r>
+      <w:rPr>
+        <w:b/>
+        <w:bCs/>
+      </w:rPr>
+      <w:fldChar w:fldCharType="begin"/>
+    </w:r>
+    <w:r>
+      <w:rPr>
+        <w:b/>
+        <w:bCs/>
+      </w:rPr>
+      <w:instrText xml:space="preserve"> NUMPAGES  \* Arabic  \* MERGEFORMAT </w:instrText>
+    </w:r>
+    <w:r>
+      <w:rPr>
+        <w:b/>
+        <w:bCs/>
+      </w:rPr>
+      <w:fldChar w:fldCharType="separate"/>
+    </w:r>
+    <w:r>
+      <w:rPr>
+        <w:b/>
+        <w:bCs/>
+        <w:noProof/>
+      </w:rPr>
+      <w:t>2</w:t>
+    </w:r>
+    <w:r>
+      <w:rPr>
+        <w:b/>
+        <w:bCs/>
+      </w:rPr>
+      <w:fldChar w:fldCharType="end"/>
+    </w:r>
+  </w:p>
+</w:ftr>
+</file>
+
+<file path=word/footnotes.xml><?xml version="1.0" encoding="utf-8"?>
+<w:footnotes xmlns:wpc="http://schemas.microsoft.com/office/word/2010/wordprocessingCanvas" xmlns:cx="http://schemas.microsoft.com/office/drawing/2014/chartex" xmlns:cx1="http://schemas.microsoft.com/office/drawing/2015/9/8/chartex" xmlns:cx2="http://schemas.microsoft.com/office/drawing/2015/10/21/chartex" xmlns:cx3="http://schemas.microsoft.com/office/drawing/2016/5/9/chartex" xmlns:cx4="http://schemas.microsoft.com/office/drawing/2016/5/10/chartex" xmlns:cx5="http://schemas.microsoft.com/office/drawing/2016/5/11/chartex" xmlns:cx6="http://schemas.microsoft.com/office/drawing/2016/5/12/chartex" xmlns:cx7="http://schemas.microsoft.com/office/drawing/2016/5/13/chartex" xmlns:cx8="http://schemas.microsoft.com/office/drawing/2016/5/14/chartex" xmlns:mc="http://schemas.openxmlformats.org/markup-compatibility/2006" xmlns:aink="http://schemas.microsoft.com/office/drawing/2016/ink" xmlns:am3d="http://schemas.microsoft.com/office/drawing/2017/model3d" xmlns:o="urn:schemas-microsoft-com:office:office" xmlns:oel="http://schemas.microsoft.com/office/2019/extlst" xmlns:r="http://schemas.openxmlformats.org/officeDocument/2006/relationships" xmlns:m="http://schemas.openxmlformats.org/officeDocument/2006/math" xmlns:v="urn:schemas-microsoft-com:vml" xmlns:wp14="http://schemas.microsoft.com/office/word/2010/wordprocessingDrawing" xmlns:wp="http://schemas.openxmlformats.org/drawingml/2006/wordprocessingDrawing" xmlns:w10="urn:schemas-microsoft-com:office:word" xmlns:w="http://schemas.openxmlformats.org/wordprocessingml/2006/main" xmlns:w14="http://schemas.microsoft.com/office/word/2010/wordml" xmlns:w15="http://schemas.microsoft.com/office/word/2012/wordml" xmlns:w16cex="http://schemas.microsoft.com/office/word/2018/wordml/cex" xmlns:w16cid="http://schemas.microsoft.com/office/word/2016/wordml/cid" xmlns:w16="http://schemas.microsoft.com/office/word/2018/wordml" xmlns:w16sdtdh="http://schemas.microsoft.com/office/word/2020/wordml/sdtdatahash" xmlns:w16se="http://schemas.microsoft.com/office/word/2015/wordml/symex" xmlns:wpg="http://schemas.microsoft.com/office/word/2010/wordprocessingGroup" xmlns:wpi="http://schemas.microsoft.com/office/word/2010/wordprocessingInk" xmlns:wne="http://schemas.microsoft.com/office/word/2006/wordml" xmlns:wps="http://schemas.microsoft.com/office/word/2010/wordprocessingShape" mc:Ignorable="w14 w15 w16se w16cid w16 w16cex w16sdtdh wp14">
+  <w:footnote w:type="separator" w:id="-1">
+    <w:p>
+      <w:pPr>
+        <w:spacing w:after="0" w:line="240" w:lineRule="auto"/>
+      </w:pPr>
+      <w:r>
+        <w:separator/>
+      </w:r>
+    </w:p>
+  </w:footnote>
+  <w:footnote w:type="continuationSeparator" w:id="0">
+    <w:p>
+      <w:pPr>
+        <w:spacing w:after="0" w:line="240" w:lineRule="auto"/>
+      </w:pPr>
+      <w:r>
+        <w:continuationSeparator/>
+      </w:r>
+    </w:p>
+  </w:footnote>
+</w:footnotes>
+</file>
+
+<file path=word/header1.xml><?xml version="1.0" encoding="utf-8"?>
+<w:hdr xmlns:wpc="http://schemas.microsoft.com/office/word/2010/wordprocessingCanvas" xmlns:cx="http://schemas.microsoft.com/office/drawing/2014/chartex" xmlns:cx1="http://schemas.microsoft.com/office/drawing/2015/9/8/chartex" xmlns:cx2="http://schemas.microsoft.com/office/drawing/2015/10/21/chartex" xmlns:cx3="http://schemas.microsoft.com/office/drawing/2016/5/9/chartex" xmlns:cx4="http://schemas.microsoft.com/office/drawing/2016/5/10/chartex" xmlns:cx5="http://schemas.microsoft.com/office/drawing/2016/5/11/chartex" xmlns:cx6="http://schemas.microsoft.com/office/drawing/2016/5/12/chartex" xmlns:cx7="http://schemas.microsoft.com/office/drawing/2016/5/13/chartex" xmlns:cx8="http://schemas.microsoft.com/office/drawing/2016/5/14/chartex" xmlns:mc="http://schemas.openxmlformats.org/markup-compatibility/2006" xmlns:aink="http://schemas.microsoft.com/office/drawing/2016/ink" xmlns:am3d="http://schemas.microsoft.com/office/drawing/2017/model3d" xmlns:o="urn:schemas-microsoft-com:office:office" xmlns:oel="http://schemas.microsoft.com/office/2019/extlst" xmlns:r="http://schemas.openxmlformats.org/officeDocument/2006/relationships" xmlns:m="http://schemas.openxmlformats.org/officeDocument/2006/math" xmlns:v="urn:schemas-microsoft-com:vml" xmlns:wp14="http://schemas.microsoft.com/office/word/2010/wordprocessingDrawing" xmlns:wp="http://schemas.openxmlformats.org/drawingml/2006/wordprocessingDrawing" xmlns:w10="urn:schemas-microsoft-com:office:word" xmlns:w="http://schemas.openxmlformats.org/wordprocessingml/2006/main" xmlns:w14="http://schemas.microsoft.com/office/word/2010/wordml" xmlns:w15="http://schemas.microsoft.com/office/word/2012/wordml" xmlns:w16cex="http://schemas.microsoft.com/office/word/2018/wordml/cex" xmlns:w16cid="http://schemas.microsoft.com/office/word/2016/wordml/cid" xmlns:w16="http://schemas.microsoft.com/office/word/2018/wordml" xmlns:w16sdtdh="http://schemas.microsoft.com/office/word/2020/wordml/sdtdatahash" xmlns:w16se="http://schemas.microsoft.com/office/word/2015/wordml/symex" xmlns:wpg="http://schemas.microsoft.com/office/word/2010/wordprocessingGroup" xmlns:wpi="http://schemas.microsoft.com/office/word/2010/wordprocessingInk" xmlns:wne="http://schemas.microsoft.com/office/word/2006/wordml" xmlns:wps="http://schemas.microsoft.com/office/word/2010/wordprocessingShape" mc:Ignorable="w14 w15 w16se w16cid w16 w16cex w16sdtdh wp14">
+  <w:p>
+    <w:pPr>
+      <w:pStyle w:val="Header"/>
+    </w:pPr>
+    <w:r>
+      <w:t>André Davis</w:t>
+    </w:r>
+    <w:r>
+      <w:ptab w:relativeTo="margin" w:alignment="center" w:leader="none"/>
+    </w:r>
+    <w:r>
+      <w:t xml:space="preserve">Student ID: </w:t>
+    </w:r>
+    <w:r>
+      <w:t>010630641</w:t>
+    </w:r>
+    <w:r>
+      <w:ptab w:relativeTo="margin" w:alignment="right" w:leader="none"/>
+    </w:r>
+    <w:hyperlink r:id="rId1" w:history="1">
+      <w:r>
+        <w:rPr>
+          <w:rStyle w:val="Hyperlink"/>
+        </w:rPr>
+        <w:t>ada1962@wgu.edu</w:t>
+      </w:r>
+    </w:hyperlink>
+  </w:p>
+</w:hdr>
+</file>
+
+<file path=word/numbering.xml><?xml version="1.0" encoding="utf-8"?>
+<w:numbering xmlns:wpc="http://schemas.microsoft.com/office/word/2010/wordprocessingCanvas" xmlns:cx="http://schemas.microsoft.com/office/drawing/2014/chartex" xmlns:cx1="http://schemas.microsoft.com/office/drawing/2015/9/8/chartex" xmlns:cx2="http://schemas.microsoft.com/office/drawing/2015/10/21/chartex" xmlns:cx3="http://schemas.microsoft.com/office/drawing/2016/5/9/chartex" xmlns:cx4="http://schemas.microsoft.com/office/drawing/2016/5/10/chartex" xmlns:cx5="http://schemas.microsoft.com/office/drawing/2016/5/11/chartex" xmlns:cx6="http://schemas.microsoft.com/office/drawing/2016/5/12/chartex" xmlns:cx7="http://schemas.microsoft.com/office/drawing/2016/5/13/chartex" xmlns:cx8="http://schemas.microsoft.com/office/drawing/2016/5/14/chartex" xmlns:mc="http://schemas.openxmlformats.org/markup-compatibility/2006" xmlns:aink="http://schemas.microsoft.com/office/drawing/2016/ink" xmlns:am3d="http://schemas.microsoft.com/office/drawing/2017/model3d" xmlns:o="urn:schemas-microsoft-com:office:office" xmlns:oel="http://schemas.microsoft.com/office/2019/extlst" xmlns:r="http://schemas.openxmlformats.org/officeDocument/2006/relationships" xmlns:m="http://schemas.openxmlformats.org/officeDocument/2006/math" xmlns:v="urn:schemas-microsoft-com:vml" xmlns:wp14="http://schemas.microsoft.com/office/word/2010/wordprocessingDrawing" xmlns:wp="http://schemas.openxmlformats.org/drawingml/2006/wordprocessingDrawing" xmlns:w10="urn:schemas-microsoft-com:office:word" xmlns:w="http://schemas.openxmlformats.org/wordprocessingml/2006/main" xmlns:w14="http://schemas.microsoft.com/office/word/2010/wordml" xmlns:w15="http://schemas.microsoft.com/office/word/2012/wordml" xmlns:w16cex="http://schemas.microsoft.com/office/word/2018/wordml/cex" xmlns:w16cid="http://schemas.microsoft.com/office/word/2016/wordml/cid" xmlns:w16="http://schemas.microsoft.com/office/word/2018/wordml" xmlns:w16sdtdh="http://schemas.microsoft.com/office/word/2020/wordml/sdtdatahash" xmlns:w16se="http://schemas.microsoft.com/office/word/2015/wordml/symex" xmlns:wpg="http://schemas.microsoft.com/office/word/2010/wordprocessingGroup" xmlns:wpi="http://schemas.microsoft.com/office/word/2010/wordprocessingInk" xmlns:wne="http://schemas.microsoft.com/office/word/2006/wordml" xmlns:wps="http://schemas.microsoft.com/office/word/2010/wordprocessingShape" mc:Ignorable="w14 w15 w16se w16cid w16 w16cex w16sdtdh wp14">
+  <w:abstractNum w:abstractNumId="0" w15:restartNumberingAfterBreak="0">
+    <w:nsid w:val="12213B8F"/>
+    <w:multiLevelType w:val="hybridMultilevel"/>
+    <w:tmpl w:val="21FC2924"/>
+    <w:lvl w:ilvl="0" w:tplc="04090001">
+      <w:start w:val="1"/>
+      <w:numFmt w:val="bullet"/>
+      <w:lvlText w:val=""/>
+      <w:lvlJc w:val="left"/>
+      <w:pPr>
+        <w:ind w:left="720" w:hanging="360"/>
+      </w:pPr>
+      <w:rPr>
+        <w:rFonts w:ascii="Symbol" w:hAnsi="Symbol" w:hint="default"/>
+      </w:rPr>
+    </w:lvl>
+    <w:lvl w:ilvl="1" w:tplc="04090003" w:tentative="1">
+      <w:start w:val="1"/>
+      <w:numFmt w:val="bullet"/>
+      <w:lvlText w:val="o"/>
+      <w:lvlJc w:val="left"/>
+      <w:pPr>
+        <w:ind w:left="1440" w:hanging="360"/>
+      </w:pPr>
+      <w:rPr>
+        <w:rFonts w:ascii="Courier New" w:hAnsi="Courier New" w:cs="Courier New" w:hint="default"/>
+      </w:rPr>
+    </w:lvl>
+    <w:lvl w:ilvl="2" w:tplc="04090005" w:tentative="1">
+      <w:start w:val="1"/>
+      <w:numFmt w:val="bullet"/>
+      <w:lvlText w:val=""/>
+      <w:lvlJc w:val="left"/>
+      <w:pPr>
+        <w:ind w:left="2160" w:hanging="360"/>
+      </w:pPr>
+      <w:rPr>
+        <w:rFonts w:ascii="Wingdings" w:hAnsi="Wingdings" w:hint="default"/>
+      </w:rPr>
+    </w:lvl>
+    <w:lvl w:ilvl="3" w:tplc="04090001" w:tentative="1">
+      <w:start w:val="1"/>
+      <w:numFmt w:val="bullet"/>
+      <w:lvlText w:val=""/>
+      <w:lvlJc w:val="left"/>
+      <w:pPr>
+        <w:ind w:left="2880" w:hanging="360"/>
+      </w:pPr>
+      <w:rPr>
+        <w:rFonts w:ascii="Symbol" w:hAnsi="Symbol" w:hint="default"/>
+      </w:rPr>
+    </w:lvl>
+    <w:lvl w:ilvl="4" w:tplc="04090003" w:tentative="1">
+      <w:start w:val="1"/>
+      <w:numFmt w:val="bullet"/>
+      <w:lvlText w:val="o"/>
+      <w:lvlJc w:val="left"/>
+      <w:pPr>
+        <w:ind w:left="3600" w:hanging="360"/>
+      </w:pPr>
+      <w:rPr>
+        <w:rFonts w:ascii="Courier New" w:hAnsi="Courier New" w:cs="Courier New" w:hint="default"/>
+      </w:rPr>
+    </w:lvl>
+    <w:lvl w:ilvl="5" w:tplc="04090005" w:tentative="1">
+      <w:start w:val="1"/>
+      <w:numFmt w:val="bullet"/>
+      <w:lvlText w:val=""/>
+      <w:lvlJc w:val="left"/>
+      <w:pPr>
+        <w:ind w:left="4320" w:hanging="360"/>
+      </w:pPr>
+      <w:rPr>
+        <w:rFonts w:ascii="Wingdings" w:hAnsi="Wingdings" w:hint="default"/>
+      </w:rPr>
+    </w:lvl>
+    <w:lvl w:ilvl="6" w:tplc="04090001" w:tentative="1">
+      <w:start w:val="1"/>
+      <w:numFmt w:val="bullet"/>
+      <w:lvlText w:val=""/>
+      <w:lvlJc w:val="left"/>
+      <w:pPr>
+        <w:ind w:left="5040" w:hanging="360"/>
+      </w:pPr>
+      <w:rPr>
+        <w:rFonts w:ascii="Symbol" w:hAnsi="Symbol" w:hint="default"/>
+      </w:rPr>
+    </w:lvl>
+    <w:lvl w:ilvl="7" w:tplc="04090003" w:tentative="1">
+      <w:start w:val="1"/>
+      <w:numFmt w:val="bullet"/>
+      <w:lvlText w:val="o"/>
+      <w:lvlJc w:val="left"/>
+      <w:pPr>
+        <w:ind w:left="5760" w:hanging="360"/>
+      </w:pPr>
+      <w:rPr>
+        <w:rFonts w:ascii="Courier New" w:hAnsi="Courier New" w:cs="Courier New" w:hint="default"/>
+      </w:rPr>
+    </w:lvl>
+    <w:lvl w:ilvl="8" w:tplc="04090005" w:tentative="1">
+      <w:start w:val="1"/>
+      <w:numFmt w:val="bullet"/>
+      <w:lvlText w:val=""/>
+      <w:lvlJc w:val="left"/>
+      <w:pPr>
+        <w:ind w:left="6480" w:hanging="360"/>
+      </w:pPr>
+      <w:rPr>
+        <w:rFonts w:ascii="Wingdings" w:hAnsi="Wingdings" w:hint="default"/>
+      </w:rPr>
+    </w:lvl>
+  </w:abstractNum>
+  <w:abstractNum w:abstractNumId="1" w15:restartNumberingAfterBreak="0">
+    <w:nsid w:val="6D755F56"/>
+    <w:multiLevelType w:val="hybridMultilevel"/>
+    <w:tmpl w:val="5A303C9A"/>
+    <w:lvl w:ilvl="0" w:tplc="8A6009C0">
+      <w:numFmt w:val="bullet"/>
+      <w:lvlText w:val="•"/>
+      <w:lvlJc w:val="left"/>
+      <w:pPr>
+        <w:ind w:left="648" w:hanging="360"/>
+      </w:pPr>
+      <w:rPr>
+        <w:rFonts w:ascii="Lato" w:eastAsia="Times New Roman" w:hAnsi="Lato" w:cs="Times New Roman" w:hint="default"/>
+      </w:rPr>
+    </w:lvl>
+    <w:lvl w:ilvl="1" w:tplc="04090003" w:tentative="1">
+      <w:start w:val="1"/>
+      <w:numFmt w:val="bullet"/>
+      <w:lvlText w:val="o"/>
+      <w:lvlJc w:val="left"/>
+      <w:pPr>
+        <w:ind w:left="1368" w:hanging="360"/>
+      </w:pPr>
+      <w:rPr>
+        <w:rFonts w:ascii="Courier New" w:hAnsi="Courier New" w:cs="Courier New" w:hint="default"/>
+      </w:rPr>
+    </w:lvl>
+    <w:lvl w:ilvl="2" w:tplc="04090005" w:tentative="1">
+      <w:start w:val="1"/>
+      <w:numFmt w:val="bullet"/>
+      <w:lvlText w:val=""/>
+      <w:lvlJc w:val="left"/>
+      <w:pPr>
+        <w:ind w:left="2088" w:hanging="360"/>
+      </w:pPr>
+      <w:rPr>
+        <w:rFonts w:ascii="Wingdings" w:hAnsi="Wingdings" w:hint="default"/>
+      </w:rPr>
+    </w:lvl>
+    <w:lvl w:ilvl="3" w:tplc="04090001" w:tentative="1">
+      <w:start w:val="1"/>
+      <w:numFmt w:val="bullet"/>
+      <w:lvlText w:val=""/>
+      <w:lvlJc w:val="left"/>
+      <w:pPr>
+        <w:ind w:left="2808" w:hanging="360"/>
+      </w:pPr>
+      <w:rPr>
+        <w:rFonts w:ascii="Symbol" w:hAnsi="Symbol" w:hint="default"/>
+      </w:rPr>
+    </w:lvl>
+    <w:lvl w:ilvl="4" w:tplc="04090003" w:tentative="1">
+      <w:start w:val="1"/>
+      <w:numFmt w:val="bullet"/>
+      <w:lvlText w:val="o"/>
+      <w:lvlJc w:val="left"/>
+      <w:pPr>
+        <w:ind w:left="3528" w:hanging="360"/>
+      </w:pPr>
+      <w:rPr>
+        <w:rFonts w:ascii="Courier New" w:hAnsi="Courier New" w:cs="Courier New" w:hint="default"/>
+      </w:rPr>
+    </w:lvl>
+    <w:lvl w:ilvl="5" w:tplc="04090005" w:tentative="1">
+      <w:start w:val="1"/>
+      <w:numFmt w:val="bullet"/>
+      <w:lvlText w:val=""/>
+      <w:lvlJc w:val="left"/>
+      <w:pPr>
+        <w:ind w:left="4248" w:hanging="360"/>
+      </w:pPr>
+      <w:rPr>
+        <w:rFonts w:ascii="Wingdings" w:hAnsi="Wingdings" w:hint="default"/>
+      </w:rPr>
+    </w:lvl>
+    <w:lvl w:ilvl="6" w:tplc="04090001" w:tentative="1">
+      <w:start w:val="1"/>
+      <w:numFmt w:val="bullet"/>
+      <w:lvlText w:val=""/>
+      <w:lvlJc w:val="left"/>
+      <w:pPr>
+        <w:ind w:left="4968" w:hanging="360"/>
+      </w:pPr>
+      <w:rPr>
+        <w:rFonts w:ascii="Symbol" w:hAnsi="Symbol" w:hint="default"/>
+      </w:rPr>
+    </w:lvl>
+    <w:lvl w:ilvl="7" w:tplc="04090003" w:tentative="1">
+      <w:start w:val="1"/>
+      <w:numFmt w:val="bullet"/>
+      <w:lvlText w:val="o"/>
+      <w:lvlJc w:val="left"/>
+      <w:pPr>
+        <w:ind w:left="5688" w:hanging="360"/>
+      </w:pPr>
+      <w:rPr>
+        <w:rFonts w:ascii="Courier New" w:hAnsi="Courier New" w:cs="Courier New" w:hint="default"/>
+      </w:rPr>
+    </w:lvl>
+    <w:lvl w:ilvl="8" w:tplc="04090005" w:tentative="1">
+      <w:start w:val="1"/>
+      <w:numFmt w:val="bullet"/>
+      <w:lvlText w:val=""/>
+      <w:lvlJc w:val="left"/>
+      <w:pPr>
+        <w:ind w:left="6408" w:hanging="360"/>
+      </w:pPr>
+      <w:rPr>
+        <w:rFonts w:ascii="Wingdings" w:hAnsi="Wingdings" w:hint="default"/>
+      </w:rPr>
+    </w:lvl>
+  </w:abstractNum>
+  <w:num w:numId="1" w16cid:durableId="381171959">
+    <w:abstractNumId w:val="0"/>
+  </w:num>
+  <w:num w:numId="2" w16cid:durableId="1047681888">
+    <w:abstractNumId w:val="1"/>
+  </w:num>
+</w:numbering>
 </file>
 
 <file path=word/styles.xml><?xml version="1.0" encoding="utf-8"?>
@@ -414,10 +1480,30 @@
     <w:name w:val="Normal"/>
     <w:qFormat/>
   </w:style>
+  <w:style w:type="paragraph" w:styleId="Heading1">
+    <w:name w:val="heading 1"/>
+    <w:basedOn w:val="Normal"/>
+    <w:next w:val="Normal"/>
+    <w:link w:val="Heading1Char"/>
+    <w:uiPriority w:val="9"/>
+    <w:qFormat/>
+    <w:rsid w:val="00DC3A39"/>
+    <w:pPr>
+      <w:keepNext/>
+      <w:keepLines/>
+      <w:spacing w:before="240" w:after="0"/>
+      <w:outlineLvl w:val="0"/>
+    </w:pPr>
+    <w:rPr>
+      <w:rFonts w:asciiTheme="majorHAnsi" w:eastAsiaTheme="majorEastAsia" w:hAnsiTheme="majorHAnsi" w:cstheme="majorBidi"/>
+      <w:color w:val="2F5496" w:themeColor="accent1" w:themeShade="BF"/>
+      <w:sz w:val="32"/>
+      <w:szCs w:val="32"/>
+    </w:rPr>
+  </w:style>
   <w:style w:type="character" w:default="1" w:styleId="DefaultParagraphFont">
     <w:name w:val="Default Paragraph Font"/>
     <w:uiPriority w:val="1"/>
-    <w:semiHidden/>
     <w:unhideWhenUsed/>
   </w:style>
   <w:style w:type="table" w:default="1" w:styleId="TableNormal">
@@ -441,7 +1527,790 @@
     <w:semiHidden/>
     <w:unhideWhenUsed/>
   </w:style>
+  <w:style w:type="paragraph" w:styleId="Title">
+    <w:name w:val="Title"/>
+    <w:basedOn w:val="Normal"/>
+    <w:next w:val="Normal"/>
+    <w:link w:val="TitleChar"/>
+    <w:uiPriority w:val="10"/>
+    <w:qFormat/>
+    <w:rsid w:val="006D1971"/>
+    <w:pPr>
+      <w:spacing w:after="0" w:line="240" w:lineRule="auto"/>
+      <w:contextualSpacing/>
+    </w:pPr>
+    <w:rPr>
+      <w:rFonts w:asciiTheme="majorHAnsi" w:eastAsiaTheme="majorEastAsia" w:hAnsiTheme="majorHAnsi" w:cstheme="majorBidi"/>
+      <w:spacing w:val="-10"/>
+      <w:kern w:val="28"/>
+      <w:sz w:val="56"/>
+      <w:szCs w:val="56"/>
+    </w:rPr>
+  </w:style>
+  <w:style w:type="character" w:customStyle="1" w:styleId="TitleChar">
+    <w:name w:val="Title Char"/>
+    <w:basedOn w:val="DefaultParagraphFont"/>
+    <w:link w:val="Title"/>
+    <w:uiPriority w:val="10"/>
+    <w:rsid w:val="006D1971"/>
+    <w:rPr>
+      <w:rFonts w:asciiTheme="majorHAnsi" w:eastAsiaTheme="majorEastAsia" w:hAnsiTheme="majorHAnsi" w:cstheme="majorBidi"/>
+      <w:spacing w:val="-10"/>
+      <w:kern w:val="28"/>
+      <w:sz w:val="56"/>
+      <w:szCs w:val="56"/>
+    </w:rPr>
+  </w:style>
+  <w:style w:type="paragraph" w:styleId="NormalWeb">
+    <w:name w:val="Normal (Web)"/>
+    <w:basedOn w:val="Normal"/>
+    <w:uiPriority w:val="99"/>
+    <w:unhideWhenUsed/>
+    <w:rsid w:val="006D1971"/>
+    <w:pPr>
+      <w:spacing w:before="100" w:beforeAutospacing="1" w:after="100" w:afterAutospacing="1" w:line="240" w:lineRule="auto"/>
+    </w:pPr>
+    <w:rPr>
+      <w:rFonts w:ascii="Times New Roman" w:eastAsia="Times New Roman" w:hAnsi="Times New Roman" w:cs="Times New Roman"/>
+      <w:kern w:val="0"/>
+      <w:sz w:val="24"/>
+      <w:szCs w:val="24"/>
+      <w14:ligatures w14:val="none"/>
+    </w:rPr>
+  </w:style>
+  <w:style w:type="character" w:customStyle="1" w:styleId="Heading1Char">
+    <w:name w:val="Heading 1 Char"/>
+    <w:basedOn w:val="DefaultParagraphFont"/>
+    <w:link w:val="Heading1"/>
+    <w:uiPriority w:val="9"/>
+    <w:rsid w:val="00DC3A39"/>
+    <w:rPr>
+      <w:rFonts w:asciiTheme="majorHAnsi" w:eastAsiaTheme="majorEastAsia" w:hAnsiTheme="majorHAnsi" w:cstheme="majorBidi"/>
+      <w:color w:val="2F5496" w:themeColor="accent1" w:themeShade="BF"/>
+      <w:sz w:val="32"/>
+      <w:szCs w:val="32"/>
+    </w:rPr>
+  </w:style>
+  <w:style w:type="paragraph" w:styleId="TOCHeading">
+    <w:name w:val="TOC Heading"/>
+    <w:basedOn w:val="Heading1"/>
+    <w:next w:val="Normal"/>
+    <w:uiPriority w:val="39"/>
+    <w:unhideWhenUsed/>
+    <w:qFormat/>
+    <w:rsid w:val="00DC3A39"/>
+    <w:pPr>
+      <w:outlineLvl w:val="9"/>
+    </w:pPr>
+    <w:rPr>
+      <w:kern w:val="0"/>
+      <w14:ligatures w14:val="none"/>
+    </w:rPr>
+  </w:style>
+  <w:style w:type="paragraph" w:styleId="TOC1">
+    <w:name w:val="toc 1"/>
+    <w:basedOn w:val="Normal"/>
+    <w:next w:val="Normal"/>
+    <w:autoRedefine/>
+    <w:uiPriority w:val="39"/>
+    <w:unhideWhenUsed/>
+    <w:rsid w:val="00DC3A39"/>
+    <w:pPr>
+      <w:spacing w:after="100"/>
+    </w:pPr>
+  </w:style>
+  <w:style w:type="character" w:styleId="Hyperlink">
+    <w:name w:val="Hyperlink"/>
+    <w:basedOn w:val="DefaultParagraphFont"/>
+    <w:uiPriority w:val="99"/>
+    <w:unhideWhenUsed/>
+    <w:rsid w:val="00DC3A39"/>
+    <w:rPr>
+      <w:color w:val="0563C1" w:themeColor="hyperlink"/>
+      <w:u w:val="single"/>
+    </w:rPr>
+  </w:style>
+  <w:style w:type="paragraph" w:styleId="Header">
+    <w:name w:val="header"/>
+    <w:basedOn w:val="Normal"/>
+    <w:link w:val="HeaderChar"/>
+    <w:uiPriority w:val="99"/>
+    <w:unhideWhenUsed/>
+    <w:rsid w:val="00057EAA"/>
+    <w:pPr>
+      <w:tabs>
+        <w:tab w:val="center" w:pos="4680"/>
+        <w:tab w:val="right" w:pos="9360"/>
+      </w:tabs>
+      <w:spacing w:after="0" w:line="240" w:lineRule="auto"/>
+    </w:pPr>
+  </w:style>
+  <w:style w:type="character" w:customStyle="1" w:styleId="HeaderChar">
+    <w:name w:val="Header Char"/>
+    <w:basedOn w:val="DefaultParagraphFont"/>
+    <w:link w:val="Header"/>
+    <w:uiPriority w:val="99"/>
+    <w:rsid w:val="00057EAA"/>
+  </w:style>
+  <w:style w:type="paragraph" w:styleId="Footer">
+    <w:name w:val="footer"/>
+    <w:basedOn w:val="Normal"/>
+    <w:link w:val="FooterChar"/>
+    <w:uiPriority w:val="99"/>
+    <w:unhideWhenUsed/>
+    <w:rsid w:val="00057EAA"/>
+    <w:pPr>
+      <w:tabs>
+        <w:tab w:val="center" w:pos="4680"/>
+        <w:tab w:val="right" w:pos="9360"/>
+      </w:tabs>
+      <w:spacing w:after="0" w:line="240" w:lineRule="auto"/>
+    </w:pPr>
+  </w:style>
+  <w:style w:type="character" w:customStyle="1" w:styleId="FooterChar">
+    <w:name w:val="Footer Char"/>
+    <w:basedOn w:val="DefaultParagraphFont"/>
+    <w:link w:val="Footer"/>
+    <w:uiPriority w:val="99"/>
+    <w:rsid w:val="00057EAA"/>
+  </w:style>
+  <w:style w:type="character" w:styleId="UnresolvedMention">
+    <w:name w:val="Unresolved Mention"/>
+    <w:basedOn w:val="DefaultParagraphFont"/>
+    <w:uiPriority w:val="99"/>
+    <w:semiHidden/>
+    <w:unhideWhenUsed/>
+    <w:rsid w:val="00057EAA"/>
+    <w:rPr>
+      <w:color w:val="605E5C"/>
+      <w:shd w:val="clear" w:color="auto" w:fill="E1DFDD"/>
+    </w:rPr>
+  </w:style>
+  <w:style w:type="paragraph" w:styleId="Subtitle">
+    <w:name w:val="Subtitle"/>
+    <w:basedOn w:val="Normal"/>
+    <w:next w:val="Normal"/>
+    <w:link w:val="SubtitleChar"/>
+    <w:uiPriority w:val="11"/>
+    <w:qFormat/>
+    <w:rsid w:val="00FA0522"/>
+    <w:pPr>
+      <w:numPr>
+        <w:ilvl w:val="1"/>
+      </w:numPr>
+    </w:pPr>
+    <w:rPr>
+      <w:rFonts w:eastAsiaTheme="minorEastAsia"/>
+      <w:color w:val="5A5A5A" w:themeColor="text1" w:themeTint="A5"/>
+      <w:spacing w:val="15"/>
+    </w:rPr>
+  </w:style>
+  <w:style w:type="character" w:customStyle="1" w:styleId="SubtitleChar">
+    <w:name w:val="Subtitle Char"/>
+    <w:basedOn w:val="DefaultParagraphFont"/>
+    <w:link w:val="Subtitle"/>
+    <w:uiPriority w:val="11"/>
+    <w:rsid w:val="00FA0522"/>
+    <w:rPr>
+      <w:rFonts w:eastAsiaTheme="minorEastAsia"/>
+      <w:color w:val="5A5A5A" w:themeColor="text1" w:themeTint="A5"/>
+      <w:spacing w:val="15"/>
+    </w:rPr>
+  </w:style>
 </w:styles>
+</file>
+
+<file path=word/glossary/document.xml><?xml version="1.0" encoding="utf-8"?>
+<w:glossaryDocument xmlns:wpc="http://schemas.microsoft.com/office/word/2010/wordprocessingCanvas" xmlns:cx="http://schemas.microsoft.com/office/drawing/2014/chartex" xmlns:cx1="http://schemas.microsoft.com/office/drawing/2015/9/8/chartex" xmlns:cx2="http://schemas.microsoft.com/office/drawing/2015/10/21/chartex" xmlns:cx3="http://schemas.microsoft.com/office/drawing/2016/5/9/chartex" xmlns:cx4="http://schemas.microsoft.com/office/drawing/2016/5/10/chartex" xmlns:cx5="http://schemas.microsoft.com/office/drawing/2016/5/11/chartex" xmlns:cx6="http://schemas.microsoft.com/office/drawing/2016/5/12/chartex" xmlns:cx7="http://schemas.microsoft.com/office/drawing/2016/5/13/chartex" xmlns:cx8="http://schemas.microsoft.com/office/drawing/2016/5/14/chartex" xmlns:mc="http://schemas.openxmlformats.org/markup-compatibility/2006" xmlns:aink="http://schemas.microsoft.com/office/drawing/2016/ink" xmlns:am3d="http://schemas.microsoft.com/office/drawing/2017/model3d" xmlns:o="urn:schemas-microsoft-com:office:office" xmlns:oel="http://schemas.microsoft.com/office/2019/extlst" xmlns:r="http://schemas.openxmlformats.org/officeDocument/2006/relationships" xmlns:m="http://schemas.openxmlformats.org/officeDocument/2006/math" xmlns:v="urn:schemas-microsoft-com:vml" xmlns:wp14="http://schemas.microsoft.com/office/word/2010/wordprocessingDrawing" xmlns:wp="http://schemas.openxmlformats.org/drawingml/2006/wordprocessingDrawing" xmlns:w10="urn:schemas-microsoft-com:office:word" xmlns:w="http://schemas.openxmlformats.org/wordprocessingml/2006/main" xmlns:w14="http://schemas.microsoft.com/office/word/2010/wordml" xmlns:w15="http://schemas.microsoft.com/office/word/2012/wordml" xmlns:w16cex="http://schemas.microsoft.com/office/word/2018/wordml/cex" xmlns:w16cid="http://schemas.microsoft.com/office/word/2016/wordml/cid" xmlns:w16="http://schemas.microsoft.com/office/word/2018/wordml" xmlns:w16sdtdh="http://schemas.microsoft.com/office/word/2020/wordml/sdtdatahash" xmlns:w16se="http://schemas.microsoft.com/office/word/2015/wordml/symex" xmlns:wpg="http://schemas.microsoft.com/office/word/2010/wordprocessingGroup" xmlns:wpi="http://schemas.microsoft.com/office/word/2010/wordprocessingInk" xmlns:wne="http://schemas.microsoft.com/office/word/2006/wordml" xmlns:wps="http://schemas.microsoft.com/office/word/2010/wordprocessingShape" mc:Ignorable="w14 w15 w16se w16cid w16 w16cex w16sdtdh wp14">
+  <w:docParts>
+    <w:docPart>
+      <w:docPartPr>
+        <w:name w:val="ABC5778F8E50412DA435E8B472168084"/>
+        <w:category>
+          <w:name w:val="General"/>
+          <w:gallery w:val="placeholder"/>
+        </w:category>
+        <w:types>
+          <w:type w:val="bbPlcHdr"/>
+        </w:types>
+        <w:behaviors>
+          <w:behavior w:val="content"/>
+        </w:behaviors>
+        <w:guid w:val="{38DA21D7-D4AA-4541-A7EE-3FB4BFD543B0}"/>
+      </w:docPartPr>
+      <w:docPartBody>
+        <w:p>
+          <w:pPr>
+            <w:pStyle w:val="ABC5778F8E50412DA435E8B472168084"/>
+          </w:pPr>
+          <w:r>
+            <w:rPr>
+              <w:rStyle w:val="PlaceholderText"/>
+            </w:rPr>
+            <w:t>Click here to enter text.</w:t>
+          </w:r>
+        </w:p>
+      </w:docPartBody>
+    </w:docPart>
+  </w:docParts>
+</w:glossaryDocument>
+</file>
+
+<file path=word/glossary/fontTable.xml><?xml version="1.0" encoding="utf-8"?>
+<w:fonts xmlns:mc="http://schemas.openxmlformats.org/markup-compatibility/2006" xmlns:r="http://schemas.openxmlformats.org/officeDocument/2006/relationships" xmlns:w="http://schemas.openxmlformats.org/wordprocessingml/2006/main" xmlns:w14="http://schemas.microsoft.com/office/word/2010/wordml" xmlns:w15="http://schemas.microsoft.com/office/word/2012/wordml" xmlns:w16cex="http://schemas.microsoft.com/office/word/2018/wordml/cex" xmlns:w16cid="http://schemas.microsoft.com/office/word/2016/wordml/cid" xmlns:w16="http://schemas.microsoft.com/office/word/2018/wordml" xmlns:w16sdtdh="http://schemas.microsoft.com/office/word/2020/wordml/sdtdatahash" xmlns:w16se="http://schemas.microsoft.com/office/word/2015/wordml/symex" mc:Ignorable="w14 w15 w16se w16cid w16 w16cex w16sdtdh">
+  <w:font w:name="Symbol">
+    <w:panose1 w:val="05050102010706020507"/>
+    <w:charset w:val="02"/>
+    <w:family w:val="roman"/>
+    <w:pitch w:val="variable"/>
+    <w:sig w:usb0="00000000" w:usb1="10000000" w:usb2="00000000" w:usb3="00000000" w:csb0="80000000" w:csb1="00000000"/>
+  </w:font>
+  <w:font w:name="Times New Roman">
+    <w:panose1 w:val="02020603050405020304"/>
+    <w:charset w:val="00"/>
+    <w:family w:val="roman"/>
+    <w:pitch w:val="variable"/>
+    <w:sig w:usb0="E0002EFF" w:usb1="C000785B" w:usb2="00000009" w:usb3="00000000" w:csb0="000001FF" w:csb1="00000000"/>
+  </w:font>
+  <w:font w:name="Courier New">
+    <w:panose1 w:val="02070309020205020404"/>
+    <w:charset w:val="00"/>
+    <w:family w:val="modern"/>
+    <w:pitch w:val="fixed"/>
+    <w:sig w:usb0="E0002EFF" w:usb1="C0007843" w:usb2="00000009" w:usb3="00000000" w:csb0="000001FF" w:csb1="00000000"/>
+  </w:font>
+  <w:font w:name="Wingdings">
+    <w:panose1 w:val="05000000000000000000"/>
+    <w:charset w:val="02"/>
+    <w:family w:val="auto"/>
+    <w:pitch w:val="variable"/>
+    <w:sig w:usb0="00000000" w:usb1="10000000" w:usb2="00000000" w:usb3="00000000" w:csb0="80000000" w:csb1="00000000"/>
+  </w:font>
+  <w:font w:name="Lato">
+    <w:charset w:val="00"/>
+    <w:family w:val="swiss"/>
+    <w:pitch w:val="variable"/>
+    <w:sig w:usb0="E10002FF" w:usb1="5000ECFF" w:usb2="00000021" w:usb3="00000000" w:csb0="0000019F" w:csb1="00000000"/>
+  </w:font>
+  <w:font w:name="Calibri">
+    <w:panose1 w:val="020F0502020204030204"/>
+    <w:charset w:val="00"/>
+    <w:family w:val="swiss"/>
+    <w:pitch w:val="variable"/>
+    <w:sig w:usb0="E4002EFF" w:usb1="C200247B" w:usb2="00000009" w:usb3="00000000" w:csb0="000001FF" w:csb1="00000000"/>
+  </w:font>
+  <w:font w:name="Calibri Light">
+    <w:panose1 w:val="020F0302020204030204"/>
+    <w:charset w:val="00"/>
+    <w:family w:val="swiss"/>
+    <w:pitch w:val="variable"/>
+    <w:sig w:usb0="E4002EFF" w:usb1="C200247B" w:usb2="00000009" w:usb3="00000000" w:csb0="000001FF" w:csb1="00000000"/>
+  </w:font>
+</w:fonts>
+</file>
+
+<file path=word/glossary/settings.xml><?xml version="1.0" encoding="utf-8"?>
+<w:settings xmlns:mc="http://schemas.openxmlformats.org/markup-compatibility/2006" xmlns:o="urn:schemas-microsoft-com:office:office" xmlns:r="http://schemas.openxmlformats.org/officeDocument/2006/relationships" xmlns:m="http://schemas.openxmlformats.org/officeDocument/2006/math" xmlns:v="urn:schemas-microsoft-com:vml" xmlns:w10="urn:schemas-microsoft-com:office:word" xmlns:w="http://schemas.openxmlformats.org/wordprocessingml/2006/main" xmlns:w14="http://schemas.microsoft.com/office/word/2010/wordml" xmlns:w15="http://schemas.microsoft.com/office/word/2012/wordml" xmlns:w16cex="http://schemas.microsoft.com/office/word/2018/wordml/cex" xmlns:w16cid="http://schemas.microsoft.com/office/word/2016/wordml/cid" xmlns:w16="http://schemas.microsoft.com/office/word/2018/wordml" xmlns:w16sdtdh="http://schemas.microsoft.com/office/word/2020/wordml/sdtdatahash" xmlns:w16se="http://schemas.microsoft.com/office/word/2015/wordml/symex" xmlns:sl="http://schemas.openxmlformats.org/schemaLibrary/2006/main" mc:Ignorable="w14 w15 w16se w16cid w16 w16cex w16sdtdh">
+  <w:view w:val="normal"/>
+  <w:defaultTabStop w:val="720"/>
+  <w:characterSpacingControl w:val="doNotCompress"/>
+  <w:compat>
+    <w:useFELayout/>
+    <w:compatSetting w:name="compatibilityMode" w:uri="http://schemas.microsoft.com/office/word" w:val="15"/>
+    <w:compatSetting w:name="overrideTableStyleFontSizeAndJustification" w:uri="http://schemas.microsoft.com/office/word" w:val="1"/>
+    <w:compatSetting w:name="enableOpenTypeFeatures" w:uri="http://schemas.microsoft.com/office/word" w:val="1"/>
+    <w:compatSetting w:name="doNotFlipMirrorIndents" w:uri="http://schemas.microsoft.com/office/word" w:val="1"/>
+    <w:compatSetting w:name="differentiateMultirowTableHeaders" w:uri="http://schemas.microsoft.com/office/word" w:val="1"/>
+    <w:compatSetting w:name="useWord2013TrackBottomHyphenation" w:uri="http://schemas.microsoft.com/office/word" w:val="0"/>
+  </w:compat>
+  <w:rsids>
+    <w:rsidRoot w:val="002710FD"/>
+    <w:rsid w:val="002710FD"/>
+    <w:rsid w:val="003B29BF"/>
+  </w:rsids>
+  <m:mathPr>
+    <m:mathFont m:val="Cambria Math"/>
+    <m:brkBin m:val="before"/>
+    <m:brkBinSub m:val="--"/>
+    <m:smallFrac m:val="0"/>
+    <m:dispDef/>
+    <m:lMargin m:val="0"/>
+    <m:rMargin m:val="0"/>
+    <m:defJc m:val="centerGroup"/>
+    <m:wrapIndent m:val="1440"/>
+    <m:intLim m:val="subSup"/>
+    <m:naryLim m:val="undOvr"/>
+  </m:mathPr>
+  <w:themeFontLang w:val="en-US"/>
+  <w:clrSchemeMapping w:bg1="light1" w:t1="dark1" w:bg2="light2" w:t2="dark2" w:accent1="accent1" w:accent2="accent2" w:accent3="accent3" w:accent4="accent4" w:accent5="accent5" w:accent6="accent6" w:hyperlink="hyperlink" w:followedHyperlink="followedHyperlink"/>
+  <w:decimalSymbol w:val="."/>
+  <w:listSeparator w:val=","/>
+  <w15:chartTrackingRefBased/>
+</w:settings>
+</file>
+
+<file path=word/glossary/styles.xml><?xml version="1.0" encoding="utf-8"?>
+<w:styles xmlns:mc="http://schemas.openxmlformats.org/markup-compatibility/2006" xmlns:r="http://schemas.openxmlformats.org/officeDocument/2006/relationships" xmlns:w="http://schemas.openxmlformats.org/wordprocessingml/2006/main" xmlns:w14="http://schemas.microsoft.com/office/word/2010/wordml" xmlns:w15="http://schemas.microsoft.com/office/word/2012/wordml" xmlns:w16cex="http://schemas.microsoft.com/office/word/2018/wordml/cex" xmlns:w16cid="http://schemas.microsoft.com/office/word/2016/wordml/cid" xmlns:w16="http://schemas.microsoft.com/office/word/2018/wordml" xmlns:w16sdtdh="http://schemas.microsoft.com/office/word/2020/wordml/sdtdatahash" xmlns:w16se="http://schemas.microsoft.com/office/word/2015/wordml/symex" mc:Ignorable="w14 w15 w16se w16cid w16 w16cex w16sdtdh">
+  <w:docDefaults>
+    <w:rPrDefault>
+      <w:rPr>
+        <w:rFonts w:asciiTheme="minorHAnsi" w:eastAsiaTheme="minorEastAsia" w:hAnsiTheme="minorHAnsi" w:cstheme="minorBidi"/>
+        <w:kern w:val="2"/>
+        <w:sz w:val="22"/>
+        <w:szCs w:val="22"/>
+        <w:lang w:val="en-US" w:eastAsia="en-US" w:bidi="ar-SA"/>
+        <w14:ligatures w14:val="standardContextual"/>
+      </w:rPr>
+    </w:rPrDefault>
+    <w:pPrDefault>
+      <w:pPr>
+        <w:spacing w:after="160" w:line="259" w:lineRule="auto"/>
+      </w:pPr>
+    </w:pPrDefault>
+  </w:docDefaults>
+  <w:latentStyles w:defLockedState="0" w:defUIPriority="99" w:defSemiHidden="0" w:defUnhideWhenUsed="0" w:defQFormat="0" w:count="376">
+    <w:lsdException w:name="Normal" w:uiPriority="0" w:qFormat="1"/>
+    <w:lsdException w:name="heading 1" w:uiPriority="9" w:qFormat="1"/>
+    <w:lsdException w:name="heading 2" w:semiHidden="1" w:uiPriority="9" w:unhideWhenUsed="1" w:qFormat="1"/>
+    <w:lsdException w:name="heading 3" w:semiHidden="1" w:uiPriority="9" w:unhideWhenUsed="1" w:qFormat="1"/>
+    <w:lsdException w:name="heading 4" w:semiHidden="1" w:uiPriority="9" w:unhideWhenUsed="1" w:qFormat="1"/>
+    <w:lsdException w:name="heading 5" w:semiHidden="1" w:uiPriority="9" w:unhideWhenUsed="1" w:qFormat="1"/>
+    <w:lsdException w:name="heading 6" w:semiHidden="1" w:uiPriority="9" w:unhideWhenUsed="1" w:qFormat="1"/>
+    <w:lsdException w:name="heading 7" w:semiHidden="1" w:uiPriority="9" w:unhideWhenUsed="1" w:qFormat="1"/>
+    <w:lsdException w:name="heading 8" w:semiHidden="1" w:uiPriority="9" w:unhideWhenUsed="1" w:qFormat="1"/>
+    <w:lsdException w:name="heading 9" w:semiHidden="1" w:uiPriority="9" w:unhideWhenUsed="1" w:qFormat="1"/>
+    <w:lsdException w:name="index 1" w:semiHidden="1" w:unhideWhenUsed="1"/>
+    <w:lsdException w:name="index 2" w:semiHidden="1" w:unhideWhenUsed="1"/>
+    <w:lsdException w:name="index 3" w:semiHidden="1" w:unhideWhenUsed="1"/>
+    <w:lsdException w:name="index 4" w:semiHidden="1" w:unhideWhenUsed="1"/>
+    <w:lsdException w:name="index 5" w:semiHidden="1" w:unhideWhenUsed="1"/>
+    <w:lsdException w:name="index 6" w:semiHidden="1" w:unhideWhenUsed="1"/>
+    <w:lsdException w:name="index 7" w:semiHidden="1" w:unhideWhenUsed="1"/>
+    <w:lsdException w:name="index 8" w:semiHidden="1" w:unhideWhenUsed="1"/>
+    <w:lsdException w:name="index 9" w:semiHidden="1" w:unhideWhenUsed="1"/>
+    <w:lsdException w:name="toc 1" w:semiHidden="1" w:uiPriority="39" w:unhideWhenUsed="1"/>
+    <w:lsdException w:name="toc 2" w:semiHidden="1" w:uiPriority="39" w:unhideWhenUsed="1"/>
+    <w:lsdException w:name="toc 3" w:semiHidden="1" w:uiPriority="39" w:unhideWhenUsed="1"/>
+    <w:lsdException w:name="toc 4" w:semiHidden="1" w:uiPriority="39" w:unhideWhenUsed="1"/>
+    <w:lsdException w:name="toc 5" w:semiHidden="1" w:uiPriority="39" w:unhideWhenUsed="1"/>
+    <w:lsdException w:name="toc 6" w:semiHidden="1" w:uiPriority="39" w:unhideWhenUsed="1"/>
+    <w:lsdException w:name="toc 7" w:semiHidden="1" w:uiPriority="39" w:unhideWhenUsed="1"/>
+    <w:lsdException w:name="toc 8" w:semiHidden="1" w:uiPriority="39" w:unhideWhenUsed="1"/>
+    <w:lsdException w:name="toc 9" w:semiHidden="1" w:uiPriority="39" w:unhideWhenUsed="1"/>
+    <w:lsdException w:name="Normal Indent" w:semiHidden="1" w:unhideWhenUsed="1"/>
+    <w:lsdException w:name="footnote text" w:semiHidden="1" w:unhideWhenUsed="1"/>
+    <w:lsdException w:name="annotation text" w:semiHidden="1" w:unhideWhenUsed="1"/>
+    <w:lsdException w:name="header" w:semiHidden="1" w:unhideWhenUsed="1"/>
+    <w:lsdException w:name="footer" w:semiHidden="1" w:unhideWhenUsed="1"/>
+    <w:lsdException w:name="index heading" w:semiHidden="1" w:unhideWhenUsed="1"/>
+    <w:lsdException w:name="caption" w:semiHidden="1" w:uiPriority="35" w:unhideWhenUsed="1" w:qFormat="1"/>
+    <w:lsdException w:name="table of figures" w:semiHidden="1" w:unhideWhenUsed="1"/>
+    <w:lsdException w:name="envelope address" w:semiHidden="1" w:unhideWhenUsed="1"/>
+    <w:lsdException w:name="envelope return" w:semiHidden="1" w:unhideWhenUsed="1"/>
+    <w:lsdException w:name="footnote reference" w:semiHidden="1" w:unhideWhenUsed="1"/>
+    <w:lsdException w:name="annotation reference" w:semiHidden="1" w:unhideWhenUsed="1"/>
+    <w:lsdException w:name="line number" w:semiHidden="1" w:unhideWhenUsed="1"/>
+    <w:lsdException w:name="page number" w:semiHidden="1" w:unhideWhenUsed="1"/>
+    <w:lsdException w:name="endnote reference" w:semiHidden="1" w:unhideWhenUsed="1"/>
+    <w:lsdException w:name="endnote text" w:semiHidden="1" w:unhideWhenUsed="1"/>
+    <w:lsdException w:name="table of authorities" w:semiHidden="1" w:unhideWhenUsed="1"/>
+    <w:lsdException w:name="macro" w:semiHidden="1" w:unhideWhenUsed="1"/>
+    <w:lsdException w:name="toa heading" w:semiHidden="1" w:unhideWhenUsed="1"/>
+    <w:lsdException w:name="List" w:semiHidden="1" w:unhideWhenUsed="1"/>
+    <w:lsdException w:name="List Bullet" w:semiHidden="1" w:unhideWhenUsed="1"/>
+    <w:lsdException w:name="List Number" w:semiHidden="1" w:unhideWhenUsed="1"/>
+    <w:lsdException w:name="List 2" w:semiHidden="1" w:unhideWhenUsed="1"/>
+    <w:lsdException w:name="List 3" w:semiHidden="1" w:unhideWhenUsed="1"/>
+    <w:lsdException w:name="List 4" w:semiHidden="1" w:unhideWhenUsed="1"/>
+    <w:lsdException w:name="List 5" w:semiHidden="1" w:unhideWhenUsed="1"/>
+    <w:lsdException w:name="List Bullet 2" w:semiHidden="1" w:unhideWhenUsed="1"/>
+    <w:lsdException w:name="List Bullet 3" w:semiHidden="1" w:unhideWhenUsed="1"/>
+    <w:lsdException w:name="List Bullet 4" w:semiHidden="1" w:unhideWhenUsed="1"/>
+    <w:lsdException w:name="List Bullet 5" w:semiHidden="1" w:unhideWhenUsed="1"/>
+    <w:lsdException w:name="List Number 2" w:semiHidden="1" w:unhideWhenUsed="1"/>
+    <w:lsdException w:name="List Number 3" w:semiHidden="1" w:unhideWhenUsed="1"/>
+    <w:lsdException w:name="List Number 4" w:semiHidden="1" w:unhideWhenUsed="1"/>
+    <w:lsdException w:name="List Number 5" w:semiHidden="1" w:unhideWhenUsed="1"/>
+    <w:lsdException w:name="Title" w:uiPriority="10" w:qFormat="1"/>
+    <w:lsdException w:name="Closing" w:semiHidden="1" w:unhideWhenUsed="1"/>
+    <w:lsdException w:name="Signature" w:semiHidden="1" w:unhideWhenUsed="1"/>
+    <w:lsdException w:name="Default Paragraph Font" w:semiHidden="1" w:uiPriority="1" w:unhideWhenUsed="1"/>
+    <w:lsdException w:name="Body Text" w:semiHidden="1" w:unhideWhenUsed="1"/>
+    <w:lsdException w:name="Body Text Indent" w:semiHidden="1" w:unhideWhenUsed="1"/>
+    <w:lsdException w:name="List Continue" w:semiHidden="1" w:unhideWhenUsed="1"/>
+    <w:lsdException w:name="List Continue 2" w:semiHidden="1" w:unhideWhenUsed="1"/>
+    <w:lsdException w:name="List Continue 3" w:semiHidden="1" w:unhideWhenUsed="1"/>
+    <w:lsdException w:name="List Continue 4" w:semiHidden="1" w:unhideWhenUsed="1"/>
+    <w:lsdException w:name="List Continue 5" w:semiHidden="1" w:unhideWhenUsed="1"/>
+    <w:lsdException w:name="Message Header" w:semiHidden="1" w:unhideWhenUsed="1"/>
+    <w:lsdException w:name="Subtitle" w:uiPriority="11" w:qFormat="1"/>
+    <w:lsdException w:name="Salutation" w:semiHidden="1" w:unhideWhenUsed="1"/>
+    <w:lsdException w:name="Date" w:semiHidden="1" w:unhideWhenUsed="1"/>
+    <w:lsdException w:name="Body Text First Indent" w:semiHidden="1" w:unhideWhenUsed="1"/>
+    <w:lsdException w:name="Body Text First Indent 2" w:semiHidden="1" w:unhideWhenUsed="1"/>
+    <w:lsdException w:name="Note Heading" w:semiHidden="1" w:unhideWhenUsed="1"/>
+    <w:lsdException w:name="Body Text 2" w:semiHidden="1" w:unhideWhenUsed="1"/>
+    <w:lsdException w:name="Body Text 3" w:semiHidden="1" w:unhideWhenUsed="1"/>
+    <w:lsdException w:name="Body Text Indent 2" w:semiHidden="1" w:unhideWhenUsed="1"/>
+    <w:lsdException w:name="Body Text Indent 3" w:semiHidden="1" w:unhideWhenUsed="1"/>
+    <w:lsdException w:name="Block Text" w:semiHidden="1" w:unhideWhenUsed="1"/>
+    <w:lsdException w:name="Hyperlink" w:semiHidden="1" w:unhideWhenUsed="1"/>
+    <w:lsdException w:name="FollowedHyperlink" w:semiHidden="1" w:unhideWhenUsed="1"/>
+    <w:lsdException w:name="Strong" w:uiPriority="22" w:qFormat="1"/>
+    <w:lsdException w:name="Emphasis" w:uiPriority="20" w:qFormat="1"/>
+    <w:lsdException w:name="Document Map" w:semiHidden="1" w:unhideWhenUsed="1"/>
+    <w:lsdException w:name="Plain Text" w:semiHidden="1" w:unhideWhenUsed="1"/>
+    <w:lsdException w:name="E-mail Signature" w:semiHidden="1" w:unhideWhenUsed="1"/>
+    <w:lsdException w:name="HTML Top of Form" w:semiHidden="1" w:unhideWhenUsed="1"/>
+    <w:lsdException w:name="HTML Bottom of Form" w:semiHidden="1" w:unhideWhenUsed="1"/>
+    <w:lsdException w:name="Normal (Web)" w:semiHidden="1" w:unhideWhenUsed="1"/>
+    <w:lsdException w:name="HTML Acronym" w:semiHidden="1" w:unhideWhenUsed="1"/>
+    <w:lsdException w:name="HTML Address" w:semiHidden="1" w:unhideWhenUsed="1"/>
+    <w:lsdException w:name="HTML Cite" w:semiHidden="1" w:unhideWhenUsed="1"/>
+    <w:lsdException w:name="HTML Code" w:semiHidden="1" w:unhideWhenUsed="1"/>
+    <w:lsdException w:name="HTML Definition" w:semiHidden="1" w:unhideWhenUsed="1"/>
+    <w:lsdException w:name="HTML Keyboard" w:semiHidden="1" w:unhideWhenUsed="1"/>
+    <w:lsdException w:name="HTML Preformatted" w:semiHidden="1" w:unhideWhenUsed="1"/>
+    <w:lsdException w:name="HTML Sample" w:semiHidden="1" w:unhideWhenUsed="1"/>
+    <w:lsdException w:name="HTML Typewriter" w:semiHidden="1" w:unhideWhenUsed="1"/>
+    <w:lsdException w:name="HTML Variable" w:semiHidden="1" w:unhideWhenUsed="1"/>
+    <w:lsdException w:name="Normal Table" w:semiHidden="1" w:unhideWhenUsed="1"/>
+    <w:lsdException w:name="annotation subject" w:semiHidden="1" w:unhideWhenUsed="1"/>
+    <w:lsdException w:name="No List" w:semiHidden="1" w:unhideWhenUsed="1"/>
+    <w:lsdException w:name="Outline List 1" w:semiHidden="1" w:unhideWhenUsed="1"/>
+    <w:lsdException w:name="Outline List 2" w:semiHidden="1" w:unhideWhenUsed="1"/>
+    <w:lsdException w:name="Outline List 3" w:semiHidden="1" w:unhideWhenUsed="1"/>
+    <w:lsdException w:name="Table Simple 1" w:semiHidden="1" w:unhideWhenUsed="1"/>
+    <w:lsdException w:name="Table Simple 2" w:semiHidden="1" w:unhideWhenUsed="1"/>
+    <w:lsdException w:name="Table Simple 3" w:semiHidden="1" w:unhideWhenUsed="1"/>
+    <w:lsdException w:name="Table Classic 1" w:semiHidden="1" w:unhideWhenUsed="1"/>
+    <w:lsdException w:name="Table Classic 2" w:semiHidden="1" w:unhideWhenUsed="1"/>
+    <w:lsdException w:name="Table Classic 3" w:semiHidden="1" w:unhideWhenUsed="1"/>
+    <w:lsdException w:name="Table Classic 4" w:semiHidden="1" w:unhideWhenUsed="1"/>
+    <w:lsdException w:name="Table Colorful 1" w:semiHidden="1" w:unhideWhenUsed="1"/>
+    <w:lsdException w:name="Table Colorful 2" w:semiHidden="1" w:unhideWhenUsed="1"/>
+    <w:lsdException w:name="Table Colorful 3" w:semiHidden="1" w:unhideWhenUsed="1"/>
+    <w:lsdException w:name="Table Columns 1" w:semiHidden="1" w:unhideWhenUsed="1"/>
+    <w:lsdException w:name="Table Columns 2" w:semiHidden="1" w:unhideWhenUsed="1"/>
+    <w:lsdException w:name="Table Columns 3" w:semiHidden="1" w:unhideWhenUsed="1"/>
+    <w:lsdException w:name="Table Columns 4" w:semiHidden="1" w:unhideWhenUsed="1"/>
+    <w:lsdException w:name="Table Columns 5" w:semiHidden="1" w:unhideWhenUsed="1"/>
+    <w:lsdException w:name="Table Grid 1" w:semiHidden="1" w:unhideWhenUsed="1"/>
+    <w:lsdException w:name="Table Grid 2" w:semiHidden="1" w:unhideWhenUsed="1"/>
+    <w:lsdException w:name="Table Grid 3" w:semiHidden="1" w:unhideWhenUsed="1"/>
+    <w:lsdException w:name="Table Grid 4" w:semiHidden="1" w:unhideWhenUsed="1"/>
+    <w:lsdException w:name="Table Grid 5" w:semiHidden="1" w:unhideWhenUsed="1"/>
+    <w:lsdException w:name="Table Grid 6" w:semiHidden="1" w:unhideWhenUsed="1"/>
+    <w:lsdException w:name="Table Grid 7" w:semiHidden="1" w:unhideWhenUsed="1"/>
+    <w:lsdException w:name="Table Grid 8" w:semiHidden="1" w:unhideWhenUsed="1"/>
+    <w:lsdException w:name="Table List 1" w:semiHidden="1" w:unhideWhenUsed="1"/>
+    <w:lsdException w:name="Table List 2" w:semiHidden="1" w:unhideWhenUsed="1"/>
+    <w:lsdException w:name="Table List 3" w:semiHidden="1" w:unhideWhenUsed="1"/>
+    <w:lsdException w:name="Table List 4" w:semiHidden="1" w:unhideWhenUsed="1"/>
+    <w:lsdException w:name="Table List 5" w:semiHidden="1" w:unhideWhenUsed="1"/>
+    <w:lsdException w:name="Table List 6" w:semiHidden="1" w:unhideWhenUsed="1"/>
+    <w:lsdException w:name="Table List 7" w:semiHidden="1" w:unhideWhenUsed="1"/>
+    <w:lsdException w:name="Table List 8" w:semiHidden="1" w:unhideWhenUsed="1"/>
+    <w:lsdException w:name="Table 3D effects 1" w:semiHidden="1" w:unhideWhenUsed="1"/>
+    <w:lsdException w:name="Table 3D effects 2" w:semiHidden="1" w:unhideWhenUsed="1"/>
+    <w:lsdException w:name="Table 3D effects 3" w:semiHidden="1" w:unhideWhenUsed="1"/>
+    <w:lsdException w:name="Table Contemporary" w:semiHidden="1" w:unhideWhenUsed="1"/>
+    <w:lsdException w:name="Table Elegant" w:semiHidden="1" w:unhideWhenUsed="1"/>
+    <w:lsdException w:name="Table Professional" w:semiHidden="1" w:unhideWhenUsed="1"/>
+    <w:lsdException w:name="Table Subtle 1" w:semiHidden="1" w:unhideWhenUsed="1"/>
+    <w:lsdException w:name="Table Subtle 2" w:semiHidden="1" w:unhideWhenUsed="1"/>
+    <w:lsdException w:name="Table Web 1" w:semiHidden="1" w:unhideWhenUsed="1"/>
+    <w:lsdException w:name="Table Web 2" w:semiHidden="1" w:unhideWhenUsed="1"/>
+    <w:lsdException w:name="Table Web 3" w:semiHidden="1" w:unhideWhenUsed="1"/>
+    <w:lsdException w:name="Balloon Text" w:semiHidden="1" w:unhideWhenUsed="1"/>
+    <w:lsdException w:name="Table Grid" w:uiPriority="39"/>
+    <w:lsdException w:name="Table Theme" w:semiHidden="1" w:unhideWhenUsed="1"/>
+    <w:lsdException w:name="Placeholder Text" w:semiHidden="1"/>
+    <w:lsdException w:name="No Spacing" w:uiPriority="1" w:qFormat="1"/>
+    <w:lsdException w:name="Light Shading" w:uiPriority="60"/>
+    <w:lsdException w:name="Light List" w:uiPriority="61"/>
+    <w:lsdException w:name="Light Grid" w:uiPriority="62"/>
+    <w:lsdException w:name="Medium Shading 1" w:uiPriority="63"/>
+    <w:lsdException w:name="Medium Shading 2" w:uiPriority="64"/>
+    <w:lsdException w:name="Medium List 1" w:uiPriority="65"/>
+    <w:lsdException w:name="Medium List 2" w:uiPriority="66"/>
+    <w:lsdException w:name="Medium Grid 1" w:uiPriority="67"/>
+    <w:lsdException w:name="Medium Grid 2" w:uiPriority="68"/>
+    <w:lsdException w:name="Medium Grid 3" w:uiPriority="69"/>
+    <w:lsdException w:name="Dark List" w:uiPriority="70"/>
+    <w:lsdException w:name="Colorful Shading" w:uiPriority="71"/>
+    <w:lsdException w:name="Colorful List" w:uiPriority="72"/>
+    <w:lsdException w:name="Colorful Grid" w:uiPriority="73"/>
+    <w:lsdException w:name="Light Shading Accent 1" w:uiPriority="60"/>
+    <w:lsdException w:name="Light List Accent 1" w:uiPriority="61"/>
+    <w:lsdException w:name="Light Grid Accent 1" w:uiPriority="62"/>
+    <w:lsdException w:name="Medium Shading 1 Accent 1" w:uiPriority="63"/>
+    <w:lsdException w:name="Medium Shading 2 Accent 1" w:uiPriority="64"/>
+    <w:lsdException w:name="Medium List 1 Accent 1" w:uiPriority="65"/>
+    <w:lsdException w:name="Revision" w:semiHidden="1"/>
+    <w:lsdException w:name="List Paragraph" w:uiPriority="34" w:qFormat="1"/>
+    <w:lsdException w:name="Quote" w:uiPriority="29" w:qFormat="1"/>
+    <w:lsdException w:name="Intense Quote" w:uiPriority="30" w:qFormat="1"/>
+    <w:lsdException w:name="Medium List 2 Accent 1" w:uiPriority="66"/>
+    <w:lsdException w:name="Medium Grid 1 Accent 1" w:uiPriority="67"/>
+    <w:lsdException w:name="Medium Grid 2 Accent 1" w:uiPriority="68"/>
+    <w:lsdException w:name="Medium Grid 3 Accent 1" w:uiPriority="69"/>
+    <w:lsdException w:name="Dark List Accent 1" w:uiPriority="70"/>
+    <w:lsdException w:name="Colorful Shading Accent 1" w:uiPriority="71"/>
+    <w:lsdException w:name="Colorful List Accent 1" w:uiPriority="72"/>
+    <w:lsdException w:name="Colorful Grid Accent 1" w:uiPriority="73"/>
+    <w:lsdException w:name="Light Shading Accent 2" w:uiPriority="60"/>
+    <w:lsdException w:name="Light List Accent 2" w:uiPriority="61"/>
+    <w:lsdException w:name="Light Grid Accent 2" w:uiPriority="62"/>
+    <w:lsdException w:name="Medium Shading 1 Accent 2" w:uiPriority="63"/>
+    <w:lsdException w:name="Medium Shading 2 Accent 2" w:uiPriority="64"/>
+    <w:lsdException w:name="Medium List 1 Accent 2" w:uiPriority="65"/>
+    <w:lsdException w:name="Medium List 2 Accent 2" w:uiPriority="66"/>
+    <w:lsdException w:name="Medium Grid 1 Accent 2" w:uiPriority="67"/>
+    <w:lsdException w:name="Medium Grid 2 Accent 2" w:uiPriority="68"/>
+    <w:lsdException w:name="Medium Grid 3 Accent 2" w:uiPriority="69"/>
+    <w:lsdException w:name="Dark List Accent 2" w:uiPriority="70"/>
+    <w:lsdException w:name="Colorful Shading Accent 2" w:uiPriority="71"/>
+    <w:lsdException w:name="Colorful List Accent 2" w:uiPriority="72"/>
+    <w:lsdException w:name="Colorful Grid Accent 2" w:uiPriority="73"/>
+    <w:lsdException w:name="Light Shading Accent 3" w:uiPriority="60"/>
+    <w:lsdException w:name="Light List Accent 3" w:uiPriority="61"/>
+    <w:lsdException w:name="Light Grid Accent 3" w:uiPriority="62"/>
+    <w:lsdException w:name="Medium Shading 1 Accent 3" w:uiPriority="63"/>
+    <w:lsdException w:name="Medium Shading 2 Accent 3" w:uiPriority="64"/>
+    <w:lsdException w:name="Medium List 1 Accent 3" w:uiPriority="65"/>
+    <w:lsdException w:name="Medium List 2 Accent 3" w:uiPriority="66"/>
+    <w:lsdException w:name="Medium Grid 1 Accent 3" w:uiPriority="67"/>
+    <w:lsdException w:name="Medium Grid 2 Accent 3" w:uiPriority="68"/>
+    <w:lsdException w:name="Medium Grid 3 Accent 3" w:uiPriority="69"/>
+    <w:lsdException w:name="Dark List Accent 3" w:uiPriority="70"/>
+    <w:lsdException w:name="Colorful Shading Accent 3" w:uiPriority="71"/>
+    <w:lsdException w:name="Colorful List Accent 3" w:uiPriority="72"/>
+    <w:lsdException w:name="Colorful Grid Accent 3" w:uiPriority="73"/>
+    <w:lsdException w:name="Light Shading Accent 4" w:uiPriority="60"/>
+    <w:lsdException w:name="Light List Accent 4" w:uiPriority="61"/>
+    <w:lsdException w:name="Light Grid Accent 4" w:uiPriority="62"/>
+    <w:lsdException w:name="Medium Shading 1 Accent 4" w:uiPriority="63"/>
+    <w:lsdException w:name="Medium Shading 2 Accent 4" w:uiPriority="64"/>
+    <w:lsdException w:name="Medium List 1 Accent 4" w:uiPriority="65"/>
+    <w:lsdException w:name="Medium List 2 Accent 4" w:uiPriority="66"/>
+    <w:lsdException w:name="Medium Grid 1 Accent 4" w:uiPriority="67"/>
+    <w:lsdException w:name="Medium Grid 2 Accent 4" w:uiPriority="68"/>
+    <w:lsdException w:name="Medium Grid 3 Accent 4" w:uiPriority="69"/>
+    <w:lsdException w:name="Dark List Accent 4" w:uiPriority="70"/>
+    <w:lsdException w:name="Colorful Shading Accent 4" w:uiPriority="71"/>
+    <w:lsdException w:name="Colorful List Accent 4" w:uiPriority="72"/>
+    <w:lsdException w:name="Colorful Grid Accent 4" w:uiPriority="73"/>
+    <w:lsdException w:name="Light Shading Accent 5" w:uiPriority="60"/>
+    <w:lsdException w:name="Light List Accent 5" w:uiPriority="61"/>
+    <w:lsdException w:name="Light Grid Accent 5" w:uiPriority="62"/>
+    <w:lsdException w:name="Medium Shading 1 Accent 5" w:uiPriority="63"/>
+    <w:lsdException w:name="Medium Shading 2 Accent 5" w:uiPriority="64"/>
+    <w:lsdException w:name="Medium List 1 Accent 5" w:uiPriority="65"/>
+    <w:lsdException w:name="Medium List 2 Accent 5" w:uiPriority="66"/>
+    <w:lsdException w:name="Medium Grid 1 Accent 5" w:uiPriority="67"/>
+    <w:lsdException w:name="Medium Grid 2 Accent 5" w:uiPriority="68"/>
+    <w:lsdException w:name="Medium Grid 3 Accent 5" w:uiPriority="69"/>
+    <w:lsdException w:name="Dark List Accent 5" w:uiPriority="70"/>
+    <w:lsdException w:name="Colorful Shading Accent 5" w:uiPriority="71"/>
+    <w:lsdException w:name="Colorful List Accent 5" w:uiPriority="72"/>
+    <w:lsdException w:name="Colorful Grid Accent 5" w:uiPriority="73"/>
+    <w:lsdException w:name="Light Shading Accent 6" w:uiPriority="60"/>
+    <w:lsdException w:name="Light List Accent 6" w:uiPriority="61"/>
+    <w:lsdException w:name="Light Grid Accent 6" w:uiPriority="62"/>
+    <w:lsdException w:name="Medium Shading 1 Accent 6" w:uiPriority="63"/>
+    <w:lsdException w:name="Medium Shading 2 Accent 6" w:uiPriority="64"/>
+    <w:lsdException w:name="Medium List 1 Accent 6" w:uiPriority="65"/>
+    <w:lsdException w:name="Medium List 2 Accent 6" w:uiPriority="66"/>
+    <w:lsdException w:name="Medium Grid 1 Accent 6" w:uiPriority="67"/>
+    <w:lsdException w:name="Medium Grid 2 Accent 6" w:uiPriority="68"/>
+    <w:lsdException w:name="Medium Grid 3 Accent 6" w:uiPriority="69"/>
+    <w:lsdException w:name="Dark List Accent 6" w:uiPriority="70"/>
+    <w:lsdException w:name="Colorful Shading Accent 6" w:uiPriority="71"/>
+    <w:lsdException w:name="Colorful List Accent 6" w:uiPriority="72"/>
+    <w:lsdException w:name="Colorful Grid Accent 6" w:uiPriority="73"/>
+    <w:lsdException w:name="Subtle Emphasis" w:uiPriority="19" w:qFormat="1"/>
+    <w:lsdException w:name="Intense Emphasis" w:uiPriority="21" w:qFormat="1"/>
+    <w:lsdException w:name="Subtle Reference" w:uiPriority="31" w:qFormat="1"/>
+    <w:lsdException w:name="Intense Reference" w:uiPriority="32" w:qFormat="1"/>
+    <w:lsdException w:name="Book Title" w:uiPriority="33" w:qFormat="1"/>
+    <w:lsdException w:name="Bibliography" w:semiHidden="1" w:uiPriority="37" w:unhideWhenUsed="1"/>
+    <w:lsdException w:name="TOC Heading" w:semiHidden="1" w:uiPriority="39" w:unhideWhenUsed="1" w:qFormat="1"/>
+    <w:lsdException w:name="Plain Table 1" w:uiPriority="41"/>
+    <w:lsdException w:name="Plain Table 2" w:uiPriority="42"/>
+    <w:lsdException w:name="Plain Table 3" w:uiPriority="43"/>
+    <w:lsdException w:name="Plain Table 4" w:uiPriority="44"/>
+    <w:lsdException w:name="Plain Table 5" w:uiPriority="45"/>
+    <w:lsdException w:name="Grid Table Light" w:uiPriority="40"/>
+    <w:lsdException w:name="Grid Table 1 Light" w:uiPriority="46"/>
+    <w:lsdException w:name="Grid Table 2" w:uiPriority="47"/>
+    <w:lsdException w:name="Grid Table 3" w:uiPriority="48"/>
+    <w:lsdException w:name="Grid Table 4" w:uiPriority="49"/>
+    <w:lsdException w:name="Grid Table 5 Dark" w:uiPriority="50"/>
+    <w:lsdException w:name="Grid Table 6 Colorful" w:uiPriority="51"/>
+    <w:lsdException w:name="Grid Table 7 Colorful" w:uiPriority="52"/>
+    <w:lsdException w:name="Grid Table 1 Light Accent 1" w:uiPriority="46"/>
+    <w:lsdException w:name="Grid Table 2 Accent 1" w:uiPriority="47"/>
+    <w:lsdException w:name="Grid Table 3 Accent 1" w:uiPriority="48"/>
+    <w:lsdException w:name="Grid Table 4 Accent 1" w:uiPriority="49"/>
+    <w:lsdException w:name="Grid Table 5 Dark Accent 1" w:uiPriority="50"/>
+    <w:lsdException w:name="Grid Table 6 Colorful Accent 1" w:uiPriority="51"/>
+    <w:lsdException w:name="Grid Table 7 Colorful Accent 1" w:uiPriority="52"/>
+    <w:lsdException w:name="Grid Table 1 Light Accent 2" w:uiPriority="46"/>
+    <w:lsdException w:name="Grid Table 2 Accent 2" w:uiPriority="47"/>
+    <w:lsdException w:name="Grid Table 3 Accent 2" w:uiPriority="48"/>
+    <w:lsdException w:name="Grid Table 4 Accent 2" w:uiPriority="49"/>
+    <w:lsdException w:name="Grid Table 5 Dark Accent 2" w:uiPriority="50"/>
+    <w:lsdException w:name="Grid Table 6 Colorful Accent 2" w:uiPriority="51"/>
+    <w:lsdException w:name="Grid Table 7 Colorful Accent 2" w:uiPriority="52"/>
+    <w:lsdException w:name="Grid Table 1 Light Accent 3" w:uiPriority="46"/>
+    <w:lsdException w:name="Grid Table 2 Accent 3" w:uiPriority="47"/>
+    <w:lsdException w:name="Grid Table 3 Accent 3" w:uiPriority="48"/>
+    <w:lsdException w:name="Grid Table 4 Accent 3" w:uiPriority="49"/>
+    <w:lsdException w:name="Grid Table 5 Dark Accent 3" w:uiPriority="50"/>
+    <w:lsdException w:name="Grid Table 6 Colorful Accent 3" w:uiPriority="51"/>
+    <w:lsdException w:name="Grid Table 7 Colorful Accent 3" w:uiPriority="52"/>
+    <w:lsdException w:name="Grid Table 1 Light Accent 4" w:uiPriority="46"/>
+    <w:lsdException w:name="Grid Table 2 Accent 4" w:uiPriority="47"/>
+    <w:lsdException w:name="Grid Table 3 Accent 4" w:uiPriority="48"/>
+    <w:lsdException w:name="Grid Table 4 Accent 4" w:uiPriority="49"/>
+    <w:lsdException w:name="Grid Table 5 Dark Accent 4" w:uiPriority="50"/>
+    <w:lsdException w:name="Grid Table 6 Colorful Accent 4" w:uiPriority="51"/>
+    <w:lsdException w:name="Grid Table 7 Colorful Accent 4" w:uiPriority="52"/>
+    <w:lsdException w:name="Grid Table 1 Light Accent 5" w:uiPriority="46"/>
+    <w:lsdException w:name="Grid Table 2 Accent 5" w:uiPriority="47"/>
+    <w:lsdException w:name="Grid Table 3 Accent 5" w:uiPriority="48"/>
+    <w:lsdException w:name="Grid Table 4 Accent 5" w:uiPriority="49"/>
+    <w:lsdException w:name="Grid Table 5 Dark Accent 5" w:uiPriority="50"/>
+    <w:lsdException w:name="Grid Table 6 Colorful Accent 5" w:uiPriority="51"/>
+    <w:lsdException w:name="Grid Table 7 Colorful Accent 5" w:uiPriority="52"/>
+    <w:lsdException w:name="Grid Table 1 Light Accent 6" w:uiPriority="46"/>
+    <w:lsdException w:name="Grid Table 2 Accent 6" w:uiPriority="47"/>
+    <w:lsdException w:name="Grid Table 3 Accent 6" w:uiPriority="48"/>
+    <w:lsdException w:name="Grid Table 4 Accent 6" w:uiPriority="49"/>
+    <w:lsdException w:name="Grid Table 5 Dark Accent 6" w:uiPriority="50"/>
+    <w:lsdException w:name="Grid Table 6 Colorful Accent 6" w:uiPriority="51"/>
+    <w:lsdException w:name="Grid Table 7 Colorful Accent 6" w:uiPriority="52"/>
+    <w:lsdException w:name="List Table 1 Light" w:uiPriority="46"/>
+    <w:lsdException w:name="List Table 2" w:uiPriority="47"/>
+    <w:lsdException w:name="List Table 3" w:uiPriority="48"/>
+    <w:lsdException w:name="List Table 4" w:uiPriority="49"/>
+    <w:lsdException w:name="List Table 5 Dark" w:uiPriority="50"/>
+    <w:lsdException w:name="List Table 6 Colorful" w:uiPriority="51"/>
+    <w:lsdException w:name="List Table 7 Colorful" w:uiPriority="52"/>
+    <w:lsdException w:name="List Table 1 Light Accent 1" w:uiPriority="46"/>
+    <w:lsdException w:name="List Table 2 Accent 1" w:uiPriority="47"/>
+    <w:lsdException w:name="List Table 3 Accent 1" w:uiPriority="48"/>
+    <w:lsdException w:name="List Table 4 Accent 1" w:uiPriority="49"/>
+    <w:lsdException w:name="List Table 5 Dark Accent 1" w:uiPriority="50"/>
+    <w:lsdException w:name="List Table 6 Colorful Accent 1" w:uiPriority="51"/>
+    <w:lsdException w:name="List Table 7 Colorful Accent 1" w:uiPriority="52"/>
+    <w:lsdException w:name="List Table 1 Light Accent 2" w:uiPriority="46"/>
+    <w:lsdException w:name="List Table 2 Accent 2" w:uiPriority="47"/>
+    <w:lsdException w:name="List Table 3 Accent 2" w:uiPriority="48"/>
+    <w:lsdException w:name="List Table 4 Accent 2" w:uiPriority="49"/>
+    <w:lsdException w:name="List Table 5 Dark Accent 2" w:uiPriority="50"/>
+    <w:lsdException w:name="List Table 6 Colorful Accent 2" w:uiPriority="51"/>
+    <w:lsdException w:name="List Table 7 Colorful Accent 2" w:uiPriority="52"/>
+    <w:lsdException w:name="List Table 1 Light Accent 3" w:uiPriority="46"/>
+    <w:lsdException w:name="List Table 2 Accent 3" w:uiPriority="47"/>
+    <w:lsdException w:name="List Table 3 Accent 3" w:uiPriority="48"/>
+    <w:lsdException w:name="List Table 4 Accent 3" w:uiPriority="49"/>
+    <w:lsdException w:name="List Table 5 Dark Accent 3" w:uiPriority="50"/>
+    <w:lsdException w:name="List Table 6 Colorful Accent 3" w:uiPriority="51"/>
+    <w:lsdException w:name="List Table 7 Colorful Accent 3" w:uiPriority="52"/>
+    <w:lsdException w:name="List Table 1 Light Accent 4" w:uiPriority="46"/>
+    <w:lsdException w:name="List Table 2 Accent 4" w:uiPriority="47"/>
+    <w:lsdException w:name="List Table 3 Accent 4" w:uiPriority="48"/>
+    <w:lsdException w:name="List Table 4 Accent 4" w:uiPriority="49"/>
+    <w:lsdException w:name="List Table 5 Dark Accent 4" w:uiPriority="50"/>
+    <w:lsdException w:name="List Table 6 Colorful Accent 4" w:uiPriority="51"/>
+    <w:lsdException w:name="List Table 7 Colorful Accent 4" w:uiPriority="52"/>
+    <w:lsdException w:name="List Table 1 Light Accent 5" w:uiPriority="46"/>
+    <w:lsdException w:name="List Table 2 Accent 5" w:uiPriority="47"/>
+    <w:lsdException w:name="List Table 3 Accent 5" w:uiPriority="48"/>
+    <w:lsdException w:name="List Table 4 Accent 5" w:uiPriority="49"/>
+    <w:lsdException w:name="List Table 5 Dark Accent 5" w:uiPriority="50"/>
+    <w:lsdException w:name="List Table 6 Colorful Accent 5" w:uiPriority="51"/>
+    <w:lsdException w:name="List Table 7 Colorful Accent 5" w:uiPriority="52"/>
+    <w:lsdException w:name="List Table 1 Light Accent 6" w:uiPriority="46"/>
+    <w:lsdException w:name="List Table 2 Accent 6" w:uiPriority="47"/>
+    <w:lsdException w:name="List Table 3 Accent 6" w:uiPriority="48"/>
+    <w:lsdException w:name="List Table 4 Accent 6" w:uiPriority="49"/>
+    <w:lsdException w:name="List Table 5 Dark Accent 6" w:uiPriority="50"/>
+    <w:lsdException w:name="List Table 6 Colorful Accent 6" w:uiPriority="51"/>
+    <w:lsdException w:name="List Table 7 Colorful Accent 6" w:uiPriority="52"/>
+    <w:lsdException w:name="Mention" w:semiHidden="1" w:unhideWhenUsed="1"/>
+    <w:lsdException w:name="Smart Hyperlink" w:semiHidden="1" w:unhideWhenUsed="1"/>
+    <w:lsdException w:name="Hashtag" w:semiHidden="1" w:unhideWhenUsed="1"/>
+    <w:lsdException w:name="Unresolved Mention" w:semiHidden="1" w:unhideWhenUsed="1"/>
+    <w:lsdException w:name="Smart Link" w:semiHidden="1" w:unhideWhenUsed="1"/>
+  </w:latentStyles>
+  <w:style w:type="paragraph" w:default="1" w:styleId="Normal">
+    <w:name w:val="Normal"/>
+    <w:qFormat/>
+  </w:style>
+  <w:style w:type="character" w:default="1" w:styleId="DefaultParagraphFont">
+    <w:name w:val="Default Paragraph Font"/>
+    <w:uiPriority w:val="1"/>
+    <w:semiHidden/>
+    <w:unhideWhenUsed/>
+  </w:style>
+  <w:style w:type="table" w:default="1" w:styleId="TableNormal">
+    <w:name w:val="Normal Table"/>
+    <w:uiPriority w:val="99"/>
+    <w:semiHidden/>
+    <w:unhideWhenUsed/>
+    <w:tblPr>
+      <w:tblInd w:w="0" w:type="dxa"/>
+      <w:tblCellMar>
+        <w:top w:w="0" w:type="dxa"/>
+        <w:left w:w="108" w:type="dxa"/>
+        <w:bottom w:w="0" w:type="dxa"/>
+        <w:right w:w="108" w:type="dxa"/>
+      </w:tblCellMar>
+    </w:tblPr>
+  </w:style>
+  <w:style w:type="numbering" w:default="1" w:styleId="NoList">
+    <w:name w:val="No List"/>
+    <w:uiPriority w:val="99"/>
+    <w:semiHidden/>
+    <w:unhideWhenUsed/>
+  </w:style>
+  <w:style w:type="paragraph" w:customStyle="1" w:styleId="BF1AF9B73F644E7383D3C89F8298C2CE">
+    <w:name w:val="BF1AF9B73F644E7383D3C89F8298C2CE"/>
+    <w:rsid w:val="002710FD"/>
+  </w:style>
+  <w:style w:type="character" w:styleId="PlaceholderText">
+    <w:name w:val="Placeholder Text"/>
+    <w:basedOn w:val="DefaultParagraphFont"/>
+    <w:uiPriority w:val="99"/>
+    <w:semiHidden/>
+    <w:rsid w:val="002710FD"/>
+    <w:rPr>
+      <w:color w:val="808080"/>
+    </w:rPr>
+  </w:style>
+  <w:style w:type="paragraph" w:customStyle="1" w:styleId="DBBB1DE5A7ED4821956D5CC3914D3648">
+    <w:name w:val="DBBB1DE5A7ED4821956D5CC3914D3648"/>
+    <w:rsid w:val="002710FD"/>
+  </w:style>
+  <w:style w:type="paragraph" w:customStyle="1" w:styleId="ABC5778F8E50412DA435E8B472168084">
+    <w:name w:val="ABC5778F8E50412DA435E8B472168084"/>
+    <w:rsid w:val="002710FD"/>
+  </w:style>
+  <w:style w:type="paragraph" w:customStyle="1" w:styleId="D530636153CB40BF9973DDDA735BFDF3">
+    <w:name w:val="D530636153CB40BF9973DDDA735BFDF3"/>
+    <w:rsid w:val="002710FD"/>
+  </w:style>
+</w:styles>
+</file>
+
+<file path=word/glossary/webSettings.xml><?xml version="1.0" encoding="utf-8"?>
+<w:webSettings xmlns:mc="http://schemas.openxmlformats.org/markup-compatibility/2006" xmlns:r="http://schemas.openxmlformats.org/officeDocument/2006/relationships" xmlns:w="http://schemas.openxmlformats.org/wordprocessingml/2006/main" xmlns:w14="http://schemas.microsoft.com/office/word/2010/wordml" xmlns:w15="http://schemas.microsoft.com/office/word/2012/wordml" xmlns:w16cex="http://schemas.microsoft.com/office/word/2018/wordml/cex" xmlns:w16cid="http://schemas.microsoft.com/office/word/2016/wordml/cid" xmlns:w16="http://schemas.microsoft.com/office/word/2018/wordml" xmlns:w16sdtdh="http://schemas.microsoft.com/office/word/2020/wordml/sdtdatahash" xmlns:w16se="http://schemas.microsoft.com/office/word/2015/wordml/symex" mc:Ignorable="w14 w15 w16se w16cid w16 w16cex w16sdtdh">
+  <w:optimizeForBrowser/>
+  <w:allowPNG/>
+</w:webSettings>
 </file>
 
 <file path=word/theme/theme1.xml><?xml version="1.0" encoding="utf-8"?>
@@ -737,4 +2606,16 @@
     </a:ext>
   </a:extLst>
 </a:theme>
+</file>
+
+<file path=customXml/item1.xml><?xml version="1.0" encoding="utf-8"?>
+<b:Sources xmlns:b="http://schemas.openxmlformats.org/officeDocument/2006/bibliography" xmlns="http://schemas.openxmlformats.org/officeDocument/2006/bibliography" SelectedStyle="\APASixthEditionOfficeOnline.xsl" StyleName="APA" Version="6"/>
+</file>
+
+<file path=customXml/itemProps1.xml><?xml version="1.0" encoding="utf-8"?>
+<ds:datastoreItem xmlns:ds="http://schemas.openxmlformats.org/officeDocument/2006/customXml" ds:itemID="{BFBC86E1-F166-43A5-8986-021FB7AD0C4D}">
+  <ds:schemaRefs>
+    <ds:schemaRef ds:uri="http://schemas.openxmlformats.org/officeDocument/2006/bibliography"/>
+  </ds:schemaRefs>
+</ds:datastoreItem>
 </file>
</xml_diff>

<commit_message>
Starting Executive Summary and Implications write-up.
</commit_message>
<xml_diff>
--- a/Classes/D214 - Data Analytics Graduate Capstone/Performance Assessment(s)/Task 3/D214-nkm2-task3-executive-summary-and-implications.docx
+++ b/Classes/D214 - Data Analytics Graduate Capstone/Performance Assessment(s)/Task 3/D214-nkm2-task3-executive-summary-and-implications.docx
@@ -18,6 +18,11 @@
       </w:pPr>
       <w:sdt>
         <w:sdtPr>
+          <w:rPr>
+            <w:rFonts w:eastAsiaTheme="minorEastAsia"/>
+            <w:color w:val="5A5A5A" w:themeColor="text1" w:themeTint="A5"/>
+            <w:spacing w:val="15"/>
+          </w:rPr>
           <w:id w:val="-791359852"/>
           <w:placeholder>
             <w:docPart w:val="ABC5778F8E50412DA435E8B472168084"/>
@@ -26,9 +31,6 @@
         <w:sdtEndPr>
           <w:rPr>
             <w:rStyle w:val="SubtitleChar"/>
-            <w:rFonts w:eastAsiaTheme="minorEastAsia"/>
-            <w:color w:val="5A5A5A" w:themeColor="text1" w:themeTint="A5"/>
-            <w:spacing w:val="15"/>
           </w:rPr>
         </w:sdtEndPr>
         <w:sdtContent>
@@ -58,6 +60,14 @@
     <w:p/>
     <w:sdt>
       <w:sdtPr>
+        <w:rPr>
+          <w:rFonts w:asciiTheme="minorHAnsi" w:eastAsiaTheme="minorHAnsi" w:hAnsiTheme="minorHAnsi" w:cstheme="minorBidi"/>
+          <w:color w:val="auto"/>
+          <w:kern w:val="2"/>
+          <w:sz w:val="22"/>
+          <w:szCs w:val="22"/>
+          <w14:ligatures w14:val="standardContextual"/>
+        </w:rPr>
         <w:id w:val="-1131627903"/>
         <w:docPartObj>
           <w:docPartGallery w:val="Table of Contents"/>
@@ -66,15 +76,9 @@
       </w:sdtPr>
       <w:sdtEndPr>
         <w:rPr>
-          <w:rFonts w:asciiTheme="minorHAnsi" w:eastAsiaTheme="minorHAnsi" w:hAnsiTheme="minorHAnsi" w:cstheme="minorBidi"/>
           <w:b/>
           <w:bCs/>
           <w:noProof/>
-          <w:color w:val="auto"/>
-          <w:kern w:val="2"/>
-          <w:sz w:val="22"/>
-          <w:szCs w:val="22"/>
-          <w14:ligatures w14:val="standardContextual"/>
         </w:rPr>
       </w:sdtEndPr>
       <w:sdtContent>
@@ -93,6 +97,7 @@
               <w:tab w:val="right" w:leader="dot" w:pos="9350"/>
             </w:tabs>
             <w:rPr>
+              <w:rFonts w:eastAsiaTheme="minorEastAsia"/>
               <w:noProof/>
             </w:rPr>
           </w:pPr>
@@ -105,7 +110,7 @@
           <w:r>
             <w:fldChar w:fldCharType="separate"/>
           </w:r>
-          <w:hyperlink w:anchor="_Toc153535318" w:history="1">
+          <w:hyperlink w:anchor="_Toc153538238" w:history="1">
             <w:r>
               <w:rPr>
                 <w:rStyle w:val="Hyperlink"/>
@@ -132,7 +137,7 @@
                 <w:noProof/>
                 <w:webHidden/>
               </w:rPr>
-              <w:instrText xml:space="preserve"> PAGEREF _Toc153535318 \h </w:instrText>
+              <w:instrText xml:space="preserve"> PAGEREF _Toc153538238 \h </w:instrText>
             </w:r>
             <w:r>
               <w:rPr>
@@ -170,10 +175,11 @@
               <w:tab w:val="right" w:leader="dot" w:pos="9350"/>
             </w:tabs>
             <w:rPr>
+              <w:rFonts w:eastAsiaTheme="minorEastAsia"/>
               <w:noProof/>
             </w:rPr>
           </w:pPr>
-          <w:hyperlink w:anchor="_Toc153535319" w:history="1">
+          <w:hyperlink w:anchor="_Toc153538239" w:history="1">
             <w:r>
               <w:rPr>
                 <w:rStyle w:val="Hyperlink"/>
@@ -200,7 +206,7 @@
                 <w:noProof/>
                 <w:webHidden/>
               </w:rPr>
-              <w:instrText xml:space="preserve"> PAGEREF _Toc153535319 \h </w:instrText>
+              <w:instrText xml:space="preserve"> PAGEREF _Toc153538239 \h </w:instrText>
             </w:r>
             <w:r>
               <w:rPr>
@@ -238,10 +244,11 @@
               <w:tab w:val="right" w:leader="dot" w:pos="9350"/>
             </w:tabs>
             <w:rPr>
+              <w:rFonts w:eastAsiaTheme="minorEastAsia"/>
               <w:noProof/>
             </w:rPr>
           </w:pPr>
-          <w:hyperlink w:anchor="_Toc153535320" w:history="1">
+          <w:hyperlink w:anchor="_Toc153538240" w:history="1">
             <w:r>
               <w:rPr>
                 <w:rStyle w:val="Hyperlink"/>
@@ -268,7 +275,7 @@
                 <w:noProof/>
                 <w:webHidden/>
               </w:rPr>
-              <w:instrText xml:space="preserve"> PAGEREF _Toc153535320 \h </w:instrText>
+              <w:instrText xml:space="preserve"> PAGEREF _Toc153538240 \h </w:instrText>
             </w:r>
             <w:r>
               <w:rPr>
@@ -288,7 +295,7 @@
                 <w:noProof/>
                 <w:webHidden/>
               </w:rPr>
-              <w:t>1</w:t>
+              <w:t>2</w:t>
             </w:r>
             <w:r>
               <w:rPr>
@@ -306,10 +313,11 @@
               <w:tab w:val="right" w:leader="dot" w:pos="9350"/>
             </w:tabs>
             <w:rPr>
+              <w:rFonts w:eastAsiaTheme="minorEastAsia"/>
               <w:noProof/>
             </w:rPr>
           </w:pPr>
-          <w:hyperlink w:anchor="_Toc153535321" w:history="1">
+          <w:hyperlink w:anchor="_Toc153538241" w:history="1">
             <w:r>
               <w:rPr>
                 <w:rStyle w:val="Hyperlink"/>
@@ -336,7 +344,7 @@
                 <w:noProof/>
                 <w:webHidden/>
               </w:rPr>
-              <w:instrText xml:space="preserve"> PAGEREF _Toc153535321 \h </w:instrText>
+              <w:instrText xml:space="preserve"> PAGEREF _Toc153538241 \h </w:instrText>
             </w:r>
             <w:r>
               <w:rPr>
@@ -356,7 +364,7 @@
                 <w:noProof/>
                 <w:webHidden/>
               </w:rPr>
-              <w:t>1</w:t>
+              <w:t>2</w:t>
             </w:r>
             <w:r>
               <w:rPr>
@@ -374,10 +382,11 @@
               <w:tab w:val="right" w:leader="dot" w:pos="9350"/>
             </w:tabs>
             <w:rPr>
+              <w:rFonts w:eastAsiaTheme="minorEastAsia"/>
               <w:noProof/>
             </w:rPr>
           </w:pPr>
-          <w:hyperlink w:anchor="_Toc153535322" w:history="1">
+          <w:hyperlink w:anchor="_Toc153538242" w:history="1">
             <w:r>
               <w:rPr>
                 <w:rStyle w:val="Hyperlink"/>
@@ -404,7 +413,7 @@
                 <w:noProof/>
                 <w:webHidden/>
               </w:rPr>
-              <w:instrText xml:space="preserve"> PAGEREF _Toc153535322 \h </w:instrText>
+              <w:instrText xml:space="preserve"> PAGEREF _Toc153538242 \h </w:instrText>
             </w:r>
             <w:r>
               <w:rPr>
@@ -424,7 +433,7 @@
                 <w:noProof/>
                 <w:webHidden/>
               </w:rPr>
-              <w:t>1</w:t>
+              <w:t>2</w:t>
             </w:r>
             <w:r>
               <w:rPr>
@@ -442,10 +451,11 @@
               <w:tab w:val="right" w:leader="dot" w:pos="9350"/>
             </w:tabs>
             <w:rPr>
+              <w:rFonts w:eastAsiaTheme="minorEastAsia"/>
               <w:noProof/>
             </w:rPr>
           </w:pPr>
-          <w:hyperlink w:anchor="_Toc153535323" w:history="1">
+          <w:hyperlink w:anchor="_Toc153538243" w:history="1">
             <w:r>
               <w:rPr>
                 <w:rStyle w:val="Hyperlink"/>
@@ -472,7 +482,7 @@
                 <w:noProof/>
                 <w:webHidden/>
               </w:rPr>
-              <w:instrText xml:space="preserve"> PAGEREF _Toc153535323 \h </w:instrText>
+              <w:instrText xml:space="preserve"> PAGEREF _Toc153538243 \h </w:instrText>
             </w:r>
             <w:r>
               <w:rPr>
@@ -492,7 +502,7 @@
                 <w:noProof/>
                 <w:webHidden/>
               </w:rPr>
-              <w:t>1</w:t>
+              <w:t>2</w:t>
             </w:r>
             <w:r>
               <w:rPr>
@@ -515,34 +525,73 @@
         </w:p>
       </w:sdtContent>
     </w:sdt>
-    <w:p/>
     <w:p>
       <w:pPr>
         <w:pStyle w:val="Heading1"/>
       </w:pPr>
-      <w:bookmarkStart w:id="0" w:name="_Toc153535318"/>
-      <w:r>
-        <w:t>P</w:t>
-      </w:r>
-      <w:r>
-        <w:t xml:space="preserve">roblem and </w:t>
-      </w:r>
-      <w:r>
-        <w:t>Hy</w:t>
-      </w:r>
-      <w:r>
-        <w:t>pothesis </w:t>
-      </w:r>
-      <w:r>
-        <w:t>Statement</w:t>
+      <w:bookmarkStart w:id="0" w:name="_Toc153538238"/>
+      <w:r>
+        <w:t>Problem and Hypothesis Statement</w:t>
       </w:r>
       <w:bookmarkEnd w:id="0"/>
     </w:p>
     <w:p>
       <w:pPr>
+        <w:pStyle w:val="NormalWeb"/>
+      </w:pPr>
+      <w:r>
+        <w:rPr>
+          <w:rStyle w:val="Strong"/>
+        </w:rPr>
+        <w:t>Problem:</w:t>
+      </w:r>
+      <w:r>
+        <w:br/>
+      </w:r>
+      <w:r>
+        <w:br/>
+      </w:r>
+      <w:r>
+        <w:t xml:space="preserve">Spam presents a significant challenge for both businesses and households. It not only consumes valuable storage space and impedes the identification of critical emails, but it also poses a substantial security risk. Spam emails can serve as conduits for malicious threats such as viruses, worms, phishing scams, and ransomware. Therefore, implementing models capable of accurately detecting spam is essential. These models are not only crucial for enhancing security measures but also for ensuring that email server storage is reserved exclusively for important organizational communications. </w:t>
+      </w:r>
+      <w:r>
+        <w:br/>
+      </w:r>
+      <w:r>
+        <w:br/>
+      </w:r>
+      <w:r>
+        <w:rPr>
+          <w:rStyle w:val="Strong"/>
+        </w:rPr>
+        <w:t>Hypothesis:</w:t>
+      </w:r>
+      <w:r>
+        <w:rPr>
+          <w:rStyle w:val="Strong"/>
+        </w:rPr>
+        <w:br/>
+      </w:r>
+      <w:r>
+        <w:rPr>
+          <w:rStyle w:val="Strong"/>
+          <w:b w:val="0"/>
+          <w:bCs w:val="0"/>
+        </w:rPr>
+        <w:br/>
+      </w:r>
+      <w:r>
+        <w:t>The machine</w:t>
+      </w:r>
+      <w:r>
+        <w:t xml:space="preserve"> learning model developed using the 2007 TREC Public Spam Corpus and Enron emails dataset can accurately classify new content as SPAM or non-SPAM (HAM) with an accuracy score of 95% or higher. This suggests that the model has learned effective patterns within the dataset, enabling it to differentiate between SPAM and non-SPAM content significantly better than chance. </w:t>
+      </w:r>
+    </w:p>
+    <w:p>
+      <w:pPr>
         <w:pStyle w:val="Heading1"/>
       </w:pPr>
-      <w:bookmarkStart w:id="1" w:name="_Toc153535319"/>
+      <w:bookmarkStart w:id="1" w:name="_Toc153538239"/>
       <w:r>
         <w:t>Summary of Data-Analysis Process</w:t>
       </w:r>
@@ -550,9 +599,244 @@
     </w:p>
     <w:p>
       <w:pPr>
+        <w:pStyle w:val="ListParagraph"/>
+        <w:numPr>
+          <w:ilvl w:val="0"/>
+          <w:numId w:val="3"/>
+        </w:numPr>
+      </w:pPr>
+      <w:r>
+        <w:t>Data Collection</w:t>
+      </w:r>
+    </w:p>
+    <w:p>
+      <w:pPr>
+        <w:pStyle w:val="ListParagraph"/>
+        <w:numPr>
+          <w:ilvl w:val="1"/>
+          <w:numId w:val="3"/>
+        </w:numPr>
+      </w:pPr>
+      <w:r>
+        <w:t xml:space="preserve">The data collection process was pre-done as it was a prepared and labeled dataset found on </w:t>
+      </w:r>
+      <w:hyperlink r:id="rId9" w:history="1">
+        <w:r>
+          <w:rPr>
+            <w:rStyle w:val="Hyperlink"/>
+          </w:rPr>
+          <w:t>Kaggle.com</w:t>
+        </w:r>
+      </w:hyperlink>
+      <w:r>
+        <w:t xml:space="preserve">. The data was already collected and labeled so that it would be ready for a machine learning model to use it. It was collected from Enron emails with email content labeled as SPAM or HAM, where 1 indicates SPAM and 0 indicates HAM, which is </w:t>
+      </w:r>
+      <w:r>
+        <w:lastRenderedPageBreak/>
+        <w:t>not SPAM. The dataset contained about 84000 entries that is almost a 50/</w:t>
+      </w:r>
+      <w:r>
+        <w:t>50 coming</w:t>
+      </w:r>
+      <w:r>
+        <w:t xml:space="preserve"> in at 47.38% as HAM and 52.62% SPAM showing the split so very little bias was in the data.</w:t>
+      </w:r>
+    </w:p>
+    <w:p>
+      <w:pPr>
+        <w:pStyle w:val="ListParagraph"/>
+        <w:numPr>
+          <w:ilvl w:val="0"/>
+          <w:numId w:val="3"/>
+        </w:numPr>
+      </w:pPr>
+      <w:r>
+        <w:t>Data Extraction and Preparation</w:t>
+      </w:r>
+    </w:p>
+    <w:p>
+      <w:pPr>
+        <w:pStyle w:val="ListParagraph"/>
+        <w:numPr>
+          <w:ilvl w:val="1"/>
+          <w:numId w:val="3"/>
+        </w:numPr>
+      </w:pPr>
+      <w:r>
+        <w:t>Load data</w:t>
+      </w:r>
+      <w:r>
+        <w:t>:</w:t>
+      </w:r>
+    </w:p>
+    <w:p>
+      <w:pPr>
+        <w:pStyle w:val="ListParagraph"/>
+        <w:numPr>
+          <w:ilvl w:val="2"/>
+          <w:numId w:val="3"/>
+        </w:numPr>
+      </w:pPr>
+      <w:r>
+        <w:t>Due to some size limitations with GitHub where the work is stored the original data had to be split into two files. So, for this process it was simply loading the two files and merging them back together into a single Polars dataset.</w:t>
+      </w:r>
+      <w:r>
+        <w:br/>
+      </w:r>
+    </w:p>
+    <w:p>
+      <w:pPr>
+        <w:pStyle w:val="ListParagraph"/>
+        <w:numPr>
+          <w:ilvl w:val="1"/>
+          <w:numId w:val="3"/>
+        </w:numPr>
+      </w:pPr>
+      <w:r>
+        <w:t>Check for missing data</w:t>
+      </w:r>
+      <w:r>
+        <w:t>:</w:t>
+      </w:r>
+    </w:p>
+    <w:p>
+      <w:pPr>
+        <w:pStyle w:val="ListParagraph"/>
+        <w:numPr>
+          <w:ilvl w:val="2"/>
+          <w:numId w:val="3"/>
+        </w:numPr>
+      </w:pPr>
+      <w:r>
+        <w:t xml:space="preserve">The dataset creator on Kaggle stated that there was no missing data. This was verified using code, via </w:t>
+      </w:r>
+      <w:hyperlink r:id="rId10" w:history="1">
+        <w:r>
+          <w:rPr>
+            <w:rStyle w:val="Hyperlink"/>
+          </w:rPr>
+          <w:t>Polars</w:t>
+        </w:r>
+      </w:hyperlink>
+      <w:r>
+        <w:t xml:space="preserve"> DataFrame function ‘</w:t>
+      </w:r>
+      <w:hyperlink r:id="rId11" w:history="1">
+        <w:r>
+          <w:rPr>
+            <w:rStyle w:val="Hyperlink"/>
+          </w:rPr>
+          <w:t>.null_count()</w:t>
+        </w:r>
+      </w:hyperlink>
+      <w:r>
+        <w:t>’ on each feature label and text, which were renamed to IsSpam and EmailContent for ease of understanding.</w:t>
+      </w:r>
+      <w:r>
+        <w:br/>
+      </w:r>
+    </w:p>
+    <w:p>
+      <w:pPr>
+        <w:pStyle w:val="ListParagraph"/>
+        <w:numPr>
+          <w:ilvl w:val="1"/>
+          <w:numId w:val="3"/>
+        </w:numPr>
+      </w:pPr>
+      <w:r>
+        <w:t>Check balance of labeled data</w:t>
+      </w:r>
+      <w:r>
+        <w:t>:</w:t>
+      </w:r>
+    </w:p>
+    <w:p>
+      <w:pPr>
+        <w:pStyle w:val="ListParagraph"/>
+        <w:numPr>
+          <w:ilvl w:val="2"/>
+          <w:numId w:val="3"/>
+        </w:numPr>
+      </w:pPr>
+      <w:r>
+        <w:t>To check the balance of the labeling (IsSpam) Polars Series ‘</w:t>
+      </w:r>
+      <w:hyperlink r:id="rId12" w:history="1">
+        <w:r>
+          <w:rPr>
+            <w:rStyle w:val="Hyperlink"/>
+          </w:rPr>
+          <w:t>.hist()</w:t>
+        </w:r>
+      </w:hyperlink>
+      <w:r>
+        <w:t>’ function was used to get break points which were 1 and 0 and their respective counts. HAM(0) had a count of 39538 and SPAM(1) had a count of 43910. This gave us our previously mentioned 47.38%/52.62% split, which showed the data is relatively balanced and unbiased.</w:t>
+      </w:r>
+      <w:r>
+        <w:br/>
+      </w:r>
+    </w:p>
+    <w:p>
+      <w:pPr>
+        <w:pStyle w:val="ListParagraph"/>
+        <w:numPr>
+          <w:ilvl w:val="1"/>
+          <w:numId w:val="3"/>
+        </w:numPr>
+      </w:pPr>
+      <w:r>
+        <w:t>Pre-Process text data into vectors (embeddings)</w:t>
+      </w:r>
+      <w:r>
+        <w:t>:</w:t>
+      </w:r>
+    </w:p>
+    <w:p>
+      <w:pPr>
+        <w:pStyle w:val="ListParagraph"/>
+        <w:numPr>
+          <w:ilvl w:val="2"/>
+          <w:numId w:val="3"/>
+        </w:numPr>
+      </w:pPr>
+      <w:r>
+        <w:t xml:space="preserve">The machine learning model that was used to detected SPAM was Logistical Regression. Because this is a mathematical model unstructured text like in an email cannot be processed directly. To get around this and allow the Machine Learning Model to learn which kind of text is associated with a label of SPAM or HAM it will need to be vectorized, which is also known as embeddings. </w:t>
+      </w:r>
+      <w:r>
+        <w:br/>
+      </w:r>
+      <w:r>
+        <w:br/>
+        <w:t xml:space="preserve">To do this the text needs to be pre-processed and tokenized. Tokenization is text broken up into smaller parts. These steps </w:t>
+      </w:r>
+      <w:r>
+        <w:t>include</w:t>
+      </w:r>
+      <w:r>
+        <w:t xml:space="preserve"> lower casing all text, remove Unicode text, remove emojis from text, removing punctuation from text. After that is </w:t>
+      </w:r>
+      <w:r>
+        <w:t>completed,</w:t>
+      </w:r>
+      <w:r>
+        <w:t xml:space="preserve"> the text is converted into tokens and the last step applied is to remove STOP words from the tokenized word collection.</w:t>
+      </w:r>
+      <w:r>
+        <w:t xml:space="preserve"> STOP words are words that do not carrying specific meaning such </w:t>
+      </w:r>
+      <w:r>
+        <w:t>words like "the", "is", "in", "for", and "on"</w:t>
+      </w:r>
+      <w:r>
+        <w:t xml:space="preserve"> in the English language.</w:t>
+      </w:r>
+    </w:p>
+    <w:p>
+      <w:pPr>
         <w:pStyle w:val="Heading1"/>
       </w:pPr>
-      <w:bookmarkStart w:id="2" w:name="_Toc153535320"/>
+      <w:bookmarkStart w:id="2" w:name="_Toc153538240"/>
       <w:r>
         <w:t>Outline of Findings</w:t>
       </w:r>
@@ -562,7 +846,7 @@
       <w:pPr>
         <w:pStyle w:val="Heading1"/>
       </w:pPr>
-      <w:bookmarkStart w:id="3" w:name="_Toc153535321"/>
+      <w:bookmarkStart w:id="3" w:name="_Toc153538241"/>
       <w:r>
         <w:t>Limitations of Techniques/Tools Used</w:t>
       </w:r>
@@ -572,7 +856,7 @@
       <w:pPr>
         <w:pStyle w:val="Heading1"/>
       </w:pPr>
-      <w:bookmarkStart w:id="4" w:name="_Toc153535322"/>
+      <w:bookmarkStart w:id="4" w:name="_Toc153538242"/>
       <w:r>
         <w:t>Proposed Actionable Items</w:t>
       </w:r>
@@ -585,15 +869,15 @@
           <w:tab w:val="left" w:pos="90"/>
         </w:tabs>
       </w:pPr>
-      <w:bookmarkStart w:id="5" w:name="_Toc153535323"/>
+      <w:bookmarkStart w:id="5" w:name="_Toc153538243"/>
       <w:r>
         <w:t>Benefits of Study</w:t>
       </w:r>
       <w:bookmarkEnd w:id="5"/>
     </w:p>
     <w:sectPr>
-      <w:headerReference w:type="default" r:id="rId9"/>
-      <w:footerReference w:type="default" r:id="rId10"/>
+      <w:headerReference w:type="default" r:id="rId13"/>
+      <w:footerReference w:type="default" r:id="rId14"/>
       <w:pgSz w:w="12240" w:h="15840"/>
       <w:pgMar w:top="1440" w:right="1440" w:bottom="1440" w:left="1440" w:header="720" w:footer="720" w:gutter="0"/>
       <w:cols w:space="720"/>
@@ -635,6 +919,9 @@
       <w:pStyle w:val="Footer"/>
     </w:pPr>
     <w:r>
+      <w:rPr>
+        <w:noProof/>
+      </w:rPr>
       <w:drawing>
         <wp:anchor distT="0" distB="0" distL="114300" distR="114300" simplePos="0" relativeHeight="251658240" behindDoc="1" locked="0" layoutInCell="1" allowOverlap="1" wp14:anchorId="57530DFC" wp14:editId="0F1C9FF5">
           <wp:simplePos x="0" y="0"/>
@@ -695,10 +982,7 @@
       <w:ptab w:relativeTo="margin" w:alignment="center" w:leader="none"/>
     </w:r>
     <w:r>
-      <w:t>Data Analytics Capstone</w:t>
-    </w:r>
-    <w:r>
-      <w:t xml:space="preserve"> – D214</w:t>
+      <w:t>Data Analytics Capstone – D214</w:t>
     </w:r>
     <w:r>
       <w:ptab w:relativeTo="margin" w:alignment="right" w:leader="none"/>
@@ -823,7 +1107,14 @@
       <w:ptab w:relativeTo="margin" w:alignment="center" w:leader="none"/>
     </w:r>
     <w:r>
-      <w:t xml:space="preserve">Student ID: </w:t>
+      <w:rPr>
+        <w:b/>
+        <w:bCs/>
+      </w:rPr>
+      <w:t>Student ID:</w:t>
+    </w:r>
+    <w:r>
+      <w:t xml:space="preserve"> </w:t>
     </w:r>
     <w:r>
       <w:t>010630641</w:t>
@@ -959,6 +1250,92 @@
     </w:lvl>
   </w:abstractNum>
   <w:abstractNum w:abstractNumId="1" w15:restartNumberingAfterBreak="0">
+    <w:nsid w:val="13195201"/>
+    <w:multiLevelType w:val="hybridMultilevel"/>
+    <w:tmpl w:val="4E8256D8"/>
+    <w:lvl w:ilvl="0" w:tplc="0409000F">
+      <w:start w:val="1"/>
+      <w:numFmt w:val="decimal"/>
+      <w:lvlText w:val="%1."/>
+      <w:lvlJc w:val="left"/>
+      <w:pPr>
+        <w:ind w:left="720" w:hanging="360"/>
+      </w:pPr>
+    </w:lvl>
+    <w:lvl w:ilvl="1" w:tplc="04090019">
+      <w:start w:val="1"/>
+      <w:numFmt w:val="lowerLetter"/>
+      <w:lvlText w:val="%2."/>
+      <w:lvlJc w:val="left"/>
+      <w:pPr>
+        <w:ind w:left="1440" w:hanging="360"/>
+      </w:pPr>
+    </w:lvl>
+    <w:lvl w:ilvl="2" w:tplc="0409001B">
+      <w:start w:val="1"/>
+      <w:numFmt w:val="lowerRoman"/>
+      <w:lvlText w:val="%3."/>
+      <w:lvlJc w:val="right"/>
+      <w:pPr>
+        <w:ind w:left="2160" w:hanging="180"/>
+      </w:pPr>
+    </w:lvl>
+    <w:lvl w:ilvl="3" w:tplc="0409000F" w:tentative="1">
+      <w:start w:val="1"/>
+      <w:numFmt w:val="decimal"/>
+      <w:lvlText w:val="%4."/>
+      <w:lvlJc w:val="left"/>
+      <w:pPr>
+        <w:ind w:left="2880" w:hanging="360"/>
+      </w:pPr>
+    </w:lvl>
+    <w:lvl w:ilvl="4" w:tplc="04090019" w:tentative="1">
+      <w:start w:val="1"/>
+      <w:numFmt w:val="lowerLetter"/>
+      <w:lvlText w:val="%5."/>
+      <w:lvlJc w:val="left"/>
+      <w:pPr>
+        <w:ind w:left="3600" w:hanging="360"/>
+      </w:pPr>
+    </w:lvl>
+    <w:lvl w:ilvl="5" w:tplc="0409001B" w:tentative="1">
+      <w:start w:val="1"/>
+      <w:numFmt w:val="lowerRoman"/>
+      <w:lvlText w:val="%6."/>
+      <w:lvlJc w:val="right"/>
+      <w:pPr>
+        <w:ind w:left="4320" w:hanging="180"/>
+      </w:pPr>
+    </w:lvl>
+    <w:lvl w:ilvl="6" w:tplc="0409000F" w:tentative="1">
+      <w:start w:val="1"/>
+      <w:numFmt w:val="decimal"/>
+      <w:lvlText w:val="%7."/>
+      <w:lvlJc w:val="left"/>
+      <w:pPr>
+        <w:ind w:left="5040" w:hanging="360"/>
+      </w:pPr>
+    </w:lvl>
+    <w:lvl w:ilvl="7" w:tplc="04090019" w:tentative="1">
+      <w:start w:val="1"/>
+      <w:numFmt w:val="lowerLetter"/>
+      <w:lvlText w:val="%8."/>
+      <w:lvlJc w:val="left"/>
+      <w:pPr>
+        <w:ind w:left="5760" w:hanging="360"/>
+      </w:pPr>
+    </w:lvl>
+    <w:lvl w:ilvl="8" w:tplc="0409001B" w:tentative="1">
+      <w:start w:val="1"/>
+      <w:numFmt w:val="lowerRoman"/>
+      <w:lvlText w:val="%9."/>
+      <w:lvlJc w:val="right"/>
+      <w:pPr>
+        <w:ind w:left="6480" w:hanging="180"/>
+      </w:pPr>
+    </w:lvl>
+  </w:abstractNum>
+  <w:abstractNum w:abstractNumId="2" w15:restartNumberingAfterBreak="0">
     <w:nsid w:val="6D755F56"/>
     <w:multiLevelType w:val="hybridMultilevel"/>
     <w:tmpl w:val="5A303C9A"/>
@@ -1074,6 +1451,9 @@
     <w:abstractNumId w:val="0"/>
   </w:num>
   <w:num w:numId="2" w16cid:durableId="1047681888">
+    <w:abstractNumId w:val="2"/>
+  </w:num>
+  <w:num w:numId="3" w16cid:durableId="337269942">
     <w:abstractNumId w:val="1"/>
   </w:num>
 </w:numbering>
@@ -1717,6 +2097,67 @@
       <w:spacing w:val="15"/>
     </w:rPr>
   </w:style>
+  <w:style w:type="paragraph" w:styleId="NoSpacing">
+    <w:name w:val="No Spacing"/>
+    <w:uiPriority w:val="1"/>
+    <w:qFormat/>
+    <w:rsid w:val="001B50B0"/>
+    <w:pPr>
+      <w:spacing w:after="0" w:line="240" w:lineRule="auto"/>
+    </w:pPr>
+  </w:style>
+  <w:style w:type="character" w:styleId="Strong">
+    <w:name w:val="Strong"/>
+    <w:basedOn w:val="DefaultParagraphFont"/>
+    <w:uiPriority w:val="22"/>
+    <w:qFormat/>
+    <w:rsid w:val="00987B96"/>
+    <w:rPr>
+      <w:b/>
+      <w:bCs/>
+    </w:rPr>
+  </w:style>
+  <w:style w:type="paragraph" w:styleId="ListParagraph">
+    <w:name w:val="List Paragraph"/>
+    <w:basedOn w:val="Normal"/>
+    <w:uiPriority w:val="34"/>
+    <w:qFormat/>
+    <w:rsid w:val="00795202"/>
+    <w:pPr>
+      <w:ind w:left="720"/>
+      <w:contextualSpacing/>
+    </w:pPr>
+  </w:style>
+  <w:style w:type="paragraph" w:styleId="HTMLPreformatted">
+    <w:name w:val="HTML Preformatted"/>
+    <w:basedOn w:val="Normal"/>
+    <w:link w:val="HTMLPreformattedChar"/>
+    <w:uiPriority w:val="99"/>
+    <w:semiHidden/>
+    <w:unhideWhenUsed/>
+    <w:rsid w:val="000B49A9"/>
+    <w:pPr>
+      <w:spacing w:after="0" w:line="240" w:lineRule="auto"/>
+    </w:pPr>
+    <w:rPr>
+      <w:rFonts w:ascii="Consolas" w:hAnsi="Consolas"/>
+      <w:sz w:val="20"/>
+      <w:szCs w:val="20"/>
+    </w:rPr>
+  </w:style>
+  <w:style w:type="character" w:customStyle="1" w:styleId="HTMLPreformattedChar">
+    <w:name w:val="HTML Preformatted Char"/>
+    <w:basedOn w:val="DefaultParagraphFont"/>
+    <w:link w:val="HTMLPreformatted"/>
+    <w:uiPriority w:val="99"/>
+    <w:semiHidden/>
+    <w:rsid w:val="000B49A9"/>
+    <w:rPr>
+      <w:rFonts w:ascii="Consolas" w:hAnsi="Consolas"/>
+      <w:sz w:val="20"/>
+      <w:szCs w:val="20"/>
+    </w:rPr>
+  </w:style>
 </w:styles>
 </file>
 
@@ -1806,6 +2247,13 @@
     <w:pitch w:val="variable"/>
     <w:sig w:usb0="E4002EFF" w:usb1="C200247B" w:usb2="00000009" w:usb3="00000000" w:csb0="000001FF" w:csb1="00000000"/>
   </w:font>
+  <w:font w:name="Consolas">
+    <w:panose1 w:val="00000000000000000000"/>
+    <w:charset w:val="00"/>
+    <w:family w:val="roman"/>
+    <w:notTrueType/>
+    <w:pitch w:val="default"/>
+  </w:font>
 </w:fonts>
 </file>
 
@@ -1825,8 +2273,10 @@
   </w:compat>
   <w:rsids>
     <w:rsidRoot w:val="002710FD"/>
+    <w:rsid w:val="001D670B"/>
     <w:rsid w:val="002710FD"/>
     <w:rsid w:val="003B29BF"/>
+    <w:rsid w:val="00E96084"/>
   </w:rsids>
   <m:mathPr>
     <m:mathFont m:val="Cambria Math"/>
@@ -2277,10 +2727,6 @@
     <w:semiHidden/>
     <w:unhideWhenUsed/>
   </w:style>
-  <w:style w:type="paragraph" w:customStyle="1" w:styleId="BF1AF9B73F644E7383D3C89F8298C2CE">
-    <w:name w:val="BF1AF9B73F644E7383D3C89F8298C2CE"/>
-    <w:rsid w:val="002710FD"/>
-  </w:style>
   <w:style w:type="character" w:styleId="PlaceholderText">
     <w:name w:val="Placeholder Text"/>
     <w:basedOn w:val="DefaultParagraphFont"/>
@@ -2291,16 +2737,8 @@
       <w:color w:val="808080"/>
     </w:rPr>
   </w:style>
-  <w:style w:type="paragraph" w:customStyle="1" w:styleId="DBBB1DE5A7ED4821956D5CC3914D3648">
-    <w:name w:val="DBBB1DE5A7ED4821956D5CC3914D3648"/>
-    <w:rsid w:val="002710FD"/>
-  </w:style>
   <w:style w:type="paragraph" w:customStyle="1" w:styleId="ABC5778F8E50412DA435E8B472168084">
     <w:name w:val="ABC5778F8E50412DA435E8B472168084"/>
-    <w:rsid w:val="002710FD"/>
-  </w:style>
-  <w:style w:type="paragraph" w:customStyle="1" w:styleId="D530636153CB40BF9973DDDA735BFDF3">
-    <w:name w:val="D530636153CB40BF9973DDDA735BFDF3"/>
     <w:rsid w:val="002710FD"/>
   </w:style>
 </w:styles>

</xml_diff>

<commit_message>
Checkpoint on Executive Summary and Implications write-up.
</commit_message>
<xml_diff>
--- a/Classes/D214 - Data Analytics Graduate Capstone/Performance Assessment(s)/Task 3/D214-nkm2-task3-executive-summary-and-implications.docx
+++ b/Classes/D214 - Data Analytics Graduate Capstone/Performance Assessment(s)/Task 3/D214-nkm2-task3-executive-summary-and-implications.docx
@@ -110,7 +110,7 @@
           <w:r>
             <w:fldChar w:fldCharType="separate"/>
           </w:r>
-          <w:hyperlink w:anchor="_Toc153541164" w:history="1">
+          <w:hyperlink w:anchor="_Toc153542866" w:history="1">
             <w:r>
               <w:rPr>
                 <w:rStyle w:val="Hyperlink"/>
@@ -137,7 +137,7 @@
                 <w:noProof/>
                 <w:webHidden/>
               </w:rPr>
-              <w:instrText xml:space="preserve"> PAGEREF _Toc153541164 \h </w:instrText>
+              <w:instrText xml:space="preserve"> PAGEREF _Toc153542866 \h </w:instrText>
             </w:r>
             <w:r>
               <w:rPr>
@@ -158,6 +158,148 @@
                 <w:webHidden/>
               </w:rPr>
               <w:t>1</w:t>
+            </w:r>
+            <w:r>
+              <w:rPr>
+                <w:noProof/>
+                <w:webHidden/>
+              </w:rPr>
+              <w:fldChar w:fldCharType="end"/>
+            </w:r>
+          </w:hyperlink>
+        </w:p>
+        <w:p>
+          <w:pPr>
+            <w:pStyle w:val="TOC2"/>
+            <w:tabs>
+              <w:tab w:val="right" w:leader="dot" w:pos="9350"/>
+            </w:tabs>
+            <w:rPr>
+              <w:rFonts w:eastAsiaTheme="minorEastAsia"/>
+              <w:noProof/>
+            </w:rPr>
+          </w:pPr>
+          <w:hyperlink w:anchor="_Toc153542867" w:history="1">
+            <w:r>
+              <w:rPr>
+                <w:rStyle w:val="Hyperlink"/>
+                <w:noProof/>
+                <w:kern w:val="0"/>
+                <w14:ligatures w14:val="none"/>
+              </w:rPr>
+              <w:t>Problem:</w:t>
+            </w:r>
+            <w:r>
+              <w:rPr>
+                <w:noProof/>
+                <w:webHidden/>
+              </w:rPr>
+              <w:tab/>
+            </w:r>
+            <w:r>
+              <w:rPr>
+                <w:noProof/>
+                <w:webHidden/>
+              </w:rPr>
+              <w:fldChar w:fldCharType="begin"/>
+            </w:r>
+            <w:r>
+              <w:rPr>
+                <w:noProof/>
+                <w:webHidden/>
+              </w:rPr>
+              <w:instrText xml:space="preserve"> PAGEREF _Toc153542867 \h </w:instrText>
+            </w:r>
+            <w:r>
+              <w:rPr>
+                <w:noProof/>
+                <w:webHidden/>
+              </w:rPr>
+            </w:r>
+            <w:r>
+              <w:rPr>
+                <w:noProof/>
+                <w:webHidden/>
+              </w:rPr>
+              <w:fldChar w:fldCharType="separate"/>
+            </w:r>
+            <w:r>
+              <w:rPr>
+                <w:noProof/>
+                <w:webHidden/>
+              </w:rPr>
+              <w:t>1</w:t>
+            </w:r>
+            <w:r>
+              <w:rPr>
+                <w:noProof/>
+                <w:webHidden/>
+              </w:rPr>
+              <w:fldChar w:fldCharType="end"/>
+            </w:r>
+          </w:hyperlink>
+        </w:p>
+        <w:p>
+          <w:pPr>
+            <w:pStyle w:val="TOC2"/>
+            <w:tabs>
+              <w:tab w:val="right" w:leader="dot" w:pos="9350"/>
+            </w:tabs>
+            <w:rPr>
+              <w:rFonts w:eastAsiaTheme="minorEastAsia"/>
+              <w:noProof/>
+            </w:rPr>
+          </w:pPr>
+          <w:hyperlink w:anchor="_Toc153542868" w:history="1">
+            <w:r>
+              <w:rPr>
+                <w:rStyle w:val="Hyperlink"/>
+                <w:noProof/>
+                <w:kern w:val="0"/>
+                <w14:ligatures w14:val="none"/>
+              </w:rPr>
+              <w:t>Hypothesis:</w:t>
+            </w:r>
+            <w:r>
+              <w:rPr>
+                <w:noProof/>
+                <w:webHidden/>
+              </w:rPr>
+              <w:tab/>
+            </w:r>
+            <w:r>
+              <w:rPr>
+                <w:noProof/>
+                <w:webHidden/>
+              </w:rPr>
+              <w:fldChar w:fldCharType="begin"/>
+            </w:r>
+            <w:r>
+              <w:rPr>
+                <w:noProof/>
+                <w:webHidden/>
+              </w:rPr>
+              <w:instrText xml:space="preserve"> PAGEREF _Toc153542868 \h </w:instrText>
+            </w:r>
+            <w:r>
+              <w:rPr>
+                <w:noProof/>
+                <w:webHidden/>
+              </w:rPr>
+            </w:r>
+            <w:r>
+              <w:rPr>
+                <w:noProof/>
+                <w:webHidden/>
+              </w:rPr>
+              <w:fldChar w:fldCharType="separate"/>
+            </w:r>
+            <w:r>
+              <w:rPr>
+                <w:noProof/>
+                <w:webHidden/>
+              </w:rPr>
+              <w:t>2</w:t>
             </w:r>
             <w:r>
               <w:rPr>
@@ -179,7 +321,7 @@
               <w:noProof/>
             </w:rPr>
           </w:pPr>
-          <w:hyperlink w:anchor="_Toc153541165" w:history="1">
+          <w:hyperlink w:anchor="_Toc153542869" w:history="1">
             <w:r>
               <w:rPr>
                 <w:rStyle w:val="Hyperlink"/>
@@ -206,7 +348,7 @@
                 <w:noProof/>
                 <w:webHidden/>
               </w:rPr>
-              <w:instrText xml:space="preserve"> PAGEREF _Toc153541165 \h </w:instrText>
+              <w:instrText xml:space="preserve"> PAGEREF _Toc153542869 \h </w:instrText>
             </w:r>
             <w:r>
               <w:rPr>
@@ -226,7 +368,214 @@
                 <w:noProof/>
                 <w:webHidden/>
               </w:rPr>
-              <w:t>1</w:t>
+              <w:t>2</w:t>
+            </w:r>
+            <w:r>
+              <w:rPr>
+                <w:noProof/>
+                <w:webHidden/>
+              </w:rPr>
+              <w:fldChar w:fldCharType="end"/>
+            </w:r>
+          </w:hyperlink>
+        </w:p>
+        <w:p>
+          <w:pPr>
+            <w:pStyle w:val="TOC2"/>
+            <w:tabs>
+              <w:tab w:val="right" w:leader="dot" w:pos="9350"/>
+            </w:tabs>
+            <w:rPr>
+              <w:rFonts w:eastAsiaTheme="minorEastAsia"/>
+              <w:noProof/>
+            </w:rPr>
+          </w:pPr>
+          <w:hyperlink w:anchor="_Toc153542870" w:history="1">
+            <w:r>
+              <w:rPr>
+                <w:rStyle w:val="Hyperlink"/>
+                <w:noProof/>
+              </w:rPr>
+              <w:t>Data Collection:</w:t>
+            </w:r>
+            <w:r>
+              <w:rPr>
+                <w:noProof/>
+                <w:webHidden/>
+              </w:rPr>
+              <w:tab/>
+            </w:r>
+            <w:r>
+              <w:rPr>
+                <w:noProof/>
+                <w:webHidden/>
+              </w:rPr>
+              <w:fldChar w:fldCharType="begin"/>
+            </w:r>
+            <w:r>
+              <w:rPr>
+                <w:noProof/>
+                <w:webHidden/>
+              </w:rPr>
+              <w:instrText xml:space="preserve"> PAGEREF _Toc153542870 \h </w:instrText>
+            </w:r>
+            <w:r>
+              <w:rPr>
+                <w:noProof/>
+                <w:webHidden/>
+              </w:rPr>
+            </w:r>
+            <w:r>
+              <w:rPr>
+                <w:noProof/>
+                <w:webHidden/>
+              </w:rPr>
+              <w:fldChar w:fldCharType="separate"/>
+            </w:r>
+            <w:r>
+              <w:rPr>
+                <w:noProof/>
+                <w:webHidden/>
+              </w:rPr>
+              <w:t>2</w:t>
+            </w:r>
+            <w:r>
+              <w:rPr>
+                <w:noProof/>
+                <w:webHidden/>
+              </w:rPr>
+              <w:fldChar w:fldCharType="end"/>
+            </w:r>
+          </w:hyperlink>
+        </w:p>
+        <w:p>
+          <w:pPr>
+            <w:pStyle w:val="TOC2"/>
+            <w:tabs>
+              <w:tab w:val="right" w:leader="dot" w:pos="9350"/>
+            </w:tabs>
+            <w:rPr>
+              <w:rFonts w:eastAsiaTheme="minorEastAsia"/>
+              <w:noProof/>
+            </w:rPr>
+          </w:pPr>
+          <w:hyperlink w:anchor="_Toc153542871" w:history="1">
+            <w:r>
+              <w:rPr>
+                <w:rStyle w:val="Hyperlink"/>
+                <w:noProof/>
+              </w:rPr>
+              <w:t>Data Extraction and Preparation:</w:t>
+            </w:r>
+            <w:r>
+              <w:rPr>
+                <w:noProof/>
+                <w:webHidden/>
+              </w:rPr>
+              <w:tab/>
+            </w:r>
+            <w:r>
+              <w:rPr>
+                <w:noProof/>
+                <w:webHidden/>
+              </w:rPr>
+              <w:fldChar w:fldCharType="begin"/>
+            </w:r>
+            <w:r>
+              <w:rPr>
+                <w:noProof/>
+                <w:webHidden/>
+              </w:rPr>
+              <w:instrText xml:space="preserve"> PAGEREF _Toc153542871 \h </w:instrText>
+            </w:r>
+            <w:r>
+              <w:rPr>
+                <w:noProof/>
+                <w:webHidden/>
+              </w:rPr>
+            </w:r>
+            <w:r>
+              <w:rPr>
+                <w:noProof/>
+                <w:webHidden/>
+              </w:rPr>
+              <w:fldChar w:fldCharType="separate"/>
+            </w:r>
+            <w:r>
+              <w:rPr>
+                <w:noProof/>
+                <w:webHidden/>
+              </w:rPr>
+              <w:t>2</w:t>
+            </w:r>
+            <w:r>
+              <w:rPr>
+                <w:noProof/>
+                <w:webHidden/>
+              </w:rPr>
+              <w:fldChar w:fldCharType="end"/>
+            </w:r>
+          </w:hyperlink>
+        </w:p>
+        <w:p>
+          <w:pPr>
+            <w:pStyle w:val="TOC2"/>
+            <w:tabs>
+              <w:tab w:val="right" w:leader="dot" w:pos="9350"/>
+            </w:tabs>
+            <w:rPr>
+              <w:rFonts w:eastAsiaTheme="minorEastAsia"/>
+              <w:noProof/>
+            </w:rPr>
+          </w:pPr>
+          <w:hyperlink w:anchor="_Toc153542872" w:history="1">
+            <w:r>
+              <w:rPr>
+                <w:rStyle w:val="Hyperlink"/>
+                <w:noProof/>
+              </w:rPr>
+              <w:t>Text Data Preprocessing:</w:t>
+            </w:r>
+            <w:r>
+              <w:rPr>
+                <w:noProof/>
+                <w:webHidden/>
+              </w:rPr>
+              <w:tab/>
+            </w:r>
+            <w:r>
+              <w:rPr>
+                <w:noProof/>
+                <w:webHidden/>
+              </w:rPr>
+              <w:fldChar w:fldCharType="begin"/>
+            </w:r>
+            <w:r>
+              <w:rPr>
+                <w:noProof/>
+                <w:webHidden/>
+              </w:rPr>
+              <w:instrText xml:space="preserve"> PAGEREF _Toc153542872 \h </w:instrText>
+            </w:r>
+            <w:r>
+              <w:rPr>
+                <w:noProof/>
+                <w:webHidden/>
+              </w:rPr>
+            </w:r>
+            <w:r>
+              <w:rPr>
+                <w:noProof/>
+                <w:webHidden/>
+              </w:rPr>
+              <w:fldChar w:fldCharType="separate"/>
+            </w:r>
+            <w:r>
+              <w:rPr>
+                <w:noProof/>
+                <w:webHidden/>
+              </w:rPr>
+              <w:t>2</w:t>
             </w:r>
             <w:r>
               <w:rPr>
@@ -248,7 +597,7 @@
               <w:noProof/>
             </w:rPr>
           </w:pPr>
-          <w:hyperlink w:anchor="_Toc153541166" w:history="1">
+          <w:hyperlink w:anchor="_Toc153542873" w:history="1">
             <w:r>
               <w:rPr>
                 <w:rStyle w:val="Hyperlink"/>
@@ -275,7 +624,7 @@
                 <w:noProof/>
                 <w:webHidden/>
               </w:rPr>
-              <w:instrText xml:space="preserve"> PAGEREF _Toc153541166 \h </w:instrText>
+              <w:instrText xml:space="preserve"> PAGEREF _Toc153542873 \h </w:instrText>
             </w:r>
             <w:r>
               <w:rPr>
@@ -295,7 +644,283 @@
                 <w:noProof/>
                 <w:webHidden/>
               </w:rPr>
-              <w:t>2</w:t>
+              <w:t>3</w:t>
+            </w:r>
+            <w:r>
+              <w:rPr>
+                <w:noProof/>
+                <w:webHidden/>
+              </w:rPr>
+              <w:fldChar w:fldCharType="end"/>
+            </w:r>
+          </w:hyperlink>
+        </w:p>
+        <w:p>
+          <w:pPr>
+            <w:pStyle w:val="TOC2"/>
+            <w:tabs>
+              <w:tab w:val="right" w:leader="dot" w:pos="9350"/>
+            </w:tabs>
+            <w:rPr>
+              <w:rFonts w:eastAsiaTheme="minorEastAsia"/>
+              <w:noProof/>
+            </w:rPr>
+          </w:pPr>
+          <w:hyperlink w:anchor="_Toc153542874" w:history="1">
+            <w:r>
+              <w:rPr>
+                <w:rStyle w:val="Hyperlink"/>
+                <w:noProof/>
+              </w:rPr>
+              <w:t>High Accuracy:</w:t>
+            </w:r>
+            <w:r>
+              <w:rPr>
+                <w:noProof/>
+                <w:webHidden/>
+              </w:rPr>
+              <w:tab/>
+            </w:r>
+            <w:r>
+              <w:rPr>
+                <w:noProof/>
+                <w:webHidden/>
+              </w:rPr>
+              <w:fldChar w:fldCharType="begin"/>
+            </w:r>
+            <w:r>
+              <w:rPr>
+                <w:noProof/>
+                <w:webHidden/>
+              </w:rPr>
+              <w:instrText xml:space="preserve"> PAGEREF _Toc153542874 \h </w:instrText>
+            </w:r>
+            <w:r>
+              <w:rPr>
+                <w:noProof/>
+                <w:webHidden/>
+              </w:rPr>
+            </w:r>
+            <w:r>
+              <w:rPr>
+                <w:noProof/>
+                <w:webHidden/>
+              </w:rPr>
+              <w:fldChar w:fldCharType="separate"/>
+            </w:r>
+            <w:r>
+              <w:rPr>
+                <w:noProof/>
+                <w:webHidden/>
+              </w:rPr>
+              <w:t>3</w:t>
+            </w:r>
+            <w:r>
+              <w:rPr>
+                <w:noProof/>
+                <w:webHidden/>
+              </w:rPr>
+              <w:fldChar w:fldCharType="end"/>
+            </w:r>
+          </w:hyperlink>
+        </w:p>
+        <w:p>
+          <w:pPr>
+            <w:pStyle w:val="TOC2"/>
+            <w:tabs>
+              <w:tab w:val="right" w:leader="dot" w:pos="9350"/>
+            </w:tabs>
+            <w:rPr>
+              <w:rFonts w:eastAsiaTheme="minorEastAsia"/>
+              <w:noProof/>
+            </w:rPr>
+          </w:pPr>
+          <w:hyperlink w:anchor="_Toc153542875" w:history="1">
+            <w:r>
+              <w:rPr>
+                <w:rStyle w:val="Hyperlink"/>
+                <w:noProof/>
+              </w:rPr>
+              <w:t>AUC Score:</w:t>
+            </w:r>
+            <w:r>
+              <w:rPr>
+                <w:noProof/>
+                <w:webHidden/>
+              </w:rPr>
+              <w:tab/>
+            </w:r>
+            <w:r>
+              <w:rPr>
+                <w:noProof/>
+                <w:webHidden/>
+              </w:rPr>
+              <w:fldChar w:fldCharType="begin"/>
+            </w:r>
+            <w:r>
+              <w:rPr>
+                <w:noProof/>
+                <w:webHidden/>
+              </w:rPr>
+              <w:instrText xml:space="preserve"> PAGEREF _Toc153542875 \h </w:instrText>
+            </w:r>
+            <w:r>
+              <w:rPr>
+                <w:noProof/>
+                <w:webHidden/>
+              </w:rPr>
+            </w:r>
+            <w:r>
+              <w:rPr>
+                <w:noProof/>
+                <w:webHidden/>
+              </w:rPr>
+              <w:fldChar w:fldCharType="separate"/>
+            </w:r>
+            <w:r>
+              <w:rPr>
+                <w:noProof/>
+                <w:webHidden/>
+              </w:rPr>
+              <w:t>3</w:t>
+            </w:r>
+            <w:r>
+              <w:rPr>
+                <w:noProof/>
+                <w:webHidden/>
+              </w:rPr>
+              <w:fldChar w:fldCharType="end"/>
+            </w:r>
+          </w:hyperlink>
+        </w:p>
+        <w:p>
+          <w:pPr>
+            <w:pStyle w:val="TOC2"/>
+            <w:tabs>
+              <w:tab w:val="right" w:leader="dot" w:pos="9350"/>
+            </w:tabs>
+            <w:rPr>
+              <w:rFonts w:eastAsiaTheme="minorEastAsia"/>
+              <w:noProof/>
+            </w:rPr>
+          </w:pPr>
+          <w:hyperlink w:anchor="_Toc153542876" w:history="1">
+            <w:r>
+              <w:rPr>
+                <w:rStyle w:val="Hyperlink"/>
+                <w:noProof/>
+              </w:rPr>
+              <w:t>Precision and Recall:</w:t>
+            </w:r>
+            <w:r>
+              <w:rPr>
+                <w:noProof/>
+                <w:webHidden/>
+              </w:rPr>
+              <w:tab/>
+            </w:r>
+            <w:r>
+              <w:rPr>
+                <w:noProof/>
+                <w:webHidden/>
+              </w:rPr>
+              <w:fldChar w:fldCharType="begin"/>
+            </w:r>
+            <w:r>
+              <w:rPr>
+                <w:noProof/>
+                <w:webHidden/>
+              </w:rPr>
+              <w:instrText xml:space="preserve"> PAGEREF _Toc153542876 \h </w:instrText>
+            </w:r>
+            <w:r>
+              <w:rPr>
+                <w:noProof/>
+                <w:webHidden/>
+              </w:rPr>
+            </w:r>
+            <w:r>
+              <w:rPr>
+                <w:noProof/>
+                <w:webHidden/>
+              </w:rPr>
+              <w:fldChar w:fldCharType="separate"/>
+            </w:r>
+            <w:r>
+              <w:rPr>
+                <w:noProof/>
+                <w:webHidden/>
+              </w:rPr>
+              <w:t>3</w:t>
+            </w:r>
+            <w:r>
+              <w:rPr>
+                <w:noProof/>
+                <w:webHidden/>
+              </w:rPr>
+              <w:fldChar w:fldCharType="end"/>
+            </w:r>
+          </w:hyperlink>
+        </w:p>
+        <w:p>
+          <w:pPr>
+            <w:pStyle w:val="TOC2"/>
+            <w:tabs>
+              <w:tab w:val="right" w:leader="dot" w:pos="9350"/>
+            </w:tabs>
+            <w:rPr>
+              <w:rFonts w:eastAsiaTheme="minorEastAsia"/>
+              <w:noProof/>
+            </w:rPr>
+          </w:pPr>
+          <w:hyperlink w:anchor="_Toc153542877" w:history="1">
+            <w:r>
+              <w:rPr>
+                <w:rStyle w:val="Hyperlink"/>
+                <w:noProof/>
+              </w:rPr>
+              <w:t>Error Metrics:</w:t>
+            </w:r>
+            <w:r>
+              <w:rPr>
+                <w:noProof/>
+                <w:webHidden/>
+              </w:rPr>
+              <w:tab/>
+            </w:r>
+            <w:r>
+              <w:rPr>
+                <w:noProof/>
+                <w:webHidden/>
+              </w:rPr>
+              <w:fldChar w:fldCharType="begin"/>
+            </w:r>
+            <w:r>
+              <w:rPr>
+                <w:noProof/>
+                <w:webHidden/>
+              </w:rPr>
+              <w:instrText xml:space="preserve"> PAGEREF _Toc153542877 \h </w:instrText>
+            </w:r>
+            <w:r>
+              <w:rPr>
+                <w:noProof/>
+                <w:webHidden/>
+              </w:rPr>
+            </w:r>
+            <w:r>
+              <w:rPr>
+                <w:noProof/>
+                <w:webHidden/>
+              </w:rPr>
+              <w:fldChar w:fldCharType="separate"/>
+            </w:r>
+            <w:r>
+              <w:rPr>
+                <w:noProof/>
+                <w:webHidden/>
+              </w:rPr>
+              <w:t>3</w:t>
             </w:r>
             <w:r>
               <w:rPr>
@@ -317,7 +942,7 @@
               <w:noProof/>
             </w:rPr>
           </w:pPr>
-          <w:hyperlink w:anchor="_Toc153541167" w:history="1">
+          <w:hyperlink w:anchor="_Toc153542878" w:history="1">
             <w:r>
               <w:rPr>
                 <w:rStyle w:val="Hyperlink"/>
@@ -344,7 +969,7 @@
                 <w:noProof/>
                 <w:webHidden/>
               </w:rPr>
-              <w:instrText xml:space="preserve"> PAGEREF _Toc153541167 \h </w:instrText>
+              <w:instrText xml:space="preserve"> PAGEREF _Toc153542878 \h </w:instrText>
             </w:r>
             <w:r>
               <w:rPr>
@@ -364,7 +989,145 @@
                 <w:noProof/>
                 <w:webHidden/>
               </w:rPr>
-              <w:t>2</w:t>
+              <w:t>3</w:t>
+            </w:r>
+            <w:r>
+              <w:rPr>
+                <w:noProof/>
+                <w:webHidden/>
+              </w:rPr>
+              <w:fldChar w:fldCharType="end"/>
+            </w:r>
+          </w:hyperlink>
+        </w:p>
+        <w:p>
+          <w:pPr>
+            <w:pStyle w:val="TOC2"/>
+            <w:tabs>
+              <w:tab w:val="right" w:leader="dot" w:pos="9350"/>
+            </w:tabs>
+            <w:rPr>
+              <w:rFonts w:eastAsiaTheme="minorEastAsia"/>
+              <w:noProof/>
+            </w:rPr>
+          </w:pPr>
+          <w:hyperlink w:anchor="_Toc153542879" w:history="1">
+            <w:r>
+              <w:rPr>
+                <w:rStyle w:val="Hyperlink"/>
+                <w:noProof/>
+              </w:rPr>
+              <w:t>Tools:</w:t>
+            </w:r>
+            <w:r>
+              <w:rPr>
+                <w:noProof/>
+                <w:webHidden/>
+              </w:rPr>
+              <w:tab/>
+            </w:r>
+            <w:r>
+              <w:rPr>
+                <w:noProof/>
+                <w:webHidden/>
+              </w:rPr>
+              <w:fldChar w:fldCharType="begin"/>
+            </w:r>
+            <w:r>
+              <w:rPr>
+                <w:noProof/>
+                <w:webHidden/>
+              </w:rPr>
+              <w:instrText xml:space="preserve"> PAGEREF _Toc153542879 \h </w:instrText>
+            </w:r>
+            <w:r>
+              <w:rPr>
+                <w:noProof/>
+                <w:webHidden/>
+              </w:rPr>
+            </w:r>
+            <w:r>
+              <w:rPr>
+                <w:noProof/>
+                <w:webHidden/>
+              </w:rPr>
+              <w:fldChar w:fldCharType="separate"/>
+            </w:r>
+            <w:r>
+              <w:rPr>
+                <w:noProof/>
+                <w:webHidden/>
+              </w:rPr>
+              <w:t>3</w:t>
+            </w:r>
+            <w:r>
+              <w:rPr>
+                <w:noProof/>
+                <w:webHidden/>
+              </w:rPr>
+              <w:fldChar w:fldCharType="end"/>
+            </w:r>
+          </w:hyperlink>
+        </w:p>
+        <w:p>
+          <w:pPr>
+            <w:pStyle w:val="TOC2"/>
+            <w:tabs>
+              <w:tab w:val="right" w:leader="dot" w:pos="9350"/>
+            </w:tabs>
+            <w:rPr>
+              <w:rFonts w:eastAsiaTheme="minorEastAsia"/>
+              <w:noProof/>
+            </w:rPr>
+          </w:pPr>
+          <w:hyperlink w:anchor="_Toc153542880" w:history="1">
+            <w:r>
+              <w:rPr>
+                <w:rStyle w:val="Hyperlink"/>
+                <w:noProof/>
+              </w:rPr>
+              <w:t>Techniques:</w:t>
+            </w:r>
+            <w:r>
+              <w:rPr>
+                <w:noProof/>
+                <w:webHidden/>
+              </w:rPr>
+              <w:tab/>
+            </w:r>
+            <w:r>
+              <w:rPr>
+                <w:noProof/>
+                <w:webHidden/>
+              </w:rPr>
+              <w:fldChar w:fldCharType="begin"/>
+            </w:r>
+            <w:r>
+              <w:rPr>
+                <w:noProof/>
+                <w:webHidden/>
+              </w:rPr>
+              <w:instrText xml:space="preserve"> PAGEREF _Toc153542880 \h </w:instrText>
+            </w:r>
+            <w:r>
+              <w:rPr>
+                <w:noProof/>
+                <w:webHidden/>
+              </w:rPr>
+            </w:r>
+            <w:r>
+              <w:rPr>
+                <w:noProof/>
+                <w:webHidden/>
+              </w:rPr>
+              <w:fldChar w:fldCharType="separate"/>
+            </w:r>
+            <w:r>
+              <w:rPr>
+                <w:noProof/>
+                <w:webHidden/>
+              </w:rPr>
+              <w:t>4</w:t>
             </w:r>
             <w:r>
               <w:rPr>
@@ -386,7 +1149,7 @@
               <w:noProof/>
             </w:rPr>
           </w:pPr>
-          <w:hyperlink w:anchor="_Toc153541168" w:history="1">
+          <w:hyperlink w:anchor="_Toc153542881" w:history="1">
             <w:r>
               <w:rPr>
                 <w:rStyle w:val="Hyperlink"/>
@@ -413,7 +1176,7 @@
                 <w:noProof/>
                 <w:webHidden/>
               </w:rPr>
-              <w:instrText xml:space="preserve"> PAGEREF _Toc153541168 \h </w:instrText>
+              <w:instrText xml:space="preserve"> PAGEREF _Toc153542881 \h </w:instrText>
             </w:r>
             <w:r>
               <w:rPr>
@@ -433,7 +1196,7 @@
                 <w:noProof/>
                 <w:webHidden/>
               </w:rPr>
-              <w:t>2</w:t>
+              <w:t>5</w:t>
             </w:r>
             <w:r>
               <w:rPr>
@@ -455,7 +1218,7 @@
               <w:noProof/>
             </w:rPr>
           </w:pPr>
-          <w:hyperlink w:anchor="_Toc153541169" w:history="1">
+          <w:hyperlink w:anchor="_Toc153542882" w:history="1">
             <w:r>
               <w:rPr>
                 <w:rStyle w:val="Hyperlink"/>
@@ -482,7 +1245,7 @@
                 <w:noProof/>
                 <w:webHidden/>
               </w:rPr>
-              <w:instrText xml:space="preserve"> PAGEREF _Toc153541169 \h </w:instrText>
+              <w:instrText xml:space="preserve"> PAGEREF _Toc153542882 \h </w:instrText>
             </w:r>
             <w:r>
               <w:rPr>
@@ -502,7 +1265,7 @@
                 <w:noProof/>
                 <w:webHidden/>
               </w:rPr>
-              <w:t>2</w:t>
+              <w:t>5</w:t>
             </w:r>
             <w:r>
               <w:rPr>
@@ -529,7 +1292,7 @@
       <w:pPr>
         <w:pStyle w:val="Heading1"/>
       </w:pPr>
-      <w:bookmarkStart w:id="0" w:name="_Toc153541164"/>
+      <w:bookmarkStart w:id="0" w:name="_Toc153542866"/>
       <w:r>
         <w:t>Problem and Hypothesis Statement</w:t>
       </w:r>
@@ -539,12 +1302,14 @@
       <w:pPr>
         <w:pStyle w:val="NormalWeb"/>
       </w:pPr>
-      <w:r>
-        <w:rPr>
-          <w:rStyle w:val="Strong"/>
+      <w:bookmarkStart w:id="1" w:name="_Toc153542867"/>
+      <w:r>
+        <w:rPr>
+          <w:rStyle w:val="Heading2Char"/>
         </w:rPr>
         <w:t>Problem:</w:t>
       </w:r>
+      <w:bookmarkEnd w:id="1"/>
       <w:r>
         <w:br/>
       </w:r>
@@ -552,20 +1317,34 @@
         <w:br/>
       </w:r>
       <w:r>
-        <w:t xml:space="preserve">Spam presents a significant challenge for both businesses and households. It not only consumes valuable storage space and impedes the identification of critical emails, but it also poses a substantial security risk. Spam emails can serve as conduits for malicious threats such as viruses, worms, phishing scams, and ransomware. Therefore, implementing models capable of accurately detecting spam is essential. These models are not only crucial for enhancing security measures but also for ensuring that email server storage is reserved exclusively for important organizational communications. </w:t>
+        <w:rPr>
+          <w:rFonts w:asciiTheme="minorHAnsi" w:hAnsiTheme="minorHAnsi" w:cstheme="minorHAnsi"/>
+        </w:rPr>
+        <w:t>Spam presents a significant challenge for both businesses and households. It not only consumes valuable storage space and impedes the identification of critical emails, but it also poses a substantial security risk. Spam emails can serve as conduits for malicious threats such as viruses, worms, phishing scams, and ransomware. Therefore, implementing models capable of accurately detecting spam is essential. These models are not only crucial for enhancing security measures but also for ensuring that email server storage is reserved exclusively for important organizational communications.</w:t>
+      </w:r>
+      <w:r>
+        <w:t xml:space="preserve"> </w:t>
       </w:r>
       <w:r>
         <w:br/>
       </w:r>
-      <w:r>
+    </w:p>
+    <w:p>
+      <w:pPr>
+        <w:pStyle w:val="NormalWeb"/>
+      </w:pPr>
+      <w:r>
+        <w:lastRenderedPageBreak/>
         <w:br/>
       </w:r>
-      <w:r>
-        <w:rPr>
-          <w:rStyle w:val="Strong"/>
+      <w:bookmarkStart w:id="2" w:name="_Toc153542868"/>
+      <w:r>
+        <w:rPr>
+          <w:rStyle w:val="Heading2Char"/>
         </w:rPr>
         <w:t>Hypothesis:</w:t>
       </w:r>
+      <w:bookmarkEnd w:id="2"/>
       <w:r>
         <w:rPr>
           <w:rStyle w:val="Strong"/>
@@ -581,21 +1360,30 @@
         <w:br/>
       </w:r>
       <w:r>
+        <w:rPr>
+          <w:rFonts w:asciiTheme="minorHAnsi" w:hAnsiTheme="minorHAnsi" w:cstheme="minorHAnsi"/>
+        </w:rPr>
         <w:t>The machine</w:t>
       </w:r>
       <w:r>
-        <w:t xml:space="preserve"> learning model developed using the 2007 TREC Public Spam Corpus and Enron emails dataset can accurately classify new content as SPAM or non-SPAM (HAM) with an accuracy score of 95% or higher. This suggests that the model has learned effective patterns within the dataset, enabling it to differentiate between SPAM and non-SPAM content significantly better than chance. </w:t>
+        <w:rPr>
+          <w:rFonts w:asciiTheme="minorHAnsi" w:hAnsiTheme="minorHAnsi" w:cstheme="minorHAnsi"/>
+        </w:rPr>
+        <w:t xml:space="preserve"> learning model developed using the 2007 TREC Public Spam Corpus and Enron emails dataset can accurately classify new content as SPAM or non-SPAM (HAM) with an accuracy score of 95% or higher. This suggests that the model has learned effective patterns within the dataset, enabling it to differentiate between SPAM and non-SPAM content significantly better than chance.</w:t>
+      </w:r>
+      <w:r>
+        <w:t xml:space="preserve"> </w:t>
       </w:r>
     </w:p>
     <w:p>
       <w:pPr>
         <w:pStyle w:val="Heading1"/>
       </w:pPr>
-      <w:bookmarkStart w:id="1" w:name="_Toc153541165"/>
+      <w:bookmarkStart w:id="3" w:name="_Toc153542869"/>
       <w:r>
         <w:t>Summary of Data-Analysis Process</w:t>
       </w:r>
-      <w:bookmarkEnd w:id="1"/>
+      <w:bookmarkEnd w:id="3"/>
       <w:r>
         <w:br/>
       </w:r>
@@ -607,21 +1395,13 @@
     </w:p>
     <w:p>
       <w:pPr>
-        <w:numPr>
-          <w:ilvl w:val="0"/>
-          <w:numId w:val="4"/>
-        </w:numPr>
-      </w:pPr>
-      <w:r>
-        <w:rPr>
-          <w:b/>
-          <w:bCs/>
-        </w:rPr>
-        <w:t>Data Collection</w:t>
-      </w:r>
-      <w:r>
-        <w:t>:</w:t>
-      </w:r>
+        <w:pStyle w:val="Heading2"/>
+      </w:pPr>
+      <w:bookmarkStart w:id="4" w:name="_Toc153542870"/>
+      <w:r>
+        <w:t>Data Collection:</w:t>
+      </w:r>
+      <w:bookmarkEnd w:id="4"/>
     </w:p>
     <w:p>
       <w:pPr>
@@ -662,7 +1442,6 @@
         <w:rPr>
           <w:u w:val="single"/>
         </w:rPr>
-        <w:lastRenderedPageBreak/>
         <w:t>Labeling:</w:t>
       </w:r>
       <w:r>
@@ -688,21 +1467,13 @@
     </w:p>
     <w:p>
       <w:pPr>
-        <w:numPr>
-          <w:ilvl w:val="0"/>
-          <w:numId w:val="4"/>
-        </w:numPr>
-      </w:pPr>
-      <w:r>
-        <w:rPr>
-          <w:b/>
-          <w:bCs/>
-        </w:rPr>
-        <w:t>Data Extraction and Preparation</w:t>
-      </w:r>
-      <w:r>
-        <w:t>:</w:t>
-      </w:r>
+        <w:pStyle w:val="Heading2"/>
+      </w:pPr>
+      <w:bookmarkStart w:id="5" w:name="_Toc153542871"/>
+      <w:r>
+        <w:t>Data Extraction and Preparation:</w:t>
+      </w:r>
+      <w:bookmarkEnd w:id="5"/>
     </w:p>
     <w:p>
       <w:pPr>
@@ -746,15 +1517,7 @@
         </w:r>
       </w:hyperlink>
       <w:r>
-        <w:t xml:space="preserve"> </w:t>
-      </w:r>
-      <w:proofErr w:type="spellStart"/>
-      <w:r>
-        <w:t>DataFrame</w:t>
-      </w:r>
-      <w:proofErr w:type="spellEnd"/>
-      <w:r>
-        <w:t xml:space="preserve"> </w:t>
+        <w:t xml:space="preserve"> DataFrame </w:t>
       </w:r>
       <w:hyperlink r:id="rId11" w:anchor="polars.DataFrame.null_count" w:history="1">
         <w:r>
@@ -763,25 +1526,7 @@
             <w:b/>
             <w:bCs/>
           </w:rPr>
-          <w:t>.</w:t>
-        </w:r>
-        <w:proofErr w:type="spellStart"/>
-        <w:r>
-          <w:rPr>
-            <w:rStyle w:val="Hyperlink"/>
-            <w:b/>
-            <w:bCs/>
-          </w:rPr>
-          <w:t>null_count</w:t>
-        </w:r>
-        <w:proofErr w:type="spellEnd"/>
-        <w:r>
-          <w:rPr>
-            <w:rStyle w:val="Hyperlink"/>
-            <w:b/>
-            <w:bCs/>
-          </w:rPr>
-          <w:t>()</w:t>
+          <w:t>.null_count()</w:t>
         </w:r>
       </w:hyperlink>
       <w:r>
@@ -820,21 +1565,13 @@
     </w:p>
     <w:p>
       <w:pPr>
-        <w:numPr>
-          <w:ilvl w:val="0"/>
-          <w:numId w:val="4"/>
-        </w:numPr>
-      </w:pPr>
-      <w:r>
-        <w:rPr>
-          <w:b/>
-          <w:bCs/>
-        </w:rPr>
-        <w:t>Text Data Preprocessing</w:t>
-      </w:r>
-      <w:r>
-        <w:t>:</w:t>
-      </w:r>
+        <w:pStyle w:val="Heading2"/>
+      </w:pPr>
+      <w:bookmarkStart w:id="6" w:name="_Toc153542872"/>
+      <w:r>
+        <w:t>Text Data Preprocessing:</w:t>
+      </w:r>
+      <w:bookmarkEnd w:id="6"/>
     </w:p>
     <w:p>
       <w:pPr>
@@ -932,6 +1669,7 @@
         <w:rPr>
           <w:u w:val="single"/>
         </w:rPr>
+        <w:lastRenderedPageBreak/>
         <w:t>Stop Word Removal:</w:t>
       </w:r>
       <w:r>
@@ -947,31 +1685,541 @@
       <w:pPr>
         <w:pStyle w:val="Heading1"/>
       </w:pPr>
-      <w:bookmarkStart w:id="2" w:name="_Toc153541166"/>
+      <w:bookmarkStart w:id="7" w:name="_Toc153542873"/>
       <w:r>
         <w:t>Outline of Findings</w:t>
       </w:r>
-      <w:bookmarkEnd w:id="2"/>
+      <w:bookmarkEnd w:id="7"/>
+    </w:p>
+    <w:p/>
+    <w:p>
+      <w:bookmarkStart w:id="8" w:name="_Toc153542874"/>
+      <w:r>
+        <w:rPr>
+          <w:rStyle w:val="Heading2Char"/>
+        </w:rPr>
+        <w:t>High Accuracy:</w:t>
+      </w:r>
+      <w:bookmarkEnd w:id="8"/>
+      <w:r>
+        <w:rPr>
+          <w:rStyle w:val="Heading2Char"/>
+        </w:rPr>
+        <w:br/>
+      </w:r>
+      <w:r>
+        <w:br/>
+        <w:t xml:space="preserve">The model exhibits a high accuracy of about 98.96% and a prediction accuracy of approximately 98.27%. This indicates a strong capability in distinguishing SPAM(1) from HAM(0). A Logistical Regression Model can be effectively trained for such classification tasks using datasets like the TREC Public Spam Corpus and Enron emails. </w:t>
+      </w:r>
+    </w:p>
+    <w:p>
+      <w:bookmarkStart w:id="9" w:name="_Toc153542875"/>
+      <w:r>
+        <w:rPr>
+          <w:rStyle w:val="Heading2Char"/>
+        </w:rPr>
+        <w:t>AUC Score:</w:t>
+      </w:r>
+      <w:bookmarkEnd w:id="9"/>
+      <w:r>
+        <w:rPr>
+          <w:rStyle w:val="Heading2Char"/>
+        </w:rPr>
+        <w:br/>
+      </w:r>
+      <w:r>
+        <w:br/>
+        <w:t xml:space="preserve">An AUC (Area Under the Curve) Score of 98.2% suggests that the model has a high true positive rate and a low false positive rate. With regard to SPAM detection this is important as it means we have a low mis-classification (false-positive) of emails as SPAM(1) when they are actually HAM(0) </w:t>
+      </w:r>
+    </w:p>
+    <w:p>
+      <w:bookmarkStart w:id="10" w:name="_Toc153542876"/>
+      <w:r>
+        <w:rPr>
+          <w:rStyle w:val="Heading2Char"/>
+        </w:rPr>
+        <w:t>Precision and Recall:</w:t>
+      </w:r>
+      <w:bookmarkEnd w:id="10"/>
+      <w:r>
+        <w:rPr>
+          <w:rStyle w:val="Heading2Char"/>
+        </w:rPr>
+        <w:br/>
+      </w:r>
+      <w:r>
+        <w:br/>
+        <w:t xml:space="preserve">The precision and recall values are both high across SPAM(1) and HAM(0) classifications. This balance is essential for practical applications to ensure that both spam and legitimate emails are accurately identified. </w:t>
+      </w:r>
+    </w:p>
+    <w:p>
+      <w:bookmarkStart w:id="11" w:name="_Toc153542877"/>
+      <w:r>
+        <w:rPr>
+          <w:rStyle w:val="Heading2Char"/>
+        </w:rPr>
+        <w:t>Error Metrics:</w:t>
+      </w:r>
+      <w:bookmarkEnd w:id="11"/>
+      <w:r>
+        <w:rPr>
+          <w:rStyle w:val="Heading2Char"/>
+        </w:rPr>
+        <w:br/>
+      </w:r>
+      <w:r>
+        <w:br/>
+        <w:t xml:space="preserve">The Mean Squared Error (MSE) and Root Mean Squared Error (RMSE) are relatively low, indicating that the model’s predictions are generally close to the actual values. </w:t>
+      </w:r>
     </w:p>
     <w:p>
       <w:pPr>
         <w:pStyle w:val="Heading1"/>
       </w:pPr>
-      <w:bookmarkStart w:id="3" w:name="_Toc153541167"/>
+      <w:bookmarkStart w:id="12" w:name="_Toc153542878"/>
       <w:r>
         <w:t>Limitations of Techniques/Tools Used</w:t>
       </w:r>
-      <w:bookmarkEnd w:id="3"/>
+      <w:bookmarkEnd w:id="12"/>
+    </w:p>
+    <w:p>
+      <w:pPr>
+        <w:pStyle w:val="NoSpacing"/>
+      </w:pPr>
+      <w:r>
+        <w:br/>
+      </w:r>
+      <w:r>
+        <w:t>In the realm of data extraction and preparation, several tools and techniques were employed, each presenting unique limitations that are essential to consider for optimal application.</w:t>
+      </w:r>
+    </w:p>
+    <w:p>
+      <w:pPr>
+        <w:pStyle w:val="NoSpacing"/>
+      </w:pPr>
+    </w:p>
+    <w:p>
+      <w:pPr>
+        <w:pStyle w:val="Heading2"/>
+      </w:pPr>
+      <w:bookmarkStart w:id="13" w:name="_Toc153542879"/>
+      <w:r>
+        <w:t>Tools:</w:t>
+      </w:r>
+      <w:bookmarkEnd w:id="13"/>
+    </w:p>
+    <w:p>
+      <w:pPr>
+        <w:pStyle w:val="NoSpacing"/>
+      </w:pPr>
+    </w:p>
+    <w:p>
+      <w:pPr>
+        <w:numPr>
+          <w:ilvl w:val="0"/>
+          <w:numId w:val="5"/>
+        </w:numPr>
+      </w:pPr>
+      <w:r>
+        <w:rPr>
+          <w:b/>
+          <w:bCs/>
+        </w:rPr>
+        <w:t>Python</w:t>
+      </w:r>
+      <w:r>
+        <w:t xml:space="preserve">: Although Python is renowned for its user-friendliness, particularly beneficial for those without a programming background, it is not without its drawbacks. The primary limitation of Python lies in its slower run-time performance, a trade-off for its simplicity and accessibility. This aspect can be particularly challenging in scenarios where speed and efficiency are crucial. </w:t>
+      </w:r>
+    </w:p>
+    <w:p>
+      <w:pPr>
+        <w:numPr>
+          <w:ilvl w:val="0"/>
+          <w:numId w:val="5"/>
+        </w:numPr>
+      </w:pPr>
+      <w:r>
+        <w:rPr>
+          <w:b/>
+          <w:bCs/>
+        </w:rPr>
+        <w:lastRenderedPageBreak/>
+        <w:t>Polars</w:t>
+      </w:r>
+      <w:r>
+        <w:t xml:space="preserve">: As a data manipulation library, Polars </w:t>
+      </w:r>
+      <w:r>
+        <w:t>excel</w:t>
+      </w:r>
+      <w:r>
+        <w:t>s</w:t>
+      </w:r>
+      <w:r>
+        <w:t xml:space="preserve"> in handling larger datasets more efficiently than Pandas due to its Rust-based development. However, its relative novelty compared to Pandas means a smaller community support base. This can pose challenges in finding resources or assistance for specific issues or advanced functionalities.</w:t>
+      </w:r>
+    </w:p>
+    <w:p>
+      <w:pPr>
+        <w:numPr>
+          <w:ilvl w:val="0"/>
+          <w:numId w:val="5"/>
+        </w:numPr>
+      </w:pPr>
+      <w:r>
+        <w:rPr>
+          <w:b/>
+          <w:bCs/>
+        </w:rPr>
+        <w:t>Matplotlib</w:t>
+      </w:r>
+      <w:r>
+        <w:t xml:space="preserve">: This widely used visualization library is not dependent on Pandas, despite their integration. However, Matplotlib's extensive customization capabilities come with a steep learning curve. Users often find themselves needing to consult documentation frequently, even for what might seem like basic operations, indicating a barrier to efficient usage. </w:t>
+      </w:r>
+    </w:p>
+    <w:p>
+      <w:pPr>
+        <w:numPr>
+          <w:ilvl w:val="0"/>
+          <w:numId w:val="5"/>
+        </w:numPr>
+      </w:pPr>
+      <w:r>
+        <w:rPr>
+          <w:b/>
+          <w:bCs/>
+        </w:rPr>
+        <w:t>Seaborn</w:t>
+      </w:r>
+      <w:r>
+        <w:t>: Built atop Matplotlib, Seaborn simplifies certain aspects of plotting, such as creating heatmaps. Nonetheless, this high-level interface approach can sometimes limit the degree of customization available in Matplotlib, potentially restricting the user's ability to achieve specific visual representations.</w:t>
+      </w:r>
+    </w:p>
+    <w:p>
+      <w:pPr>
+        <w:numPr>
+          <w:ilvl w:val="0"/>
+          <w:numId w:val="5"/>
+        </w:numPr>
+      </w:pPr>
+      <w:r>
+        <w:rPr>
+          <w:b/>
+          <w:bCs/>
+        </w:rPr>
+        <w:t>NLTK (Natural Language Toolkit)</w:t>
+      </w:r>
+      <w:r>
+        <w:t>: While NLTK is user-friendly for natural language processing, it struggles with larger datasets, exhibiting reduced performance efficiency and slower processing speeds. This can be a significant hindrance in projects involving substantial amounts of text data.</w:t>
+      </w:r>
+    </w:p>
+    <w:p>
+      <w:pPr>
+        <w:numPr>
+          <w:ilvl w:val="0"/>
+          <w:numId w:val="5"/>
+        </w:numPr>
+      </w:pPr>
+      <w:r>
+        <w:rPr>
+          <w:b/>
+          <w:bCs/>
+        </w:rPr>
+        <w:t>Emoji Library</w:t>
+      </w:r>
+      <w:r>
+        <w:t>: This tool is effective in identifying and removing emojis from text, which is valuable during pre-processing. However, its functionality is limited to this specific task, offering little else in terms of broader text processing or analysis capabilities.</w:t>
+      </w:r>
+    </w:p>
+    <w:p>
+      <w:pPr>
+        <w:numPr>
+          <w:ilvl w:val="0"/>
+          <w:numId w:val="5"/>
+        </w:numPr>
+      </w:pPr>
+      <w:r>
+        <w:rPr>
+          <w:b/>
+          <w:bCs/>
+        </w:rPr>
+        <w:t>Unidecode</w:t>
+      </w:r>
+      <w:r>
+        <w:t xml:space="preserve">: Useful for converting non-ASCII characters during preprocessing, Unidecode, however, operates solely within the ASCII character set. This means that it can strip away meaning when applied to non-English languages, a notable limitation in multilingual projects. </w:t>
+      </w:r>
+    </w:p>
+    <w:p>
+      <w:pPr>
+        <w:numPr>
+          <w:ilvl w:val="0"/>
+          <w:numId w:val="5"/>
+        </w:numPr>
+      </w:pPr>
+      <w:r>
+        <w:rPr>
+          <w:b/>
+          <w:bCs/>
+        </w:rPr>
+        <w:t>Scikit-Learn TfidfVectorizer</w:t>
+      </w:r>
+      <w:r>
+        <w:t>: Employed for converting unstructured text to structured, vectorized embeddings, the TfidfVectorizer faces a critical limitation in its inability to preserve the sequential order of words. This leads to a potential loss of context after vectorization, which can be detrimental in text analysis where order is important.</w:t>
+      </w:r>
+    </w:p>
+    <w:p>
+      <w:r>
+        <w:t>In summary, while these tools are instrumental in data extraction and preparation, their limitations must be carefully considered to ensure their effective and appropriate use in different contexts.</w:t>
+      </w:r>
+    </w:p>
+    <w:p>
+      <w:pPr>
+        <w:pStyle w:val="Heading2"/>
+      </w:pPr>
+      <w:bookmarkStart w:id="14" w:name="_Toc153542880"/>
+      <w:r>
+        <w:t>Techniques:</w:t>
+      </w:r>
+      <w:bookmarkEnd w:id="14"/>
+      <w:r>
+        <w:br/>
+      </w:r>
+    </w:p>
+    <w:p>
+      <w:pPr>
+        <w:numPr>
+          <w:ilvl w:val="0"/>
+          <w:numId w:val="6"/>
+        </w:numPr>
+      </w:pPr>
+      <w:r>
+        <w:rPr>
+          <w:b/>
+          <w:bCs/>
+        </w:rPr>
+        <w:t>Model Accuracy with .score() Method</w:t>
+      </w:r>
+      <w:r>
+        <w:t xml:space="preserve">: The </w:t>
+      </w:r>
+      <w:r>
+        <w:rPr>
+          <w:b/>
+          <w:bCs/>
+        </w:rPr>
+        <w:t>.score()</w:t>
+      </w:r>
+      <w:r>
+        <w:t xml:space="preserve"> method provides a quick assessment of the model's accuracy. While its simplicity is </w:t>
+      </w:r>
+      <w:r>
+        <w:t>great</w:t>
+      </w:r>
+      <w:r>
+        <w:t xml:space="preserve"> for a basic overview, it lacks the depth required for a comprehensive understanding of the model's predictive capabilities. It does not offer insights into specific areas where the model may fail or excel, such as how it handles false positives or false negatives.</w:t>
+      </w:r>
+    </w:p>
+    <w:p>
+      <w:pPr>
+        <w:numPr>
+          <w:ilvl w:val="0"/>
+          <w:numId w:val="6"/>
+        </w:numPr>
+      </w:pPr>
+      <w:r>
+        <w:rPr>
+          <w:b/>
+          <w:bCs/>
+        </w:rPr>
+        <w:t>Predictive Accuracy with .predict() and accuracy_score</w:t>
+      </w:r>
+      <w:r>
+        <w:rPr>
+          <w:b/>
+          <w:bCs/>
+        </w:rPr>
+        <w:t>()</w:t>
+      </w:r>
+      <w:r>
+        <w:t xml:space="preserve">: While these functions offer a straightforward way to assess model accuracy, they have limitations. The </w:t>
+      </w:r>
+      <w:r>
+        <w:rPr>
+          <w:b/>
+          <w:bCs/>
+        </w:rPr>
+        <w:t>.predict()</w:t>
+      </w:r>
+      <w:r>
+        <w:t xml:space="preserve"> method does not provide insights into the confidence or probability associated with each prediction. Similarly, the </w:t>
+      </w:r>
+      <w:r>
+        <w:rPr>
+          <w:b/>
+          <w:bCs/>
+        </w:rPr>
+        <w:t>accuracy_score</w:t>
+      </w:r>
+      <w:r>
+        <w:rPr>
+          <w:b/>
+          <w:bCs/>
+        </w:rPr>
+        <w:t>()</w:t>
+      </w:r>
+      <w:r>
+        <w:t xml:space="preserve"> is highly sensitive to imbalanced datasets, which can lead to misleadingly high or low accuracy readings depending on the distribution of the classes in the dataset.</w:t>
+      </w:r>
+    </w:p>
+    <w:p>
+      <w:pPr>
+        <w:numPr>
+          <w:ilvl w:val="0"/>
+          <w:numId w:val="6"/>
+        </w:numPr>
+      </w:pPr>
+      <w:r>
+        <w:rPr>
+          <w:b/>
+          <w:bCs/>
+        </w:rPr>
+        <w:lastRenderedPageBreak/>
+        <w:t>ROC AUC Score Assessment</w:t>
+      </w:r>
+      <w:r>
+        <w:t xml:space="preserve">: The ROC AUC score is an effective tool for evaluating the binary classification capabilities of a model. However, </w:t>
+      </w:r>
+      <w:r>
+        <w:t>it can only be used on</w:t>
+      </w:r>
+      <w:r>
+        <w:t xml:space="preserve"> binary classification tasks and does not extend to multi-class classification scenarios. Additionally, while it provides a good overview of model performance, it does not detail specific areas of misclassification.</w:t>
+      </w:r>
+    </w:p>
+    <w:p>
+      <w:pPr>
+        <w:numPr>
+          <w:ilvl w:val="0"/>
+          <w:numId w:val="6"/>
+        </w:numPr>
+      </w:pPr>
+      <w:r>
+        <w:rPr>
+          <w:b/>
+          <w:bCs/>
+        </w:rPr>
+        <w:t>Classification Report Analysis</w:t>
+      </w:r>
+      <w:r>
+        <w:t xml:space="preserve">: The </w:t>
+      </w:r>
+      <w:r>
+        <w:rPr>
+          <w:b/>
+          <w:bCs/>
+        </w:rPr>
+        <w:t>classification_report()</w:t>
+      </w:r>
+      <w:r>
+        <w:t xml:space="preserve"> provides a detailed breakdown of the model's performance in terms of precision, recall, and F1-score. However, it is limited to binary classification and might not fully capture the nuances in datasets with a more complex or imbalanced class structure.</w:t>
+      </w:r>
+    </w:p>
+    <w:p>
+      <w:pPr>
+        <w:numPr>
+          <w:ilvl w:val="0"/>
+          <w:numId w:val="6"/>
+        </w:numPr>
+      </w:pPr>
+      <w:r>
+        <w:rPr>
+          <w:b/>
+          <w:bCs/>
+        </w:rPr>
+        <w:t>Mean Square Error (MSE) and Root Mean Squared Error (RMSE)</w:t>
+      </w:r>
+      <w:r>
+        <w:t>: MSE and RMSE are useful for understanding the average error in predictions, but they can be sensitive to outliers. Also, RMSE's interpretation can be easier for non-technical audiences, but it may not always provide a clear indication of the model's performance in classification tasks.</w:t>
+      </w:r>
+    </w:p>
+    <w:p>
+      <w:pPr>
+        <w:numPr>
+          <w:ilvl w:val="0"/>
+          <w:numId w:val="6"/>
+        </w:numPr>
+      </w:pPr>
+      <w:r>
+        <w:rPr>
+          <w:b/>
+          <w:bCs/>
+        </w:rPr>
+        <w:t>Confusion Matrix</w:t>
+      </w:r>
+      <w:r>
+        <w:t>: A confusion matrix offers a visual and quantitative way to understand the performance of a classification model. However, like other techniques listed, it is limited to binary classification and does not convey the nuances of model performance in multi-class scenarios.</w:t>
+      </w:r>
+    </w:p>
+    <w:p>
+      <w:pPr>
+        <w:numPr>
+          <w:ilvl w:val="0"/>
+          <w:numId w:val="6"/>
+        </w:numPr>
+      </w:pPr>
+      <w:r>
+        <w:rPr>
+          <w:b/>
+          <w:bCs/>
+        </w:rPr>
+        <w:t>Probability Estimates with .predict_proba()</w:t>
+      </w:r>
+      <w:r>
+        <w:t>: This function provides a probability estimate for each class in binary classification, offering insight into the model's confidence levels. However, it can be computationally intensive, especially with large datasets, and may not always offer clear actionable insights, particularly in cases of borderline predictions.</w:t>
+      </w:r>
+    </w:p>
+    <w:p>
+      <w:pPr>
+        <w:numPr>
+          <w:ilvl w:val="0"/>
+          <w:numId w:val="6"/>
+        </w:numPr>
+      </w:pPr>
+      <w:r>
+        <w:rPr>
+          <w:b/>
+          <w:bCs/>
+        </w:rPr>
+        <w:t>Model Interpretation with Coefficients</w:t>
+      </w:r>
+      <w:r>
+        <w:t xml:space="preserve">: Attempting to interpret the model with </w:t>
+      </w:r>
+      <w:r>
+        <w:rPr>
+          <w:b/>
+          <w:bCs/>
+        </w:rPr>
+        <w:t>trained_model.coef_</w:t>
+      </w:r>
+      <w:r>
+        <w:t xml:space="preserve"> coefficients can be challenging due to hardware limitations. This method, while insightful, may not be feasible for large-scale models or datasets, as it requires significant computational resources.</w:t>
+      </w:r>
+    </w:p>
+    <w:p>
+      <w:r>
+        <w:t>In conclusion, while these evaluation techniques are crucial for assessing the Spam Detection Model, each has specific limitations that must be considered. Understanding these constraints is vital for correctly interpreting the model's performance and for making informed decisions on its application and potential improvements.</w:t>
+      </w:r>
     </w:p>
     <w:p>
       <w:pPr>
         <w:pStyle w:val="Heading1"/>
       </w:pPr>
-      <w:bookmarkStart w:id="4" w:name="_Toc153541168"/>
+      <w:bookmarkStart w:id="15" w:name="_Toc153542881"/>
       <w:r>
         <w:t>Proposed Actionable Items</w:t>
       </w:r>
-      <w:bookmarkEnd w:id="4"/>
+      <w:bookmarkEnd w:id="15"/>
     </w:p>
     <w:p>
       <w:pPr>
@@ -980,11 +2228,11 @@
           <w:tab w:val="left" w:pos="90"/>
         </w:tabs>
       </w:pPr>
-      <w:bookmarkStart w:id="5" w:name="_Toc153541169"/>
+      <w:bookmarkStart w:id="16" w:name="_Toc153542882"/>
       <w:r>
         <w:t>Benefits of Study</w:t>
       </w:r>
-      <w:bookmarkEnd w:id="5"/>
+      <w:bookmarkEnd w:id="16"/>
     </w:p>
     <w:sectPr>
       <w:headerReference w:type="default" r:id="rId13"/>
@@ -1212,7 +2460,13 @@
       <w:pStyle w:val="Header"/>
     </w:pPr>
     <w:r>
-      <w:t>André Davis</w:t>
+      <w:t xml:space="preserve">André </w:t>
+    </w:r>
+    <w:r>
+      <w:t xml:space="preserve">Joseph </w:t>
+    </w:r>
+    <w:r>
+      <w:t>Davis</w:t>
     </w:r>
     <w:r>
       <w:ptab w:relativeTo="margin" w:alignment="center" w:leader="none"/>
@@ -1248,6 +2502,232 @@
 <file path=word/numbering.xml><?xml version="1.0" encoding="utf-8"?>
 <w:numbering xmlns:wpc="http://schemas.microsoft.com/office/word/2010/wordprocessingCanvas" xmlns:cx="http://schemas.microsoft.com/office/drawing/2014/chartex" xmlns:cx1="http://schemas.microsoft.com/office/drawing/2015/9/8/chartex" xmlns:cx2="http://schemas.microsoft.com/office/drawing/2015/10/21/chartex" xmlns:cx3="http://schemas.microsoft.com/office/drawing/2016/5/9/chartex" xmlns:cx4="http://schemas.microsoft.com/office/drawing/2016/5/10/chartex" xmlns:cx5="http://schemas.microsoft.com/office/drawing/2016/5/11/chartex" xmlns:cx6="http://schemas.microsoft.com/office/drawing/2016/5/12/chartex" xmlns:cx7="http://schemas.microsoft.com/office/drawing/2016/5/13/chartex" xmlns:cx8="http://schemas.microsoft.com/office/drawing/2016/5/14/chartex" xmlns:mc="http://schemas.openxmlformats.org/markup-compatibility/2006" xmlns:aink="http://schemas.microsoft.com/office/drawing/2016/ink" xmlns:am3d="http://schemas.microsoft.com/office/drawing/2017/model3d" xmlns:o="urn:schemas-microsoft-com:office:office" xmlns:oel="http://schemas.microsoft.com/office/2019/extlst" xmlns:r="http://schemas.openxmlformats.org/officeDocument/2006/relationships" xmlns:m="http://schemas.openxmlformats.org/officeDocument/2006/math" xmlns:v="urn:schemas-microsoft-com:vml" xmlns:wp14="http://schemas.microsoft.com/office/word/2010/wordprocessingDrawing" xmlns:wp="http://schemas.openxmlformats.org/drawingml/2006/wordprocessingDrawing" xmlns:w10="urn:schemas-microsoft-com:office:word" xmlns:w="http://schemas.openxmlformats.org/wordprocessingml/2006/main" xmlns:w14="http://schemas.microsoft.com/office/word/2010/wordml" xmlns:w15="http://schemas.microsoft.com/office/word/2012/wordml" xmlns:w16cex="http://schemas.microsoft.com/office/word/2018/wordml/cex" xmlns:w16cid="http://schemas.microsoft.com/office/word/2016/wordml/cid" xmlns:w16="http://schemas.microsoft.com/office/word/2018/wordml" xmlns:w16sdtdh="http://schemas.microsoft.com/office/word/2020/wordml/sdtdatahash" xmlns:w16se="http://schemas.microsoft.com/office/word/2015/wordml/symex" xmlns:wpg="http://schemas.microsoft.com/office/word/2010/wordprocessingGroup" xmlns:wpi="http://schemas.microsoft.com/office/word/2010/wordprocessingInk" xmlns:wne="http://schemas.microsoft.com/office/word/2006/wordml" xmlns:wps="http://schemas.microsoft.com/office/word/2010/wordprocessingShape" mc:Ignorable="w14 w15 w16se w16cid w16 w16cex w16sdtdh wp14">
   <w:abstractNum w:abstractNumId="0" w15:restartNumberingAfterBreak="0">
+    <w:nsid w:val="0A2C5884"/>
+    <w:multiLevelType w:val="multilevel"/>
+    <w:tmpl w:val="16565754"/>
+    <w:lvl w:ilvl="0">
+      <w:start w:val="1"/>
+      <w:numFmt w:val="decimal"/>
+      <w:lvlText w:val="%1."/>
+      <w:lvlJc w:val="left"/>
+      <w:pPr>
+        <w:tabs>
+          <w:tab w:val="num" w:pos="720"/>
+        </w:tabs>
+        <w:ind w:left="720" w:hanging="360"/>
+      </w:pPr>
+    </w:lvl>
+    <w:lvl w:ilvl="1" w:tentative="1">
+      <w:start w:val="1"/>
+      <w:numFmt w:val="decimal"/>
+      <w:lvlText w:val="%2."/>
+      <w:lvlJc w:val="left"/>
+      <w:pPr>
+        <w:tabs>
+          <w:tab w:val="num" w:pos="1440"/>
+        </w:tabs>
+        <w:ind w:left="1440" w:hanging="360"/>
+      </w:pPr>
+    </w:lvl>
+    <w:lvl w:ilvl="2" w:tentative="1">
+      <w:start w:val="1"/>
+      <w:numFmt w:val="decimal"/>
+      <w:lvlText w:val="%3."/>
+      <w:lvlJc w:val="left"/>
+      <w:pPr>
+        <w:tabs>
+          <w:tab w:val="num" w:pos="2160"/>
+        </w:tabs>
+        <w:ind w:left="2160" w:hanging="360"/>
+      </w:pPr>
+    </w:lvl>
+    <w:lvl w:ilvl="3" w:tentative="1">
+      <w:start w:val="1"/>
+      <w:numFmt w:val="decimal"/>
+      <w:lvlText w:val="%4."/>
+      <w:lvlJc w:val="left"/>
+      <w:pPr>
+        <w:tabs>
+          <w:tab w:val="num" w:pos="2880"/>
+        </w:tabs>
+        <w:ind w:left="2880" w:hanging="360"/>
+      </w:pPr>
+    </w:lvl>
+    <w:lvl w:ilvl="4" w:tentative="1">
+      <w:start w:val="1"/>
+      <w:numFmt w:val="decimal"/>
+      <w:lvlText w:val="%5."/>
+      <w:lvlJc w:val="left"/>
+      <w:pPr>
+        <w:tabs>
+          <w:tab w:val="num" w:pos="3600"/>
+        </w:tabs>
+        <w:ind w:left="3600" w:hanging="360"/>
+      </w:pPr>
+    </w:lvl>
+    <w:lvl w:ilvl="5" w:tentative="1">
+      <w:start w:val="1"/>
+      <w:numFmt w:val="decimal"/>
+      <w:lvlText w:val="%6."/>
+      <w:lvlJc w:val="left"/>
+      <w:pPr>
+        <w:tabs>
+          <w:tab w:val="num" w:pos="4320"/>
+        </w:tabs>
+        <w:ind w:left="4320" w:hanging="360"/>
+      </w:pPr>
+    </w:lvl>
+    <w:lvl w:ilvl="6" w:tentative="1">
+      <w:start w:val="1"/>
+      <w:numFmt w:val="decimal"/>
+      <w:lvlText w:val="%7."/>
+      <w:lvlJc w:val="left"/>
+      <w:pPr>
+        <w:tabs>
+          <w:tab w:val="num" w:pos="5040"/>
+        </w:tabs>
+        <w:ind w:left="5040" w:hanging="360"/>
+      </w:pPr>
+    </w:lvl>
+    <w:lvl w:ilvl="7" w:tentative="1">
+      <w:start w:val="1"/>
+      <w:numFmt w:val="decimal"/>
+      <w:lvlText w:val="%8."/>
+      <w:lvlJc w:val="left"/>
+      <w:pPr>
+        <w:tabs>
+          <w:tab w:val="num" w:pos="5760"/>
+        </w:tabs>
+        <w:ind w:left="5760" w:hanging="360"/>
+      </w:pPr>
+    </w:lvl>
+    <w:lvl w:ilvl="8" w:tentative="1">
+      <w:start w:val="1"/>
+      <w:numFmt w:val="decimal"/>
+      <w:lvlText w:val="%9."/>
+      <w:lvlJc w:val="left"/>
+      <w:pPr>
+        <w:tabs>
+          <w:tab w:val="num" w:pos="6480"/>
+        </w:tabs>
+        <w:ind w:left="6480" w:hanging="360"/>
+      </w:pPr>
+    </w:lvl>
+  </w:abstractNum>
+  <w:abstractNum w:abstractNumId="1" w15:restartNumberingAfterBreak="0">
+    <w:nsid w:val="0F5B3C42"/>
+    <w:multiLevelType w:val="multilevel"/>
+    <w:tmpl w:val="D4204700"/>
+    <w:lvl w:ilvl="0">
+      <w:start w:val="1"/>
+      <w:numFmt w:val="decimal"/>
+      <w:lvlText w:val="%1."/>
+      <w:lvlJc w:val="left"/>
+      <w:pPr>
+        <w:tabs>
+          <w:tab w:val="num" w:pos="720"/>
+        </w:tabs>
+        <w:ind w:left="720" w:hanging="360"/>
+      </w:pPr>
+    </w:lvl>
+    <w:lvl w:ilvl="1" w:tentative="1">
+      <w:start w:val="1"/>
+      <w:numFmt w:val="decimal"/>
+      <w:lvlText w:val="%2."/>
+      <w:lvlJc w:val="left"/>
+      <w:pPr>
+        <w:tabs>
+          <w:tab w:val="num" w:pos="1440"/>
+        </w:tabs>
+        <w:ind w:left="1440" w:hanging="360"/>
+      </w:pPr>
+    </w:lvl>
+    <w:lvl w:ilvl="2" w:tentative="1">
+      <w:start w:val="1"/>
+      <w:numFmt w:val="decimal"/>
+      <w:lvlText w:val="%3."/>
+      <w:lvlJc w:val="left"/>
+      <w:pPr>
+        <w:tabs>
+          <w:tab w:val="num" w:pos="2160"/>
+        </w:tabs>
+        <w:ind w:left="2160" w:hanging="360"/>
+      </w:pPr>
+    </w:lvl>
+    <w:lvl w:ilvl="3" w:tentative="1">
+      <w:start w:val="1"/>
+      <w:numFmt w:val="decimal"/>
+      <w:lvlText w:val="%4."/>
+      <w:lvlJc w:val="left"/>
+      <w:pPr>
+        <w:tabs>
+          <w:tab w:val="num" w:pos="2880"/>
+        </w:tabs>
+        <w:ind w:left="2880" w:hanging="360"/>
+      </w:pPr>
+    </w:lvl>
+    <w:lvl w:ilvl="4" w:tentative="1">
+      <w:start w:val="1"/>
+      <w:numFmt w:val="decimal"/>
+      <w:lvlText w:val="%5."/>
+      <w:lvlJc w:val="left"/>
+      <w:pPr>
+        <w:tabs>
+          <w:tab w:val="num" w:pos="3600"/>
+        </w:tabs>
+        <w:ind w:left="3600" w:hanging="360"/>
+      </w:pPr>
+    </w:lvl>
+    <w:lvl w:ilvl="5" w:tentative="1">
+      <w:start w:val="1"/>
+      <w:numFmt w:val="decimal"/>
+      <w:lvlText w:val="%6."/>
+      <w:lvlJc w:val="left"/>
+      <w:pPr>
+        <w:tabs>
+          <w:tab w:val="num" w:pos="4320"/>
+        </w:tabs>
+        <w:ind w:left="4320" w:hanging="360"/>
+      </w:pPr>
+    </w:lvl>
+    <w:lvl w:ilvl="6" w:tentative="1">
+      <w:start w:val="1"/>
+      <w:numFmt w:val="decimal"/>
+      <w:lvlText w:val="%7."/>
+      <w:lvlJc w:val="left"/>
+      <w:pPr>
+        <w:tabs>
+          <w:tab w:val="num" w:pos="5040"/>
+        </w:tabs>
+        <w:ind w:left="5040" w:hanging="360"/>
+      </w:pPr>
+    </w:lvl>
+    <w:lvl w:ilvl="7" w:tentative="1">
+      <w:start w:val="1"/>
+      <w:numFmt w:val="decimal"/>
+      <w:lvlText w:val="%8."/>
+      <w:lvlJc w:val="left"/>
+      <w:pPr>
+        <w:tabs>
+          <w:tab w:val="num" w:pos="5760"/>
+        </w:tabs>
+        <w:ind w:left="5760" w:hanging="360"/>
+      </w:pPr>
+    </w:lvl>
+    <w:lvl w:ilvl="8" w:tentative="1">
+      <w:start w:val="1"/>
+      <w:numFmt w:val="decimal"/>
+      <w:lvlText w:val="%9."/>
+      <w:lvlJc w:val="left"/>
+      <w:pPr>
+        <w:tabs>
+          <w:tab w:val="num" w:pos="6480"/>
+        </w:tabs>
+        <w:ind w:left="6480" w:hanging="360"/>
+      </w:pPr>
+    </w:lvl>
+  </w:abstractNum>
+  <w:abstractNum w:abstractNumId="2" w15:restartNumberingAfterBreak="0">
     <w:nsid w:val="12213B8F"/>
     <w:multiLevelType w:val="hybridMultilevel"/>
     <w:tmpl w:val="21FC2924"/>
@@ -1360,7 +2840,7 @@
       </w:rPr>
     </w:lvl>
   </w:abstractNum>
-  <w:abstractNum w:abstractNumId="1" w15:restartNumberingAfterBreak="0">
+  <w:abstractNum w:abstractNumId="3" w15:restartNumberingAfterBreak="0">
     <w:nsid w:val="13195201"/>
     <w:multiLevelType w:val="hybridMultilevel"/>
     <w:tmpl w:val="4E8256D8"/>
@@ -1446,7 +2926,7 @@
       </w:pPr>
     </w:lvl>
   </w:abstractNum>
-  <w:abstractNum w:abstractNumId="2" w15:restartNumberingAfterBreak="0">
+  <w:abstractNum w:abstractNumId="4" w15:restartNumberingAfterBreak="0">
     <w:nsid w:val="6D755F56"/>
     <w:multiLevelType w:val="hybridMultilevel"/>
     <w:tmpl w:val="5A303C9A"/>
@@ -1558,7 +3038,7 @@
       </w:rPr>
     </w:lvl>
   </w:abstractNum>
-  <w:abstractNum w:abstractNumId="3" w15:restartNumberingAfterBreak="0">
+  <w:abstractNum w:abstractNumId="5" w15:restartNumberingAfterBreak="0">
     <w:nsid w:val="7893605B"/>
     <w:multiLevelType w:val="multilevel"/>
     <w:tmpl w:val="A32A0BFC"/>
@@ -1680,16 +3160,22 @@
     </w:lvl>
   </w:abstractNum>
   <w:num w:numId="1" w16cid:durableId="381171959">
-    <w:abstractNumId w:val="0"/>
+    <w:abstractNumId w:val="2"/>
   </w:num>
   <w:num w:numId="2" w16cid:durableId="1047681888">
-    <w:abstractNumId w:val="2"/>
+    <w:abstractNumId w:val="4"/>
   </w:num>
   <w:num w:numId="3" w16cid:durableId="337269942">
+    <w:abstractNumId w:val="3"/>
+  </w:num>
+  <w:num w:numId="4" w16cid:durableId="125857453">
+    <w:abstractNumId w:val="5"/>
+  </w:num>
+  <w:num w:numId="5" w16cid:durableId="563759888">
     <w:abstractNumId w:val="1"/>
   </w:num>
-  <w:num w:numId="4" w16cid:durableId="125857453">
-    <w:abstractNumId w:val="3"/>
+  <w:num w:numId="6" w16cid:durableId="1207833889">
+    <w:abstractNumId w:val="0"/>
   </w:num>
 </w:numbering>
 </file>
@@ -2116,6 +3602,28 @@
       <w:szCs w:val="32"/>
     </w:rPr>
   </w:style>
+  <w:style w:type="paragraph" w:styleId="Heading2">
+    <w:name w:val="heading 2"/>
+    <w:basedOn w:val="Normal"/>
+    <w:next w:val="Normal"/>
+    <w:link w:val="Heading2Char"/>
+    <w:uiPriority w:val="9"/>
+    <w:unhideWhenUsed/>
+    <w:qFormat/>
+    <w:rsid w:val="00871312"/>
+    <w:pPr>
+      <w:keepNext/>
+      <w:keepLines/>
+      <w:spacing w:before="40" w:after="0"/>
+      <w:outlineLvl w:val="1"/>
+    </w:pPr>
+    <w:rPr>
+      <w:rFonts w:asciiTheme="majorHAnsi" w:eastAsiaTheme="majorEastAsia" w:hAnsiTheme="majorHAnsi" w:cstheme="majorBidi"/>
+      <w:color w:val="2F5496" w:themeColor="accent1" w:themeShade="BF"/>
+      <w:sz w:val="26"/>
+      <w:szCs w:val="26"/>
+    </w:rPr>
+  </w:style>
   <w:style w:type="character" w:default="1" w:styleId="DefaultParagraphFont">
     <w:name w:val="Default Paragraph Font"/>
     <w:uiPriority w:val="1"/>
@@ -2393,6 +3901,32 @@
       <w:szCs w:val="20"/>
     </w:rPr>
   </w:style>
+  <w:style w:type="character" w:customStyle="1" w:styleId="Heading2Char">
+    <w:name w:val="Heading 2 Char"/>
+    <w:basedOn w:val="DefaultParagraphFont"/>
+    <w:link w:val="Heading2"/>
+    <w:uiPriority w:val="9"/>
+    <w:rsid w:val="00871312"/>
+    <w:rPr>
+      <w:rFonts w:asciiTheme="majorHAnsi" w:eastAsiaTheme="majorEastAsia" w:hAnsiTheme="majorHAnsi" w:cstheme="majorBidi"/>
+      <w:color w:val="2F5496" w:themeColor="accent1" w:themeShade="BF"/>
+      <w:sz w:val="26"/>
+      <w:szCs w:val="26"/>
+    </w:rPr>
+  </w:style>
+  <w:style w:type="paragraph" w:styleId="TOC2">
+    <w:name w:val="toc 2"/>
+    <w:basedOn w:val="Normal"/>
+    <w:next w:val="Normal"/>
+    <w:autoRedefine/>
+    <w:uiPriority w:val="39"/>
+    <w:unhideWhenUsed/>
+    <w:rsid w:val="004C6D0A"/>
+    <w:pPr>
+      <w:spacing w:after="100"/>
+      <w:ind w:left="220"/>
+    </w:pPr>
+  </w:style>
 </w:styles>
 </file>
 
@@ -2511,7 +4045,7 @@
     <w:rsid w:val="001D670B"/>
     <w:rsid w:val="002710FD"/>
     <w:rsid w:val="003B29BF"/>
-    <w:rsid w:val="005C4F72"/>
+    <w:rsid w:val="00745EEC"/>
   </w:rsids>
   <m:mathPr>
     <m:mathFont m:val="Cambria Math"/>

</xml_diff>

<commit_message>
Checkpoint. Need to do some commit fixes.
</commit_message>
<xml_diff>
--- a/Classes/D214 - Data Analytics Graduate Capstone/Performance Assessment(s)/Task 3/D214-nkm2-task3-executive-summary-and-implications.docx
+++ b/Classes/D214 - Data Analytics Graduate Capstone/Performance Assessment(s)/Task 3/D214-nkm2-task3-executive-summary-and-implications.docx
@@ -110,7 +110,7 @@
           <w:r>
             <w:fldChar w:fldCharType="separate"/>
           </w:r>
-          <w:hyperlink w:anchor="_Toc153542866" w:history="1">
+          <w:hyperlink w:anchor="_Toc153543636" w:history="1">
             <w:r>
               <w:rPr>
                 <w:rStyle w:val="Hyperlink"/>
@@ -137,7 +137,7 @@
                 <w:noProof/>
                 <w:webHidden/>
               </w:rPr>
-              <w:instrText xml:space="preserve"> PAGEREF _Toc153542866 \h </w:instrText>
+              <w:instrText xml:space="preserve"> PAGEREF _Toc153543636 \h </w:instrText>
             </w:r>
             <w:r>
               <w:rPr>
@@ -179,7 +179,7 @@
               <w:noProof/>
             </w:rPr>
           </w:pPr>
-          <w:hyperlink w:anchor="_Toc153542867" w:history="1">
+          <w:hyperlink w:anchor="_Toc153543637" w:history="1">
             <w:r>
               <w:rPr>
                 <w:rStyle w:val="Hyperlink"/>
@@ -208,7 +208,7 @@
                 <w:noProof/>
                 <w:webHidden/>
               </w:rPr>
-              <w:instrText xml:space="preserve"> PAGEREF _Toc153542867 \h </w:instrText>
+              <w:instrText xml:space="preserve"> PAGEREF _Toc153543637 \h </w:instrText>
             </w:r>
             <w:r>
               <w:rPr>
@@ -250,7 +250,7 @@
               <w:noProof/>
             </w:rPr>
           </w:pPr>
-          <w:hyperlink w:anchor="_Toc153542868" w:history="1">
+          <w:hyperlink w:anchor="_Toc153543638" w:history="1">
             <w:r>
               <w:rPr>
                 <w:rStyle w:val="Hyperlink"/>
@@ -279,7 +279,7 @@
                 <w:noProof/>
                 <w:webHidden/>
               </w:rPr>
-              <w:instrText xml:space="preserve"> PAGEREF _Toc153542868 \h </w:instrText>
+              <w:instrText xml:space="preserve"> PAGEREF _Toc153543638 \h </w:instrText>
             </w:r>
             <w:r>
               <w:rPr>
@@ -321,7 +321,7 @@
               <w:noProof/>
             </w:rPr>
           </w:pPr>
-          <w:hyperlink w:anchor="_Toc153542869" w:history="1">
+          <w:hyperlink w:anchor="_Toc153543639" w:history="1">
             <w:r>
               <w:rPr>
                 <w:rStyle w:val="Hyperlink"/>
@@ -348,7 +348,7 @@
                 <w:noProof/>
                 <w:webHidden/>
               </w:rPr>
-              <w:instrText xml:space="preserve"> PAGEREF _Toc153542869 \h </w:instrText>
+              <w:instrText xml:space="preserve"> PAGEREF _Toc153543639 \h </w:instrText>
             </w:r>
             <w:r>
               <w:rPr>
@@ -390,7 +390,7 @@
               <w:noProof/>
             </w:rPr>
           </w:pPr>
-          <w:hyperlink w:anchor="_Toc153542870" w:history="1">
+          <w:hyperlink w:anchor="_Toc153543640" w:history="1">
             <w:r>
               <w:rPr>
                 <w:rStyle w:val="Hyperlink"/>
@@ -417,7 +417,7 @@
                 <w:noProof/>
                 <w:webHidden/>
               </w:rPr>
-              <w:instrText xml:space="preserve"> PAGEREF _Toc153542870 \h </w:instrText>
+              <w:instrText xml:space="preserve"> PAGEREF _Toc153543640 \h </w:instrText>
             </w:r>
             <w:r>
               <w:rPr>
@@ -459,7 +459,7 @@
               <w:noProof/>
             </w:rPr>
           </w:pPr>
-          <w:hyperlink w:anchor="_Toc153542871" w:history="1">
+          <w:hyperlink w:anchor="_Toc153543641" w:history="1">
             <w:r>
               <w:rPr>
                 <w:rStyle w:val="Hyperlink"/>
@@ -486,7 +486,7 @@
                 <w:noProof/>
                 <w:webHidden/>
               </w:rPr>
-              <w:instrText xml:space="preserve"> PAGEREF _Toc153542871 \h </w:instrText>
+              <w:instrText xml:space="preserve"> PAGEREF _Toc153543641 \h </w:instrText>
             </w:r>
             <w:r>
               <w:rPr>
@@ -528,7 +528,7 @@
               <w:noProof/>
             </w:rPr>
           </w:pPr>
-          <w:hyperlink w:anchor="_Toc153542872" w:history="1">
+          <w:hyperlink w:anchor="_Toc153543642" w:history="1">
             <w:r>
               <w:rPr>
                 <w:rStyle w:val="Hyperlink"/>
@@ -555,7 +555,7 @@
                 <w:noProof/>
                 <w:webHidden/>
               </w:rPr>
-              <w:instrText xml:space="preserve"> PAGEREF _Toc153542872 \h </w:instrText>
+              <w:instrText xml:space="preserve"> PAGEREF _Toc153543642 \h </w:instrText>
             </w:r>
             <w:r>
               <w:rPr>
@@ -597,7 +597,7 @@
               <w:noProof/>
             </w:rPr>
           </w:pPr>
-          <w:hyperlink w:anchor="_Toc153542873" w:history="1">
+          <w:hyperlink w:anchor="_Toc153543643" w:history="1">
             <w:r>
               <w:rPr>
                 <w:rStyle w:val="Hyperlink"/>
@@ -624,7 +624,7 @@
                 <w:noProof/>
                 <w:webHidden/>
               </w:rPr>
-              <w:instrText xml:space="preserve"> PAGEREF _Toc153542873 \h </w:instrText>
+              <w:instrText xml:space="preserve"> PAGEREF _Toc153543643 \h </w:instrText>
             </w:r>
             <w:r>
               <w:rPr>
@@ -666,7 +666,7 @@
               <w:noProof/>
             </w:rPr>
           </w:pPr>
-          <w:hyperlink w:anchor="_Toc153542874" w:history="1">
+          <w:hyperlink w:anchor="_Toc153543644" w:history="1">
             <w:r>
               <w:rPr>
                 <w:rStyle w:val="Hyperlink"/>
@@ -693,7 +693,7 @@
                 <w:noProof/>
                 <w:webHidden/>
               </w:rPr>
-              <w:instrText xml:space="preserve"> PAGEREF _Toc153542874 \h </w:instrText>
+              <w:instrText xml:space="preserve"> PAGEREF _Toc153543644 \h </w:instrText>
             </w:r>
             <w:r>
               <w:rPr>
@@ -735,7 +735,7 @@
               <w:noProof/>
             </w:rPr>
           </w:pPr>
-          <w:hyperlink w:anchor="_Toc153542875" w:history="1">
+          <w:hyperlink w:anchor="_Toc153543645" w:history="1">
             <w:r>
               <w:rPr>
                 <w:rStyle w:val="Hyperlink"/>
@@ -762,7 +762,7 @@
                 <w:noProof/>
                 <w:webHidden/>
               </w:rPr>
-              <w:instrText xml:space="preserve"> PAGEREF _Toc153542875 \h </w:instrText>
+              <w:instrText xml:space="preserve"> PAGEREF _Toc153543645 \h </w:instrText>
             </w:r>
             <w:r>
               <w:rPr>
@@ -804,7 +804,7 @@
               <w:noProof/>
             </w:rPr>
           </w:pPr>
-          <w:hyperlink w:anchor="_Toc153542876" w:history="1">
+          <w:hyperlink w:anchor="_Toc153543646" w:history="1">
             <w:r>
               <w:rPr>
                 <w:rStyle w:val="Hyperlink"/>
@@ -831,7 +831,7 @@
                 <w:noProof/>
                 <w:webHidden/>
               </w:rPr>
-              <w:instrText xml:space="preserve"> PAGEREF _Toc153542876 \h </w:instrText>
+              <w:instrText xml:space="preserve"> PAGEREF _Toc153543646 \h </w:instrText>
             </w:r>
             <w:r>
               <w:rPr>
@@ -873,7 +873,7 @@
               <w:noProof/>
             </w:rPr>
           </w:pPr>
-          <w:hyperlink w:anchor="_Toc153542877" w:history="1">
+          <w:hyperlink w:anchor="_Toc153543647" w:history="1">
             <w:r>
               <w:rPr>
                 <w:rStyle w:val="Hyperlink"/>
@@ -900,7 +900,7 @@
                 <w:noProof/>
                 <w:webHidden/>
               </w:rPr>
-              <w:instrText xml:space="preserve"> PAGEREF _Toc153542877 \h </w:instrText>
+              <w:instrText xml:space="preserve"> PAGEREF _Toc153543647 \h </w:instrText>
             </w:r>
             <w:r>
               <w:rPr>
@@ -942,7 +942,7 @@
               <w:noProof/>
             </w:rPr>
           </w:pPr>
-          <w:hyperlink w:anchor="_Toc153542878" w:history="1">
+          <w:hyperlink w:anchor="_Toc153543648" w:history="1">
             <w:r>
               <w:rPr>
                 <w:rStyle w:val="Hyperlink"/>
@@ -969,7 +969,7 @@
                 <w:noProof/>
                 <w:webHidden/>
               </w:rPr>
-              <w:instrText xml:space="preserve"> PAGEREF _Toc153542878 \h </w:instrText>
+              <w:instrText xml:space="preserve"> PAGEREF _Toc153543648 \h </w:instrText>
             </w:r>
             <w:r>
               <w:rPr>
@@ -1011,7 +1011,7 @@
               <w:noProof/>
             </w:rPr>
           </w:pPr>
-          <w:hyperlink w:anchor="_Toc153542879" w:history="1">
+          <w:hyperlink w:anchor="_Toc153543649" w:history="1">
             <w:r>
               <w:rPr>
                 <w:rStyle w:val="Hyperlink"/>
@@ -1038,7 +1038,7 @@
                 <w:noProof/>
                 <w:webHidden/>
               </w:rPr>
-              <w:instrText xml:space="preserve"> PAGEREF _Toc153542879 \h </w:instrText>
+              <w:instrText xml:space="preserve"> PAGEREF _Toc153543649 \h </w:instrText>
             </w:r>
             <w:r>
               <w:rPr>
@@ -1080,7 +1080,7 @@
               <w:noProof/>
             </w:rPr>
           </w:pPr>
-          <w:hyperlink w:anchor="_Toc153542880" w:history="1">
+          <w:hyperlink w:anchor="_Toc153543650" w:history="1">
             <w:r>
               <w:rPr>
                 <w:rStyle w:val="Hyperlink"/>
@@ -1107,7 +1107,7 @@
                 <w:noProof/>
                 <w:webHidden/>
               </w:rPr>
-              <w:instrText xml:space="preserve"> PAGEREF _Toc153542880 \h </w:instrText>
+              <w:instrText xml:space="preserve"> PAGEREF _Toc153543650 \h </w:instrText>
             </w:r>
             <w:r>
               <w:rPr>
@@ -1149,7 +1149,7 @@
               <w:noProof/>
             </w:rPr>
           </w:pPr>
-          <w:hyperlink w:anchor="_Toc153542881" w:history="1">
+          <w:hyperlink w:anchor="_Toc153543651" w:history="1">
             <w:r>
               <w:rPr>
                 <w:rStyle w:val="Hyperlink"/>
@@ -1176,7 +1176,7 @@
                 <w:noProof/>
                 <w:webHidden/>
               </w:rPr>
-              <w:instrText xml:space="preserve"> PAGEREF _Toc153542881 \h </w:instrText>
+              <w:instrText xml:space="preserve"> PAGEREF _Toc153543651 \h </w:instrText>
             </w:r>
             <w:r>
               <w:rPr>
@@ -1218,7 +1218,7 @@
               <w:noProof/>
             </w:rPr>
           </w:pPr>
-          <w:hyperlink w:anchor="_Toc153542882" w:history="1">
+          <w:hyperlink w:anchor="_Toc153543652" w:history="1">
             <w:r>
               <w:rPr>
                 <w:rStyle w:val="Hyperlink"/>
@@ -1245,7 +1245,7 @@
                 <w:noProof/>
                 <w:webHidden/>
               </w:rPr>
-              <w:instrText xml:space="preserve"> PAGEREF _Toc153542882 \h </w:instrText>
+              <w:instrText xml:space="preserve"> PAGEREF _Toc153543652 \h </w:instrText>
             </w:r>
             <w:r>
               <w:rPr>
@@ -1292,7 +1292,7 @@
       <w:pPr>
         <w:pStyle w:val="Heading1"/>
       </w:pPr>
-      <w:bookmarkStart w:id="0" w:name="_Toc153542866"/>
+      <w:bookmarkStart w:id="0" w:name="_Toc153543636"/>
       <w:r>
         <w:t>Problem and Hypothesis Statement</w:t>
       </w:r>
@@ -1302,7 +1302,7 @@
       <w:pPr>
         <w:pStyle w:val="NormalWeb"/>
       </w:pPr>
-      <w:bookmarkStart w:id="1" w:name="_Toc153542867"/>
+      <w:bookmarkStart w:id="1" w:name="_Toc153543637"/>
       <w:r>
         <w:rPr>
           <w:rStyle w:val="Heading2Char"/>
@@ -1337,7 +1337,7 @@
         <w:lastRenderedPageBreak/>
         <w:br/>
       </w:r>
-      <w:bookmarkStart w:id="2" w:name="_Toc153542868"/>
+      <w:bookmarkStart w:id="2" w:name="_Toc153543638"/>
       <w:r>
         <w:rPr>
           <w:rStyle w:val="Heading2Char"/>
@@ -1379,7 +1379,7 @@
       <w:pPr>
         <w:pStyle w:val="Heading1"/>
       </w:pPr>
-      <w:bookmarkStart w:id="3" w:name="_Toc153542869"/>
+      <w:bookmarkStart w:id="3" w:name="_Toc153543639"/>
       <w:r>
         <w:t>Summary of Data-Analysis Process</w:t>
       </w:r>
@@ -1397,7 +1397,7 @@
       <w:pPr>
         <w:pStyle w:val="Heading2"/>
       </w:pPr>
-      <w:bookmarkStart w:id="4" w:name="_Toc153542870"/>
+      <w:bookmarkStart w:id="4" w:name="_Toc153543640"/>
       <w:r>
         <w:t>Data Collection:</w:t>
       </w:r>
@@ -1469,7 +1469,7 @@
       <w:pPr>
         <w:pStyle w:val="Heading2"/>
       </w:pPr>
-      <w:bookmarkStart w:id="5" w:name="_Toc153542871"/>
+      <w:bookmarkStart w:id="5" w:name="_Toc153543641"/>
       <w:r>
         <w:t>Data Extraction and Preparation:</w:t>
       </w:r>
@@ -1517,7 +1517,15 @@
         </w:r>
       </w:hyperlink>
       <w:r>
-        <w:t xml:space="preserve"> DataFrame </w:t>
+        <w:t xml:space="preserve"> </w:t>
+      </w:r>
+      <w:proofErr w:type="spellStart"/>
+      <w:r>
+        <w:t>DataFrame</w:t>
+      </w:r>
+      <w:proofErr w:type="spellEnd"/>
+      <w:r>
+        <w:t xml:space="preserve"> </w:t>
       </w:r>
       <w:hyperlink r:id="rId11" w:anchor="polars.DataFrame.null_count" w:history="1">
         <w:r>
@@ -1526,7 +1534,25 @@
             <w:b/>
             <w:bCs/>
           </w:rPr>
-          <w:t>.null_count()</w:t>
+          <w:t>.</w:t>
+        </w:r>
+        <w:proofErr w:type="spellStart"/>
+        <w:r>
+          <w:rPr>
+            <w:rStyle w:val="Hyperlink"/>
+            <w:b/>
+            <w:bCs/>
+          </w:rPr>
+          <w:t>null_count</w:t>
+        </w:r>
+        <w:proofErr w:type="spellEnd"/>
+        <w:r>
+          <w:rPr>
+            <w:rStyle w:val="Hyperlink"/>
+            <w:b/>
+            <w:bCs/>
+          </w:rPr>
+          <w:t>()</w:t>
         </w:r>
       </w:hyperlink>
       <w:r>
@@ -1567,7 +1593,7 @@
       <w:pPr>
         <w:pStyle w:val="Heading2"/>
       </w:pPr>
-      <w:bookmarkStart w:id="6" w:name="_Toc153542872"/>
+      <w:bookmarkStart w:id="6" w:name="_Toc153543642"/>
       <w:r>
         <w:t>Text Data Preprocessing:</w:t>
       </w:r>
@@ -1685,7 +1711,7 @@
       <w:pPr>
         <w:pStyle w:val="Heading1"/>
       </w:pPr>
-      <w:bookmarkStart w:id="7" w:name="_Toc153542873"/>
+      <w:bookmarkStart w:id="7" w:name="_Toc153543643"/>
       <w:r>
         <w:t>Outline of Findings</w:t>
       </w:r>
@@ -1693,7 +1719,7 @@
     </w:p>
     <w:p/>
     <w:p>
-      <w:bookmarkStart w:id="8" w:name="_Toc153542874"/>
+      <w:bookmarkStart w:id="8" w:name="_Toc153543644"/>
       <w:r>
         <w:rPr>
           <w:rStyle w:val="Heading2Char"/>
@@ -1709,11 +1735,19 @@
       </w:r>
       <w:r>
         <w:br/>
-        <w:t xml:space="preserve">The model exhibits a high accuracy of about 98.96% and a prediction accuracy of approximately 98.27%. This indicates a strong capability in distinguishing SPAM(1) from HAM(0). A Logistical Regression Model can be effectively trained for such classification tasks using datasets like the TREC Public Spam Corpus and Enron emails. </w:t>
-      </w:r>
-    </w:p>
-    <w:p>
-      <w:bookmarkStart w:id="9" w:name="_Toc153542875"/>
+        <w:t xml:space="preserve">The model exhibits a high accuracy of about 98.96% and a prediction accuracy of approximately 98.27%. This indicates a strong capability in distinguishing </w:t>
+      </w:r>
+      <w:proofErr w:type="gramStart"/>
+      <w:r>
+        <w:t>SPAM(</w:t>
+      </w:r>
+      <w:proofErr w:type="gramEnd"/>
+      <w:r>
+        <w:t xml:space="preserve">1) from HAM(0). A Logistical Regression Model can be effectively trained for such classification tasks using datasets like the TREC Public Spam Corpus and Enron emails. </w:t>
+      </w:r>
+    </w:p>
+    <w:p>
+      <w:bookmarkStart w:id="9" w:name="_Toc153543645"/>
       <w:r>
         <w:rPr>
           <w:rStyle w:val="Heading2Char"/>
@@ -1729,11 +1763,19 @@
       </w:r>
       <w:r>
         <w:br/>
-        <w:t xml:space="preserve">An AUC (Area Under the Curve) Score of 98.2% suggests that the model has a high true positive rate and a low false positive rate. With regard to SPAM detection this is important as it means we have a low mis-classification (false-positive) of emails as SPAM(1) when they are actually HAM(0) </w:t>
-      </w:r>
-    </w:p>
-    <w:p>
-      <w:bookmarkStart w:id="10" w:name="_Toc153542876"/>
+        <w:t xml:space="preserve">An AUC (Area Under the Curve) Score of 98.2% suggests that the model has a high true positive rate and a low false positive rate. With regard to SPAM detection this is important as it means we have a low mis-classification (false-positive) of emails as </w:t>
+      </w:r>
+      <w:proofErr w:type="gramStart"/>
+      <w:r>
+        <w:t>SPAM(</w:t>
+      </w:r>
+      <w:proofErr w:type="gramEnd"/>
+      <w:r>
+        <w:t xml:space="preserve">1) when they are actually HAM(0) </w:t>
+      </w:r>
+    </w:p>
+    <w:p>
+      <w:bookmarkStart w:id="10" w:name="_Toc153543646"/>
       <w:r>
         <w:rPr>
           <w:rStyle w:val="Heading2Char"/>
@@ -1749,11 +1791,19 @@
       </w:r>
       <w:r>
         <w:br/>
-        <w:t xml:space="preserve">The precision and recall values are both high across SPAM(1) and HAM(0) classifications. This balance is essential for practical applications to ensure that both spam and legitimate emails are accurately identified. </w:t>
-      </w:r>
-    </w:p>
-    <w:p>
-      <w:bookmarkStart w:id="11" w:name="_Toc153542877"/>
+        <w:t xml:space="preserve">The precision and recall values are both high across </w:t>
+      </w:r>
+      <w:proofErr w:type="gramStart"/>
+      <w:r>
+        <w:t>SPAM(</w:t>
+      </w:r>
+      <w:proofErr w:type="gramEnd"/>
+      <w:r>
+        <w:t xml:space="preserve">1) and HAM(0) classifications. This balance is essential for practical applications to ensure that both spam and legitimate emails are accurately identified. </w:t>
+      </w:r>
+    </w:p>
+    <w:p>
+      <w:bookmarkStart w:id="11" w:name="_Toc153543647"/>
       <w:r>
         <w:rPr>
           <w:rStyle w:val="Heading2Char"/>
@@ -1776,7 +1826,7 @@
       <w:pPr>
         <w:pStyle w:val="Heading1"/>
       </w:pPr>
-      <w:bookmarkStart w:id="12" w:name="_Toc153542878"/>
+      <w:bookmarkStart w:id="12" w:name="_Toc153543648"/>
       <w:r>
         <w:t>Limitations of Techniques/Tools Used</w:t>
       </w:r>
@@ -1802,7 +1852,7 @@
       <w:pPr>
         <w:pStyle w:val="Heading2"/>
       </w:pPr>
-      <w:bookmarkStart w:id="13" w:name="_Toc153542879"/>
+      <w:bookmarkStart w:id="13" w:name="_Toc153543649"/>
       <w:r>
         <w:t>Tools:</w:t>
       </w:r>
@@ -1849,12 +1899,14 @@
       <w:r>
         <w:t xml:space="preserve">: As a data manipulation library, Polars </w:t>
       </w:r>
+      <w:proofErr w:type="gramStart"/>
       <w:r>
         <w:t>excel</w:t>
       </w:r>
       <w:r>
         <w:t>s</w:t>
       </w:r>
+      <w:proofErr w:type="gramEnd"/>
       <w:r>
         <w:t xml:space="preserve"> in handling larger datasets more efficiently than Pandas due to its Rust-based development. However, its relative novelty compared to Pandas means a smaller community support base. This can pose challenges in finding resources or assistance for specific issues or advanced functionalities.</w:t>
       </w:r>
@@ -1938,6 +1990,7 @@
           <w:numId w:val="5"/>
         </w:numPr>
       </w:pPr>
+      <w:proofErr w:type="spellStart"/>
       <w:r>
         <w:rPr>
           <w:b/>
@@ -1945,8 +1998,17 @@
         </w:rPr>
         <w:t>Unidecode</w:t>
       </w:r>
-      <w:r>
-        <w:t xml:space="preserve">: Useful for converting non-ASCII characters during preprocessing, Unidecode, however, operates solely within the ASCII character set. This means that it can strip away meaning when applied to non-English languages, a notable limitation in multilingual projects. </w:t>
+      <w:proofErr w:type="spellEnd"/>
+      <w:r>
+        <w:t xml:space="preserve">: Useful for converting non-ASCII characters during preprocessing, </w:t>
+      </w:r>
+      <w:proofErr w:type="spellStart"/>
+      <w:r>
+        <w:t>Unidecode</w:t>
+      </w:r>
+      <w:proofErr w:type="spellEnd"/>
+      <w:r>
+        <w:t xml:space="preserve">, however, operates solely within the ASCII character set. This means that it can strip away meaning when applied to non-English languages, a notable limitation in multilingual projects. </w:t>
       </w:r>
     </w:p>
     <w:p>
@@ -1961,10 +2023,27 @@
           <w:b/>
           <w:bCs/>
         </w:rPr>
-        <w:t>Scikit-Learn TfidfVectorizer</w:t>
-      </w:r>
-      <w:r>
-        <w:t>: Employed for converting unstructured text to structured, vectorized embeddings, the TfidfVectorizer faces a critical limitation in its inability to preserve the sequential order of words. This leads to a potential loss of context after vectorization, which can be detrimental in text analysis where order is important.</w:t>
+        <w:t xml:space="preserve">Scikit-Learn </w:t>
+      </w:r>
+      <w:proofErr w:type="spellStart"/>
+      <w:r>
+        <w:rPr>
+          <w:b/>
+          <w:bCs/>
+        </w:rPr>
+        <w:t>TfidfVectorizer</w:t>
+      </w:r>
+      <w:proofErr w:type="spellEnd"/>
+      <w:r>
+        <w:t xml:space="preserve">: Employed for converting unstructured text to structured, vectorized embeddings, the </w:t>
+      </w:r>
+      <w:proofErr w:type="spellStart"/>
+      <w:r>
+        <w:t>TfidfVectorizer</w:t>
+      </w:r>
+      <w:proofErr w:type="spellEnd"/>
+      <w:r>
+        <w:t xml:space="preserve"> faces a critical limitation in its inability to preserve the sequential order of words. This leads to a potential loss of context after vectorization, which can be detrimental in text analysis where order is important.</w:t>
       </w:r>
     </w:p>
     <w:p>
@@ -1976,7 +2055,7 @@
       <w:pPr>
         <w:pStyle w:val="Heading2"/>
       </w:pPr>
-      <w:bookmarkStart w:id="14" w:name="_Toc153542880"/>
+      <w:bookmarkStart w:id="14" w:name="_Toc153543650"/>
       <w:r>
         <w:t>Techniques:</w:t>
       </w:r>
@@ -1997,7 +2076,23 @@
           <w:b/>
           <w:bCs/>
         </w:rPr>
-        <w:t>Model Accuracy with .score() Method</w:t>
+        <w:t xml:space="preserve">Model Accuracy </w:t>
+      </w:r>
+      <w:proofErr w:type="gramStart"/>
+      <w:r>
+        <w:rPr>
+          <w:b/>
+          <w:bCs/>
+        </w:rPr>
+        <w:t>with .score</w:t>
+      </w:r>
+      <w:proofErr w:type="gramEnd"/>
+      <w:r>
+        <w:rPr>
+          <w:b/>
+          <w:bCs/>
+        </w:rPr>
+        <w:t>() Method</w:t>
       </w:r>
       <w:r>
         <w:t xml:space="preserve">: The </w:t>
@@ -2031,28 +2126,25 @@
           <w:b/>
           <w:bCs/>
         </w:rPr>
-        <w:t>Predictive Accuracy with .predict() and accuracy_score</w:t>
-      </w:r>
+        <w:t xml:space="preserve">Predictive Accuracy </w:t>
+      </w:r>
+      <w:proofErr w:type="gramStart"/>
       <w:r>
         <w:rPr>
           <w:b/>
           <w:bCs/>
         </w:rPr>
-        <w:t>()</w:t>
-      </w:r>
-      <w:r>
-        <w:t xml:space="preserve">: While these functions offer a straightforward way to assess model accuracy, they have limitations. The </w:t>
-      </w:r>
+        <w:t>with .predict</w:t>
+      </w:r>
+      <w:proofErr w:type="gramEnd"/>
       <w:r>
         <w:rPr>
           <w:b/>
           <w:bCs/>
         </w:rPr>
-        <w:t>.predict()</w:t>
-      </w:r>
-      <w:r>
-        <w:t xml:space="preserve"> method does not provide insights into the confidence or probability associated with each prediction. Similarly, the </w:t>
-      </w:r>
+        <w:t xml:space="preserve">() and </w:t>
+      </w:r>
+      <w:proofErr w:type="spellStart"/>
       <w:r>
         <w:rPr>
           <w:b/>
@@ -2060,12 +2152,70 @@
         </w:rPr>
         <w:t>accuracy_score</w:t>
       </w:r>
+      <w:proofErr w:type="spellEnd"/>
       <w:r>
         <w:rPr>
           <w:b/>
           <w:bCs/>
         </w:rPr>
         <w:t>()</w:t>
+      </w:r>
+      <w:r>
+        <w:t xml:space="preserve">: While these functions offer a straightforward way to assess model accuracy, they have limitations. </w:t>
+      </w:r>
+      <w:proofErr w:type="gramStart"/>
+      <w:r>
+        <w:t xml:space="preserve">The </w:t>
+      </w:r>
+      <w:r>
+        <w:rPr>
+          <w:b/>
+          <w:bCs/>
+        </w:rPr>
+        <w:t>.predict</w:t>
+      </w:r>
+      <w:proofErr w:type="gramEnd"/>
+      <w:r>
+        <w:rPr>
+          <w:b/>
+          <w:bCs/>
+        </w:rPr>
+        <w:t>()</w:t>
+      </w:r>
+      <w:r>
+        <w:t xml:space="preserve"> method does not provide insights into the confidence or probability associated with each prediction. Similarly, the </w:t>
+      </w:r>
+      <w:proofErr w:type="spellStart"/>
+      <w:r>
+        <w:rPr>
+          <w:b/>
+          <w:bCs/>
+        </w:rPr>
+        <w:t>accuracy_</w:t>
+      </w:r>
+      <w:proofErr w:type="gramStart"/>
+      <w:r>
+        <w:rPr>
+          <w:b/>
+          <w:bCs/>
+        </w:rPr>
+        <w:t>score</w:t>
+      </w:r>
+      <w:proofErr w:type="spellEnd"/>
+      <w:r>
+        <w:rPr>
+          <w:b/>
+          <w:bCs/>
+        </w:rPr>
+        <w:t>(</w:t>
+      </w:r>
+      <w:proofErr w:type="gramEnd"/>
+      <w:r>
+        <w:rPr>
+          <w:b/>
+          <w:bCs/>
+        </w:rPr>
+        <w:t>)</w:t>
       </w:r>
       <w:r>
         <w:t xml:space="preserve"> is highly sensitive to imbalanced datasets, which can lead to misleadingly high or low accuracy readings depending on the distribution of the classes in the dataset.</w:t>
@@ -2113,12 +2263,37 @@
       <w:r>
         <w:t xml:space="preserve">: The </w:t>
       </w:r>
+      <w:proofErr w:type="spellStart"/>
       <w:r>
         <w:rPr>
           <w:b/>
           <w:bCs/>
         </w:rPr>
-        <w:t>classification_report()</w:t>
+        <w:t>classification_</w:t>
+      </w:r>
+      <w:proofErr w:type="gramStart"/>
+      <w:r>
+        <w:rPr>
+          <w:b/>
+          <w:bCs/>
+        </w:rPr>
+        <w:t>report</w:t>
+      </w:r>
+      <w:proofErr w:type="spellEnd"/>
+      <w:r>
+        <w:rPr>
+          <w:b/>
+          <w:bCs/>
+        </w:rPr>
+        <w:t>(</w:t>
+      </w:r>
+      <w:proofErr w:type="gramEnd"/>
+      <w:r>
+        <w:rPr>
+          <w:b/>
+          <w:bCs/>
+        </w:rPr>
+        <w:t>)</w:t>
       </w:r>
       <w:r>
         <w:t xml:space="preserve"> provides a detailed breakdown of the model's performance in terms of precision, recall, and F1-score. However, it is limited to binary classification and might not fully capture the nuances in datasets with a more complex or imbalanced class structure.</w:t>
@@ -2172,7 +2347,39 @@
           <w:b/>
           <w:bCs/>
         </w:rPr>
-        <w:t>Probability Estimates with .predict_proba()</w:t>
+        <w:t xml:space="preserve">Probability Estimates </w:t>
+      </w:r>
+      <w:proofErr w:type="gramStart"/>
+      <w:r>
+        <w:rPr>
+          <w:b/>
+          <w:bCs/>
+        </w:rPr>
+        <w:t>with .</w:t>
+      </w:r>
+      <w:proofErr w:type="spellStart"/>
+      <w:r>
+        <w:rPr>
+          <w:b/>
+          <w:bCs/>
+        </w:rPr>
+        <w:t>predict</w:t>
+      </w:r>
+      <w:proofErr w:type="gramEnd"/>
+      <w:r>
+        <w:rPr>
+          <w:b/>
+          <w:bCs/>
+        </w:rPr>
+        <w:t>_proba</w:t>
+      </w:r>
+      <w:proofErr w:type="spellEnd"/>
+      <w:r>
+        <w:rPr>
+          <w:b/>
+          <w:bCs/>
+        </w:rPr>
+        <w:t>()</w:t>
       </w:r>
       <w:r>
         <w:t>: This function provides a probability estimate for each class in binary classification, offering insight into the model's confidence levels. However, it can be computationally intensive, especially with large datasets, and may not always offer clear actionable insights, particularly in cases of borderline predictions.</w:t>
@@ -2195,12 +2402,30 @@
       <w:r>
         <w:t xml:space="preserve">: Attempting to interpret the model with </w:t>
       </w:r>
+      <w:proofErr w:type="spellStart"/>
       <w:r>
         <w:rPr>
           <w:b/>
           <w:bCs/>
         </w:rPr>
-        <w:t>trained_model.coef_</w:t>
+        <w:t>trained_</w:t>
+      </w:r>
+      <w:proofErr w:type="gramStart"/>
+      <w:r>
+        <w:rPr>
+          <w:b/>
+          <w:bCs/>
+        </w:rPr>
+        <w:t>model.coef</w:t>
+      </w:r>
+      <w:proofErr w:type="spellEnd"/>
+      <w:proofErr w:type="gramEnd"/>
+      <w:r>
+        <w:rPr>
+          <w:b/>
+          <w:bCs/>
+        </w:rPr>
+        <w:t>_</w:t>
       </w:r>
       <w:r>
         <w:t xml:space="preserve"> coefficients can be challenging due to hardware limitations. This method, while insightful, may not be feasible for large-scale models or datasets, as it requires significant computational resources.</w:t>
@@ -2213,9 +2438,43 @@
     </w:p>
     <w:p>
       <w:pPr>
+        <w:pStyle w:val="NormalWeb"/>
+        <w:rPr>
+          <w:rFonts w:asciiTheme="minorHAnsi" w:eastAsiaTheme="minorHAnsi" w:hAnsiTheme="minorHAnsi" w:cstheme="minorBidi"/>
+          <w:kern w:val="2"/>
+          <w:sz w:val="22"/>
+          <w:szCs w:val="22"/>
+          <w14:ligatures w14:val="standardContextual"/>
+        </w:rPr>
+      </w:pPr>
+      <w:r>
+        <w:rPr>
+          <w:rFonts w:asciiTheme="minorHAnsi" w:eastAsiaTheme="minorHAnsi" w:hAnsiTheme="minorHAnsi" w:cstheme="minorBidi"/>
+          <w:b/>
+          <w:bCs/>
+          <w:kern w:val="2"/>
+          <w:sz w:val="22"/>
+          <w:szCs w:val="22"/>
+          <w14:ligatures w14:val="standardContextual"/>
+        </w:rPr>
+        <w:t>Dataset Limitation:</w:t>
+      </w:r>
+      <w:r>
+        <w:rPr>
+          <w:rFonts w:asciiTheme="minorHAnsi" w:eastAsiaTheme="minorHAnsi" w:hAnsiTheme="minorHAnsi" w:cstheme="minorBidi"/>
+          <w:kern w:val="2"/>
+          <w:sz w:val="22"/>
+          <w:szCs w:val="22"/>
+          <w14:ligatures w14:val="standardContextual"/>
+        </w:rPr>
+        <w:t xml:space="preserve"> The model’s training is based on data from 2007, which may not fully represent the evolving nature of SPAM. SPAM tactics and content have likely evolved since then, which could affect the model’s effectiveness against current SPAM. </w:t>
+      </w:r>
+    </w:p>
+    <w:p>
+      <w:pPr>
         <w:pStyle w:val="Heading1"/>
       </w:pPr>
-      <w:bookmarkStart w:id="15" w:name="_Toc153542881"/>
+      <w:bookmarkStart w:id="15" w:name="_Toc153543651"/>
       <w:r>
         <w:t>Proposed Actionable Items</w:t>
       </w:r>
@@ -2228,7 +2487,7 @@
           <w:tab w:val="left" w:pos="90"/>
         </w:tabs>
       </w:pPr>
-      <w:bookmarkStart w:id="16" w:name="_Toc153542882"/>
+      <w:bookmarkStart w:id="16" w:name="_Toc153543652"/>
       <w:r>
         <w:t>Benefits of Study</w:t>
       </w:r>
@@ -4042,10 +4301,10 @@
   </w:compat>
   <w:rsids>
     <w:rsidRoot w:val="002710FD"/>
+    <w:rsid w:val="00134463"/>
     <w:rsid w:val="001D670B"/>
     <w:rsid w:val="002710FD"/>
     <w:rsid w:val="003B29BF"/>
-    <w:rsid w:val="00745EEC"/>
   </w:rsids>
   <m:mathPr>
     <m:mathFont m:val="Cambria Math"/>

</xml_diff>

<commit_message>
Finished first draft of Task 3 Part A - Executive Summary and Implications
</commit_message>
<xml_diff>
--- a/Classes/D214 - Data Analytics Graduate Capstone/Performance Assessment(s)/Task 3/D214-nkm2-task3-executive-summary-and-implications.docx
+++ b/Classes/D214 - Data Analytics Graduate Capstone/Performance Assessment(s)/Task 3/D214-nkm2-task3-executive-summary-and-implications.docx
@@ -110,7 +110,7 @@
           <w:r>
             <w:fldChar w:fldCharType="separate"/>
           </w:r>
-          <w:hyperlink w:anchor="_Toc153543636" w:history="1">
+          <w:hyperlink w:anchor="_Toc153547520" w:history="1">
             <w:r>
               <w:rPr>
                 <w:rStyle w:val="Hyperlink"/>
@@ -137,7 +137,7 @@
                 <w:noProof/>
                 <w:webHidden/>
               </w:rPr>
-              <w:instrText xml:space="preserve"> PAGEREF _Toc153543636 \h </w:instrText>
+              <w:instrText xml:space="preserve"> PAGEREF _Toc153547520 \h </w:instrText>
             </w:r>
             <w:r>
               <w:rPr>
@@ -179,7 +179,7 @@
               <w:noProof/>
             </w:rPr>
           </w:pPr>
-          <w:hyperlink w:anchor="_Toc153543637" w:history="1">
+          <w:hyperlink w:anchor="_Toc153547521" w:history="1">
             <w:r>
               <w:rPr>
                 <w:rStyle w:val="Hyperlink"/>
@@ -208,7 +208,7 @@
                 <w:noProof/>
                 <w:webHidden/>
               </w:rPr>
-              <w:instrText xml:space="preserve"> PAGEREF _Toc153543637 \h </w:instrText>
+              <w:instrText xml:space="preserve"> PAGEREF _Toc153547521 \h </w:instrText>
             </w:r>
             <w:r>
               <w:rPr>
@@ -250,7 +250,7 @@
               <w:noProof/>
             </w:rPr>
           </w:pPr>
-          <w:hyperlink w:anchor="_Toc153543638" w:history="1">
+          <w:hyperlink w:anchor="_Toc153547522" w:history="1">
             <w:r>
               <w:rPr>
                 <w:rStyle w:val="Hyperlink"/>
@@ -279,7 +279,7 @@
                 <w:noProof/>
                 <w:webHidden/>
               </w:rPr>
-              <w:instrText xml:space="preserve"> PAGEREF _Toc153543638 \h </w:instrText>
+              <w:instrText xml:space="preserve"> PAGEREF _Toc153547522 \h </w:instrText>
             </w:r>
             <w:r>
               <w:rPr>
@@ -321,7 +321,7 @@
               <w:noProof/>
             </w:rPr>
           </w:pPr>
-          <w:hyperlink w:anchor="_Toc153543639" w:history="1">
+          <w:hyperlink w:anchor="_Toc153547523" w:history="1">
             <w:r>
               <w:rPr>
                 <w:rStyle w:val="Hyperlink"/>
@@ -348,7 +348,7 @@
                 <w:noProof/>
                 <w:webHidden/>
               </w:rPr>
-              <w:instrText xml:space="preserve"> PAGEREF _Toc153543639 \h </w:instrText>
+              <w:instrText xml:space="preserve"> PAGEREF _Toc153547523 \h </w:instrText>
             </w:r>
             <w:r>
               <w:rPr>
@@ -390,7 +390,7 @@
               <w:noProof/>
             </w:rPr>
           </w:pPr>
-          <w:hyperlink w:anchor="_Toc153543640" w:history="1">
+          <w:hyperlink w:anchor="_Toc153547524" w:history="1">
             <w:r>
               <w:rPr>
                 <w:rStyle w:val="Hyperlink"/>
@@ -417,7 +417,7 @@
                 <w:noProof/>
                 <w:webHidden/>
               </w:rPr>
-              <w:instrText xml:space="preserve"> PAGEREF _Toc153543640 \h </w:instrText>
+              <w:instrText xml:space="preserve"> PAGEREF _Toc153547524 \h </w:instrText>
             </w:r>
             <w:r>
               <w:rPr>
@@ -459,7 +459,7 @@
               <w:noProof/>
             </w:rPr>
           </w:pPr>
-          <w:hyperlink w:anchor="_Toc153543641" w:history="1">
+          <w:hyperlink w:anchor="_Toc153547525" w:history="1">
             <w:r>
               <w:rPr>
                 <w:rStyle w:val="Hyperlink"/>
@@ -486,7 +486,7 @@
                 <w:noProof/>
                 <w:webHidden/>
               </w:rPr>
-              <w:instrText xml:space="preserve"> PAGEREF _Toc153543641 \h </w:instrText>
+              <w:instrText xml:space="preserve"> PAGEREF _Toc153547525 \h </w:instrText>
             </w:r>
             <w:r>
               <w:rPr>
@@ -528,7 +528,7 @@
               <w:noProof/>
             </w:rPr>
           </w:pPr>
-          <w:hyperlink w:anchor="_Toc153543642" w:history="1">
+          <w:hyperlink w:anchor="_Toc153547526" w:history="1">
             <w:r>
               <w:rPr>
                 <w:rStyle w:val="Hyperlink"/>
@@ -555,7 +555,7 @@
                 <w:noProof/>
                 <w:webHidden/>
               </w:rPr>
-              <w:instrText xml:space="preserve"> PAGEREF _Toc153543642 \h </w:instrText>
+              <w:instrText xml:space="preserve"> PAGEREF _Toc153547526 \h </w:instrText>
             </w:r>
             <w:r>
               <w:rPr>
@@ -597,7 +597,7 @@
               <w:noProof/>
             </w:rPr>
           </w:pPr>
-          <w:hyperlink w:anchor="_Toc153543643" w:history="1">
+          <w:hyperlink w:anchor="_Toc153547527" w:history="1">
             <w:r>
               <w:rPr>
                 <w:rStyle w:val="Hyperlink"/>
@@ -624,7 +624,7 @@
                 <w:noProof/>
                 <w:webHidden/>
               </w:rPr>
-              <w:instrText xml:space="preserve"> PAGEREF _Toc153543643 \h </w:instrText>
+              <w:instrText xml:space="preserve"> PAGEREF _Toc153547527 \h </w:instrText>
             </w:r>
             <w:r>
               <w:rPr>
@@ -666,7 +666,7 @@
               <w:noProof/>
             </w:rPr>
           </w:pPr>
-          <w:hyperlink w:anchor="_Toc153543644" w:history="1">
+          <w:hyperlink w:anchor="_Toc153547528" w:history="1">
             <w:r>
               <w:rPr>
                 <w:rStyle w:val="Hyperlink"/>
@@ -693,7 +693,7 @@
                 <w:noProof/>
                 <w:webHidden/>
               </w:rPr>
-              <w:instrText xml:space="preserve"> PAGEREF _Toc153543644 \h </w:instrText>
+              <w:instrText xml:space="preserve"> PAGEREF _Toc153547528 \h </w:instrText>
             </w:r>
             <w:r>
               <w:rPr>
@@ -735,7 +735,7 @@
               <w:noProof/>
             </w:rPr>
           </w:pPr>
-          <w:hyperlink w:anchor="_Toc153543645" w:history="1">
+          <w:hyperlink w:anchor="_Toc153547529" w:history="1">
             <w:r>
               <w:rPr>
                 <w:rStyle w:val="Hyperlink"/>
@@ -762,7 +762,7 @@
                 <w:noProof/>
                 <w:webHidden/>
               </w:rPr>
-              <w:instrText xml:space="preserve"> PAGEREF _Toc153543645 \h </w:instrText>
+              <w:instrText xml:space="preserve"> PAGEREF _Toc153547529 \h </w:instrText>
             </w:r>
             <w:r>
               <w:rPr>
@@ -804,7 +804,7 @@
               <w:noProof/>
             </w:rPr>
           </w:pPr>
-          <w:hyperlink w:anchor="_Toc153543646" w:history="1">
+          <w:hyperlink w:anchor="_Toc153547530" w:history="1">
             <w:r>
               <w:rPr>
                 <w:rStyle w:val="Hyperlink"/>
@@ -831,7 +831,7 @@
                 <w:noProof/>
                 <w:webHidden/>
               </w:rPr>
-              <w:instrText xml:space="preserve"> PAGEREF _Toc153543646 \h </w:instrText>
+              <w:instrText xml:space="preserve"> PAGEREF _Toc153547530 \h </w:instrText>
             </w:r>
             <w:r>
               <w:rPr>
@@ -873,7 +873,7 @@
               <w:noProof/>
             </w:rPr>
           </w:pPr>
-          <w:hyperlink w:anchor="_Toc153543647" w:history="1">
+          <w:hyperlink w:anchor="_Toc153547531" w:history="1">
             <w:r>
               <w:rPr>
                 <w:rStyle w:val="Hyperlink"/>
@@ -900,7 +900,7 @@
                 <w:noProof/>
                 <w:webHidden/>
               </w:rPr>
-              <w:instrText xml:space="preserve"> PAGEREF _Toc153543647 \h </w:instrText>
+              <w:instrText xml:space="preserve"> PAGEREF _Toc153547531 \h </w:instrText>
             </w:r>
             <w:r>
               <w:rPr>
@@ -942,7 +942,7 @@
               <w:noProof/>
             </w:rPr>
           </w:pPr>
-          <w:hyperlink w:anchor="_Toc153543648" w:history="1">
+          <w:hyperlink w:anchor="_Toc153547532" w:history="1">
             <w:r>
               <w:rPr>
                 <w:rStyle w:val="Hyperlink"/>
@@ -969,7 +969,7 @@
                 <w:noProof/>
                 <w:webHidden/>
               </w:rPr>
-              <w:instrText xml:space="preserve"> PAGEREF _Toc153543648 \h </w:instrText>
+              <w:instrText xml:space="preserve"> PAGEREF _Toc153547532 \h </w:instrText>
             </w:r>
             <w:r>
               <w:rPr>
@@ -1011,7 +1011,7 @@
               <w:noProof/>
             </w:rPr>
           </w:pPr>
-          <w:hyperlink w:anchor="_Toc153543649" w:history="1">
+          <w:hyperlink w:anchor="_Toc153547533" w:history="1">
             <w:r>
               <w:rPr>
                 <w:rStyle w:val="Hyperlink"/>
@@ -1038,7 +1038,7 @@
                 <w:noProof/>
                 <w:webHidden/>
               </w:rPr>
-              <w:instrText xml:space="preserve"> PAGEREF _Toc153543649 \h </w:instrText>
+              <w:instrText xml:space="preserve"> PAGEREF _Toc153547533 \h </w:instrText>
             </w:r>
             <w:r>
               <w:rPr>
@@ -1080,7 +1080,7 @@
               <w:noProof/>
             </w:rPr>
           </w:pPr>
-          <w:hyperlink w:anchor="_Toc153543650" w:history="1">
+          <w:hyperlink w:anchor="_Toc153547534" w:history="1">
             <w:r>
               <w:rPr>
                 <w:rStyle w:val="Hyperlink"/>
@@ -1107,7 +1107,7 @@
                 <w:noProof/>
                 <w:webHidden/>
               </w:rPr>
-              <w:instrText xml:space="preserve"> PAGEREF _Toc153543650 \h </w:instrText>
+              <w:instrText xml:space="preserve"> PAGEREF _Toc153547534 \h </w:instrText>
             </w:r>
             <w:r>
               <w:rPr>
@@ -1149,7 +1149,7 @@
               <w:noProof/>
             </w:rPr>
           </w:pPr>
-          <w:hyperlink w:anchor="_Toc153543651" w:history="1">
+          <w:hyperlink w:anchor="_Toc153547535" w:history="1">
             <w:r>
               <w:rPr>
                 <w:rStyle w:val="Hyperlink"/>
@@ -1176,7 +1176,7 @@
                 <w:noProof/>
                 <w:webHidden/>
               </w:rPr>
-              <w:instrText xml:space="preserve"> PAGEREF _Toc153543651 \h </w:instrText>
+              <w:instrText xml:space="preserve"> PAGEREF _Toc153547535 \h </w:instrText>
             </w:r>
             <w:r>
               <w:rPr>
@@ -1218,7 +1218,7 @@
               <w:noProof/>
             </w:rPr>
           </w:pPr>
-          <w:hyperlink w:anchor="_Toc153543652" w:history="1">
+          <w:hyperlink w:anchor="_Toc153547536" w:history="1">
             <w:r>
               <w:rPr>
                 <w:rStyle w:val="Hyperlink"/>
@@ -1245,7 +1245,7 @@
                 <w:noProof/>
                 <w:webHidden/>
               </w:rPr>
-              <w:instrText xml:space="preserve"> PAGEREF _Toc153543652 \h </w:instrText>
+              <w:instrText xml:space="preserve"> PAGEREF _Toc153547536 \h </w:instrText>
             </w:r>
             <w:r>
               <w:rPr>
@@ -1265,7 +1265,7 @@
                 <w:noProof/>
                 <w:webHidden/>
               </w:rPr>
-              <w:t>5</w:t>
+              <w:t>6</w:t>
             </w:r>
             <w:r>
               <w:rPr>
@@ -1292,7 +1292,7 @@
       <w:pPr>
         <w:pStyle w:val="Heading1"/>
       </w:pPr>
-      <w:bookmarkStart w:id="0" w:name="_Toc153543636"/>
+      <w:bookmarkStart w:id="0" w:name="_Toc153547520"/>
       <w:r>
         <w:t>Problem and Hypothesis Statement</w:t>
       </w:r>
@@ -1302,7 +1302,7 @@
       <w:pPr>
         <w:pStyle w:val="NormalWeb"/>
       </w:pPr>
-      <w:bookmarkStart w:id="1" w:name="_Toc153543637"/>
+      <w:bookmarkStart w:id="1" w:name="_Toc153547521"/>
       <w:r>
         <w:rPr>
           <w:rStyle w:val="Heading2Char"/>
@@ -1337,7 +1337,7 @@
         <w:lastRenderedPageBreak/>
         <w:br/>
       </w:r>
-      <w:bookmarkStart w:id="2" w:name="_Toc153543638"/>
+      <w:bookmarkStart w:id="2" w:name="_Toc153547522"/>
       <w:r>
         <w:rPr>
           <w:rStyle w:val="Heading2Char"/>
@@ -1379,7 +1379,7 @@
       <w:pPr>
         <w:pStyle w:val="Heading1"/>
       </w:pPr>
-      <w:bookmarkStart w:id="3" w:name="_Toc153543639"/>
+      <w:bookmarkStart w:id="3" w:name="_Toc153547523"/>
       <w:r>
         <w:t>Summary of Data-Analysis Process</w:t>
       </w:r>
@@ -1397,7 +1397,7 @@
       <w:pPr>
         <w:pStyle w:val="Heading2"/>
       </w:pPr>
-      <w:bookmarkStart w:id="4" w:name="_Toc153543640"/>
+      <w:bookmarkStart w:id="4" w:name="_Toc153547524"/>
       <w:r>
         <w:t>Data Collection:</w:t>
       </w:r>
@@ -1469,7 +1469,7 @@
       <w:pPr>
         <w:pStyle w:val="Heading2"/>
       </w:pPr>
-      <w:bookmarkStart w:id="5" w:name="_Toc153543641"/>
+      <w:bookmarkStart w:id="5" w:name="_Toc153547525"/>
       <w:r>
         <w:t>Data Extraction and Preparation:</w:t>
       </w:r>
@@ -1593,7 +1593,7 @@
       <w:pPr>
         <w:pStyle w:val="Heading2"/>
       </w:pPr>
-      <w:bookmarkStart w:id="6" w:name="_Toc153543642"/>
+      <w:bookmarkStart w:id="6" w:name="_Toc153547526"/>
       <w:r>
         <w:t>Text Data Preprocessing:</w:t>
       </w:r>
@@ -1711,7 +1711,7 @@
       <w:pPr>
         <w:pStyle w:val="Heading1"/>
       </w:pPr>
-      <w:bookmarkStart w:id="7" w:name="_Toc153543643"/>
+      <w:bookmarkStart w:id="7" w:name="_Toc153547527"/>
       <w:r>
         <w:t>Outline of Findings</w:t>
       </w:r>
@@ -1719,7 +1719,7 @@
     </w:p>
     <w:p/>
     <w:p>
-      <w:bookmarkStart w:id="8" w:name="_Toc153543644"/>
+      <w:bookmarkStart w:id="8" w:name="_Toc153547528"/>
       <w:r>
         <w:rPr>
           <w:rStyle w:val="Heading2Char"/>
@@ -1747,7 +1747,7 @@
       </w:r>
     </w:p>
     <w:p>
-      <w:bookmarkStart w:id="9" w:name="_Toc153543645"/>
+      <w:bookmarkStart w:id="9" w:name="_Toc153547529"/>
       <w:r>
         <w:rPr>
           <w:rStyle w:val="Heading2Char"/>
@@ -1775,7 +1775,7 @@
       </w:r>
     </w:p>
     <w:p>
-      <w:bookmarkStart w:id="10" w:name="_Toc153543646"/>
+      <w:bookmarkStart w:id="10" w:name="_Toc153547530"/>
       <w:r>
         <w:rPr>
           <w:rStyle w:val="Heading2Char"/>
@@ -1803,7 +1803,7 @@
       </w:r>
     </w:p>
     <w:p>
-      <w:bookmarkStart w:id="11" w:name="_Toc153543647"/>
+      <w:bookmarkStart w:id="11" w:name="_Toc153547531"/>
       <w:r>
         <w:rPr>
           <w:rStyle w:val="Heading2Char"/>
@@ -1826,7 +1826,7 @@
       <w:pPr>
         <w:pStyle w:val="Heading1"/>
       </w:pPr>
-      <w:bookmarkStart w:id="12" w:name="_Toc153543648"/>
+      <w:bookmarkStart w:id="12" w:name="_Toc153547532"/>
       <w:r>
         <w:t>Limitations of Techniques/Tools Used</w:t>
       </w:r>
@@ -1852,7 +1852,7 @@
       <w:pPr>
         <w:pStyle w:val="Heading2"/>
       </w:pPr>
-      <w:bookmarkStart w:id="13" w:name="_Toc153543649"/>
+      <w:bookmarkStart w:id="13" w:name="_Toc153547533"/>
       <w:r>
         <w:t>Tools:</w:t>
       </w:r>
@@ -2055,7 +2055,7 @@
       <w:pPr>
         <w:pStyle w:val="Heading2"/>
       </w:pPr>
-      <w:bookmarkStart w:id="14" w:name="_Toc153543650"/>
+      <w:bookmarkStart w:id="14" w:name="_Toc153547534"/>
       <w:r>
         <w:t>Techniques:</w:t>
       </w:r>
@@ -2473,12 +2473,162 @@
     <w:p>
       <w:pPr>
         <w:pStyle w:val="Heading1"/>
-      </w:pPr>
-      <w:bookmarkStart w:id="15" w:name="_Toc153543651"/>
+        <w:rPr>
+          <w:u w:val="single"/>
+        </w:rPr>
+      </w:pPr>
+      <w:bookmarkStart w:id="15" w:name="_Toc153547535"/>
       <w:r>
         <w:t>Proposed Actionable Items</w:t>
       </w:r>
       <w:bookmarkEnd w:id="15"/>
+    </w:p>
+    <w:p>
+      <w:pPr>
+        <w:pStyle w:val="NormalWeb"/>
+        <w:numPr>
+          <w:ilvl w:val="0"/>
+          <w:numId w:val="7"/>
+        </w:numPr>
+        <w:rPr>
+          <w:rFonts w:asciiTheme="minorHAnsi" w:eastAsiaTheme="minorHAnsi" w:hAnsiTheme="minorHAnsi" w:cstheme="minorBidi"/>
+          <w:kern w:val="2"/>
+          <w:sz w:val="22"/>
+          <w:szCs w:val="22"/>
+          <w14:ligatures w14:val="standardContextual"/>
+        </w:rPr>
+      </w:pPr>
+      <w:r>
+        <w:rPr>
+          <w:rFonts w:asciiTheme="minorHAnsi" w:eastAsiaTheme="minorHAnsi" w:hAnsiTheme="minorHAnsi" w:cstheme="minorBidi"/>
+          <w:kern w:val="2"/>
+          <w:sz w:val="22"/>
+          <w:szCs w:val="22"/>
+          <w:u w:val="single"/>
+          <w14:ligatures w14:val="standardContextual"/>
+        </w:rPr>
+        <w:t>Deployment:</w:t>
+      </w:r>
+      <w:r>
+        <w:rPr>
+          <w:rFonts w:asciiTheme="minorHAnsi" w:eastAsiaTheme="minorHAnsi" w:hAnsiTheme="minorHAnsi" w:cstheme="minorBidi"/>
+          <w:kern w:val="2"/>
+          <w:sz w:val="22"/>
+          <w:szCs w:val="22"/>
+          <w14:ligatures w14:val="standardContextual"/>
+        </w:rPr>
+        <w:t xml:space="preserve"> </w:t>
+      </w:r>
+      <w:r>
+        <w:rPr>
+          <w:rFonts w:asciiTheme="minorHAnsi" w:eastAsiaTheme="minorHAnsi" w:hAnsiTheme="minorHAnsi" w:cstheme="minorBidi"/>
+          <w:kern w:val="2"/>
+          <w:sz w:val="22"/>
+          <w:szCs w:val="22"/>
+          <w14:ligatures w14:val="standardContextual"/>
+        </w:rPr>
+        <w:t>Given the high accuracy and effectiveness of this Logistical Regression Model trained on labeled SPAM(1)/</w:t>
+      </w:r>
+      <w:proofErr w:type="gramStart"/>
+      <w:r>
+        <w:rPr>
+          <w:rFonts w:asciiTheme="minorHAnsi" w:eastAsiaTheme="minorHAnsi" w:hAnsiTheme="minorHAnsi" w:cstheme="minorBidi"/>
+          <w:kern w:val="2"/>
+          <w:sz w:val="22"/>
+          <w:szCs w:val="22"/>
+          <w14:ligatures w14:val="standardContextual"/>
+        </w:rPr>
+        <w:t>HAM(</w:t>
+      </w:r>
+      <w:proofErr w:type="gramEnd"/>
+      <w:r>
+        <w:rPr>
+          <w:rFonts w:asciiTheme="minorHAnsi" w:eastAsiaTheme="minorHAnsi" w:hAnsiTheme="minorHAnsi" w:cstheme="minorBidi"/>
+          <w:kern w:val="2"/>
+          <w:sz w:val="22"/>
+          <w:szCs w:val="22"/>
+          <w14:ligatures w14:val="standardContextual"/>
+        </w:rPr>
+        <w:t xml:space="preserve">0) emails, it is recommended to deploy this model in a controlled environment. This will allow for further </w:t>
+      </w:r>
+      <w:r>
+        <w:rPr>
+          <w:rFonts w:asciiTheme="minorHAnsi" w:eastAsiaTheme="minorHAnsi" w:hAnsiTheme="minorHAnsi" w:cstheme="minorBidi"/>
+          <w:kern w:val="2"/>
+          <w:sz w:val="22"/>
+          <w:szCs w:val="22"/>
+          <w14:ligatures w14:val="standardContextual"/>
+        </w:rPr>
+        <w:t>evaluations</w:t>
+      </w:r>
+      <w:r>
+        <w:rPr>
+          <w:rFonts w:asciiTheme="minorHAnsi" w:eastAsiaTheme="minorHAnsi" w:hAnsiTheme="minorHAnsi" w:cstheme="minorBidi"/>
+          <w:kern w:val="2"/>
+          <w:sz w:val="22"/>
+          <w:szCs w:val="22"/>
+          <w14:ligatures w14:val="standardContextual"/>
+        </w:rPr>
+        <w:t xml:space="preserve"> of its performance with current email data. This would involve monitoring its classification accuracy in real-time and adjusting thresholds or indicate if we need to gather more data to improve the model. </w:t>
+      </w:r>
+    </w:p>
+    <w:p>
+      <w:pPr>
+        <w:pStyle w:val="ListParagraph"/>
+        <w:numPr>
+          <w:ilvl w:val="0"/>
+          <w:numId w:val="7"/>
+        </w:numPr>
+      </w:pPr>
+      <w:r>
+        <w:rPr>
+          <w:u w:val="single"/>
+        </w:rPr>
+        <w:lastRenderedPageBreak/>
+        <w:t>Model Updating and Fine-Tuning:</w:t>
+      </w:r>
+      <w:r>
+        <w:t xml:space="preserve"> To address the dataset limitation of being an older from 2007 dataset, future studies could focus on continuously updating the model with newer </w:t>
+      </w:r>
+      <w:proofErr w:type="gramStart"/>
+      <w:r>
+        <w:t>SPAM(</w:t>
+      </w:r>
+      <w:proofErr w:type="gramEnd"/>
+      <w:r>
+        <w:t xml:space="preserve">1) and HAM(0) datasets. This would help the model adapt to the evolving nature of SPAM and maintain its high accuracy over time. </w:t>
+      </w:r>
+    </w:p>
+    <w:p>
+      <w:pPr>
+        <w:pStyle w:val="ListParagraph"/>
+        <w:numPr>
+          <w:ilvl w:val="0"/>
+          <w:numId w:val="7"/>
+        </w:numPr>
+      </w:pPr>
+      <w:r>
+        <w:rPr>
+          <w:u w:val="single"/>
+        </w:rPr>
+        <w:t>Algorithm Comparison:</w:t>
+      </w:r>
+      <w:r>
+        <w:t xml:space="preserve"> Exploring and comparing other machine learning algorithms or deep learning models such as Neural Networks for example, might yield even better results or efficiency. Studies could focus on comparing different models to understand which ones are most effective for </w:t>
+      </w:r>
+      <w:proofErr w:type="gramStart"/>
+      <w:r>
+        <w:t>SPAM(</w:t>
+      </w:r>
+      <w:proofErr w:type="gramEnd"/>
+      <w:r>
+        <w:t xml:space="preserve">1) detection in various contexts, including different languages, email formats, and evolving SPAM(1) tactics. </w:t>
+      </w:r>
+    </w:p>
+    <w:p>
+      <w:pPr>
+        <w:pStyle w:val="ListParagraph"/>
+      </w:pPr>
     </w:p>
     <w:p>
       <w:pPr>
@@ -2487,11 +2637,25 @@
           <w:tab w:val="left" w:pos="90"/>
         </w:tabs>
       </w:pPr>
-      <w:bookmarkStart w:id="16" w:name="_Toc153543652"/>
+      <w:bookmarkStart w:id="16" w:name="_Toc153547536"/>
       <w:r>
         <w:t>Benefits of Study</w:t>
       </w:r>
       <w:bookmarkEnd w:id="16"/>
+    </w:p>
+    <w:p/>
+    <w:p>
+      <w:r>
+        <w:t xml:space="preserve">The benefits of the study include a usable model and a roadmap going forward. The logistical regression model is accurate enough to start using immediately. This in turn will help keep the business safer from SPAM that can lead to security risks. The roadmap is a </w:t>
+      </w:r>
+      <w:proofErr w:type="gramStart"/>
+      <w:r>
+        <w:t>two part</w:t>
+      </w:r>
+      <w:proofErr w:type="gramEnd"/>
+      <w:r>
+        <w:t xml:space="preserve"> path. Because the original model was developed with labeled data from 2007 it would be wise to continue to update the model with more modern known email SPAM as the errors of criminals through Phishing, Ransomware, etc. are ever changing. Because of how sophisticated these SPAM entries are getting the second part of the roadmap would be to analysis and try and create better Machine Learning Models for SPAM detection such as developing them with Neural Networks. This two-pronged benefit addresses needs now as well as generated a path toward constant improvement.</w:t>
+      </w:r>
     </w:p>
     <w:sectPr>
       <w:headerReference w:type="default" r:id="rId13"/>
@@ -3186,6 +3350,205 @@
     </w:lvl>
   </w:abstractNum>
   <w:abstractNum w:abstractNumId="4" w15:restartNumberingAfterBreak="0">
+    <w:nsid w:val="43276DE1"/>
+    <w:multiLevelType w:val="multilevel"/>
+    <w:tmpl w:val="3AA89D3C"/>
+    <w:lvl w:ilvl="0">
+      <w:start w:val="2"/>
+      <w:numFmt w:val="decimal"/>
+      <w:lvlText w:val="%1."/>
+      <w:lvlJc w:val="left"/>
+      <w:pPr>
+        <w:tabs>
+          <w:tab w:val="num" w:pos="720"/>
+        </w:tabs>
+        <w:ind w:left="720" w:hanging="360"/>
+      </w:pPr>
+    </w:lvl>
+    <w:lvl w:ilvl="1" w:tentative="1">
+      <w:start w:val="1"/>
+      <w:numFmt w:val="decimal"/>
+      <w:lvlText w:val="%2."/>
+      <w:lvlJc w:val="left"/>
+      <w:pPr>
+        <w:tabs>
+          <w:tab w:val="num" w:pos="1440"/>
+        </w:tabs>
+        <w:ind w:left="1440" w:hanging="360"/>
+      </w:pPr>
+    </w:lvl>
+    <w:lvl w:ilvl="2" w:tentative="1">
+      <w:start w:val="1"/>
+      <w:numFmt w:val="decimal"/>
+      <w:lvlText w:val="%3."/>
+      <w:lvlJc w:val="left"/>
+      <w:pPr>
+        <w:tabs>
+          <w:tab w:val="num" w:pos="2160"/>
+        </w:tabs>
+        <w:ind w:left="2160" w:hanging="360"/>
+      </w:pPr>
+    </w:lvl>
+    <w:lvl w:ilvl="3" w:tentative="1">
+      <w:start w:val="1"/>
+      <w:numFmt w:val="decimal"/>
+      <w:lvlText w:val="%4."/>
+      <w:lvlJc w:val="left"/>
+      <w:pPr>
+        <w:tabs>
+          <w:tab w:val="num" w:pos="2880"/>
+        </w:tabs>
+        <w:ind w:left="2880" w:hanging="360"/>
+      </w:pPr>
+    </w:lvl>
+    <w:lvl w:ilvl="4" w:tentative="1">
+      <w:start w:val="1"/>
+      <w:numFmt w:val="decimal"/>
+      <w:lvlText w:val="%5."/>
+      <w:lvlJc w:val="left"/>
+      <w:pPr>
+        <w:tabs>
+          <w:tab w:val="num" w:pos="3600"/>
+        </w:tabs>
+        <w:ind w:left="3600" w:hanging="360"/>
+      </w:pPr>
+    </w:lvl>
+    <w:lvl w:ilvl="5" w:tentative="1">
+      <w:start w:val="1"/>
+      <w:numFmt w:val="decimal"/>
+      <w:lvlText w:val="%6."/>
+      <w:lvlJc w:val="left"/>
+      <w:pPr>
+        <w:tabs>
+          <w:tab w:val="num" w:pos="4320"/>
+        </w:tabs>
+        <w:ind w:left="4320" w:hanging="360"/>
+      </w:pPr>
+    </w:lvl>
+    <w:lvl w:ilvl="6" w:tentative="1">
+      <w:start w:val="1"/>
+      <w:numFmt w:val="decimal"/>
+      <w:lvlText w:val="%7."/>
+      <w:lvlJc w:val="left"/>
+      <w:pPr>
+        <w:tabs>
+          <w:tab w:val="num" w:pos="5040"/>
+        </w:tabs>
+        <w:ind w:left="5040" w:hanging="360"/>
+      </w:pPr>
+    </w:lvl>
+    <w:lvl w:ilvl="7" w:tentative="1">
+      <w:start w:val="1"/>
+      <w:numFmt w:val="decimal"/>
+      <w:lvlText w:val="%8."/>
+      <w:lvlJc w:val="left"/>
+      <w:pPr>
+        <w:tabs>
+          <w:tab w:val="num" w:pos="5760"/>
+        </w:tabs>
+        <w:ind w:left="5760" w:hanging="360"/>
+      </w:pPr>
+    </w:lvl>
+    <w:lvl w:ilvl="8" w:tentative="1">
+      <w:start w:val="1"/>
+      <w:numFmt w:val="decimal"/>
+      <w:lvlText w:val="%9."/>
+      <w:lvlJc w:val="left"/>
+      <w:pPr>
+        <w:tabs>
+          <w:tab w:val="num" w:pos="6480"/>
+        </w:tabs>
+        <w:ind w:left="6480" w:hanging="360"/>
+      </w:pPr>
+    </w:lvl>
+  </w:abstractNum>
+  <w:abstractNum w:abstractNumId="5" w15:restartNumberingAfterBreak="0">
+    <w:nsid w:val="6AEE0C58"/>
+    <w:multiLevelType w:val="hybridMultilevel"/>
+    <w:tmpl w:val="99B0797C"/>
+    <w:lvl w:ilvl="0" w:tplc="0409000F">
+      <w:start w:val="1"/>
+      <w:numFmt w:val="decimal"/>
+      <w:lvlText w:val="%1."/>
+      <w:lvlJc w:val="left"/>
+      <w:pPr>
+        <w:ind w:left="720" w:hanging="360"/>
+      </w:pPr>
+    </w:lvl>
+    <w:lvl w:ilvl="1" w:tplc="04090019" w:tentative="1">
+      <w:start w:val="1"/>
+      <w:numFmt w:val="lowerLetter"/>
+      <w:lvlText w:val="%2."/>
+      <w:lvlJc w:val="left"/>
+      <w:pPr>
+        <w:ind w:left="1440" w:hanging="360"/>
+      </w:pPr>
+    </w:lvl>
+    <w:lvl w:ilvl="2" w:tplc="0409001B" w:tentative="1">
+      <w:start w:val="1"/>
+      <w:numFmt w:val="lowerRoman"/>
+      <w:lvlText w:val="%3."/>
+      <w:lvlJc w:val="right"/>
+      <w:pPr>
+        <w:ind w:left="2160" w:hanging="180"/>
+      </w:pPr>
+    </w:lvl>
+    <w:lvl w:ilvl="3" w:tplc="0409000F" w:tentative="1">
+      <w:start w:val="1"/>
+      <w:numFmt w:val="decimal"/>
+      <w:lvlText w:val="%4."/>
+      <w:lvlJc w:val="left"/>
+      <w:pPr>
+        <w:ind w:left="2880" w:hanging="360"/>
+      </w:pPr>
+    </w:lvl>
+    <w:lvl w:ilvl="4" w:tplc="04090019" w:tentative="1">
+      <w:start w:val="1"/>
+      <w:numFmt w:val="lowerLetter"/>
+      <w:lvlText w:val="%5."/>
+      <w:lvlJc w:val="left"/>
+      <w:pPr>
+        <w:ind w:left="3600" w:hanging="360"/>
+      </w:pPr>
+    </w:lvl>
+    <w:lvl w:ilvl="5" w:tplc="0409001B" w:tentative="1">
+      <w:start w:val="1"/>
+      <w:numFmt w:val="lowerRoman"/>
+      <w:lvlText w:val="%6."/>
+      <w:lvlJc w:val="right"/>
+      <w:pPr>
+        <w:ind w:left="4320" w:hanging="180"/>
+      </w:pPr>
+    </w:lvl>
+    <w:lvl w:ilvl="6" w:tplc="0409000F" w:tentative="1">
+      <w:start w:val="1"/>
+      <w:numFmt w:val="decimal"/>
+      <w:lvlText w:val="%7."/>
+      <w:lvlJc w:val="left"/>
+      <w:pPr>
+        <w:ind w:left="5040" w:hanging="360"/>
+      </w:pPr>
+    </w:lvl>
+    <w:lvl w:ilvl="7" w:tplc="04090019" w:tentative="1">
+      <w:start w:val="1"/>
+      <w:numFmt w:val="lowerLetter"/>
+      <w:lvlText w:val="%8."/>
+      <w:lvlJc w:val="left"/>
+      <w:pPr>
+        <w:ind w:left="5760" w:hanging="360"/>
+      </w:pPr>
+    </w:lvl>
+    <w:lvl w:ilvl="8" w:tplc="0409001B" w:tentative="1">
+      <w:start w:val="1"/>
+      <w:numFmt w:val="lowerRoman"/>
+      <w:lvlText w:val="%9."/>
+      <w:lvlJc w:val="right"/>
+      <w:pPr>
+        <w:ind w:left="6480" w:hanging="180"/>
+      </w:pPr>
+    </w:lvl>
+  </w:abstractNum>
+  <w:abstractNum w:abstractNumId="6" w15:restartNumberingAfterBreak="0">
     <w:nsid w:val="6D755F56"/>
     <w:multiLevelType w:val="hybridMultilevel"/>
     <w:tmpl w:val="5A303C9A"/>
@@ -3297,7 +3660,7 @@
       </w:rPr>
     </w:lvl>
   </w:abstractNum>
-  <w:abstractNum w:abstractNumId="5" w15:restartNumberingAfterBreak="0">
+  <w:abstractNum w:abstractNumId="7" w15:restartNumberingAfterBreak="0">
     <w:nsid w:val="7893605B"/>
     <w:multiLevelType w:val="multilevel"/>
     <w:tmpl w:val="A32A0BFC"/>
@@ -3422,19 +3785,25 @@
     <w:abstractNumId w:val="2"/>
   </w:num>
   <w:num w:numId="2" w16cid:durableId="1047681888">
-    <w:abstractNumId w:val="4"/>
+    <w:abstractNumId w:val="6"/>
   </w:num>
   <w:num w:numId="3" w16cid:durableId="337269942">
     <w:abstractNumId w:val="3"/>
   </w:num>
   <w:num w:numId="4" w16cid:durableId="125857453">
-    <w:abstractNumId w:val="5"/>
+    <w:abstractNumId w:val="7"/>
   </w:num>
   <w:num w:numId="5" w16cid:durableId="563759888">
     <w:abstractNumId w:val="1"/>
   </w:num>
   <w:num w:numId="6" w16cid:durableId="1207833889">
     <w:abstractNumId w:val="0"/>
+  </w:num>
+  <w:num w:numId="7" w16cid:durableId="534581451">
+    <w:abstractNumId w:val="5"/>
+  </w:num>
+  <w:num w:numId="8" w16cid:durableId="1162814107">
+    <w:abstractNumId w:val="4"/>
   </w:num>
 </w:numbering>
 </file>
@@ -3886,6 +4255,7 @@
   <w:style w:type="character" w:default="1" w:styleId="DefaultParagraphFont">
     <w:name w:val="Default Paragraph Font"/>
     <w:uiPriority w:val="1"/>
+    <w:semiHidden/>
     <w:unhideWhenUsed/>
   </w:style>
   <w:style w:type="table" w:default="1" w:styleId="TableNormal">
@@ -4186,6 +4556,19 @@
       <w:ind w:left="220"/>
     </w:pPr>
   </w:style>
+  <w:style w:type="character" w:styleId="HTMLCode">
+    <w:name w:val="HTML Code"/>
+    <w:basedOn w:val="DefaultParagraphFont"/>
+    <w:uiPriority w:val="99"/>
+    <w:semiHidden/>
+    <w:unhideWhenUsed/>
+    <w:rsid w:val="00DE3711"/>
+    <w:rPr>
+      <w:rFonts w:ascii="Courier New" w:eastAsia="Times New Roman" w:hAnsi="Courier New" w:cs="Courier New"/>
+      <w:sz w:val="20"/>
+      <w:szCs w:val="20"/>
+    </w:rPr>
+  </w:style>
 </w:styles>
 </file>
 
@@ -4305,6 +4688,7 @@
     <w:rsid w:val="001D670B"/>
     <w:rsid w:val="002710FD"/>
     <w:rsid w:val="003B29BF"/>
+    <w:rsid w:val="00B9726E"/>
   </w:rsids>
   <m:mathPr>
     <m:mathFont m:val="Cambria Math"/>

</xml_diff>

<commit_message>
Notes on the quantitative portion needed for this answer.
</commit_message>
<xml_diff>
--- a/Classes/D214 - Data Analytics Graduate Capstone/Performance Assessment(s)/Task 3/D214-nkm2-task3-executive-summary-and-implications.docx
+++ b/Classes/D214 - Data Analytics Graduate Capstone/Performance Assessment(s)/Task 3/D214-nkm2-task3-executive-summary-and-implications.docx
@@ -1735,15 +1735,7 @@
       </w:r>
       <w:r>
         <w:br/>
-        <w:t xml:space="preserve">The model exhibits a high accuracy of about 98.96% and a prediction accuracy of approximately 98.27%. This indicates a strong capability in distinguishing </w:t>
-      </w:r>
-      <w:proofErr w:type="gramStart"/>
-      <w:r>
-        <w:t>SPAM(</w:t>
-      </w:r>
-      <w:proofErr w:type="gramEnd"/>
-      <w:r>
-        <w:t xml:space="preserve">1) from HAM(0). A Logistical Regression Model can be effectively trained for such classification tasks using datasets like the TREC Public Spam Corpus and Enron emails. </w:t>
+        <w:t xml:space="preserve">The model exhibits a high accuracy of about 98.96% and a prediction accuracy of approximately 98.27%. This indicates a strong capability in distinguishing SPAM(1) from HAM(0). A Logistical Regression Model can be effectively trained for such classification tasks using datasets like the TREC Public Spam Corpus and Enron emails. </w:t>
       </w:r>
     </w:p>
     <w:p>
@@ -1763,15 +1755,7 @@
       </w:r>
       <w:r>
         <w:br/>
-        <w:t xml:space="preserve">An AUC (Area Under the Curve) Score of 98.2% suggests that the model has a high true positive rate and a low false positive rate. With regard to SPAM detection this is important as it means we have a low mis-classification (false-positive) of emails as </w:t>
-      </w:r>
-      <w:proofErr w:type="gramStart"/>
-      <w:r>
-        <w:t>SPAM(</w:t>
-      </w:r>
-      <w:proofErr w:type="gramEnd"/>
-      <w:r>
-        <w:t xml:space="preserve">1) when they are actually HAM(0) </w:t>
+        <w:t xml:space="preserve">An AUC (Area Under the Curve) Score of 98.2% suggests that the model has a high true positive rate and a low false positive rate. With regard to SPAM detection this is important as it means we have a low mis-classification (false-positive) of emails as SPAM(1) when they are actually HAM(0) </w:t>
       </w:r>
     </w:p>
     <w:p>
@@ -1791,15 +1775,7 @@
       </w:r>
       <w:r>
         <w:br/>
-        <w:t xml:space="preserve">The precision and recall values are both high across </w:t>
-      </w:r>
-      <w:proofErr w:type="gramStart"/>
-      <w:r>
-        <w:t>SPAM(</w:t>
-      </w:r>
-      <w:proofErr w:type="gramEnd"/>
-      <w:r>
-        <w:t xml:space="preserve">1) and HAM(0) classifications. This balance is essential for practical applications to ensure that both spam and legitimate emails are accurately identified. </w:t>
+        <w:t xml:space="preserve">The precision and recall values are both high across SPAM(1) and HAM(0) classifications. This balance is essential for practical applications to ensure that both spam and legitimate emails are accurately identified. </w:t>
       </w:r>
     </w:p>
     <w:p>
@@ -1897,16 +1873,11 @@
         <w:t>Polars</w:t>
       </w:r>
       <w:r>
-        <w:t xml:space="preserve">: As a data manipulation library, Polars </w:t>
-      </w:r>
-      <w:proofErr w:type="gramStart"/>
-      <w:r>
-        <w:t>excel</w:t>
+        <w:t>: As a data manipulation library, Polars excel</w:t>
       </w:r>
       <w:r>
         <w:t>s</w:t>
       </w:r>
-      <w:proofErr w:type="gramEnd"/>
       <w:r>
         <w:t xml:space="preserve"> in handling larger datasets more efficiently than Pandas due to its Rust-based development. However, its relative novelty compared to Pandas means a smaller community support base. This can pose challenges in finding resources or assistance for specific issues or advanced functionalities.</w:t>
       </w:r>
@@ -2076,23 +2047,7 @@
           <w:b/>
           <w:bCs/>
         </w:rPr>
-        <w:t xml:space="preserve">Model Accuracy </w:t>
-      </w:r>
-      <w:proofErr w:type="gramStart"/>
-      <w:r>
-        <w:rPr>
-          <w:b/>
-          <w:bCs/>
-        </w:rPr>
-        <w:t>with .score</w:t>
-      </w:r>
-      <w:proofErr w:type="gramEnd"/>
-      <w:r>
-        <w:rPr>
-          <w:b/>
-          <w:bCs/>
-        </w:rPr>
-        <w:t>() Method</w:t>
+        <w:t>Model Accuracy with .score() Method</w:t>
       </w:r>
       <w:r>
         <w:t xml:space="preserve">: The </w:t>
@@ -2126,96 +2081,52 @@
           <w:b/>
           <w:bCs/>
         </w:rPr>
-        <w:t xml:space="preserve">Predictive Accuracy </w:t>
-      </w:r>
-      <w:proofErr w:type="gramStart"/>
+        <w:t xml:space="preserve">Predictive Accuracy with .predict() and </w:t>
+      </w:r>
+      <w:proofErr w:type="spellStart"/>
       <w:r>
         <w:rPr>
           <w:b/>
           <w:bCs/>
         </w:rPr>
-        <w:t>with .predict</w:t>
-      </w:r>
-      <w:proofErr w:type="gramEnd"/>
+        <w:t>accuracy_score</w:t>
+      </w:r>
+      <w:proofErr w:type="spellEnd"/>
       <w:r>
         <w:rPr>
           <w:b/>
           <w:bCs/>
         </w:rPr>
-        <w:t xml:space="preserve">() and </w:t>
-      </w:r>
-      <w:proofErr w:type="spellStart"/>
+        <w:t>()</w:t>
+      </w:r>
+      <w:r>
+        <w:t xml:space="preserve">: While these functions offer a straightforward way to assess model accuracy, they have limitations. The </w:t>
+      </w:r>
       <w:r>
         <w:rPr>
           <w:b/>
           <w:bCs/>
         </w:rPr>
-        <w:t>accuracy_score</w:t>
-      </w:r>
-      <w:proofErr w:type="spellEnd"/>
+        <w:t>.predict()</w:t>
+      </w:r>
+      <w:r>
+        <w:t xml:space="preserve"> method does not provide insights into the confidence or probability associated with each prediction. Similarly, the </w:t>
+      </w:r>
+      <w:proofErr w:type="spellStart"/>
       <w:r>
         <w:rPr>
           <w:b/>
           <w:bCs/>
         </w:rPr>
-        <w:t>()</w:t>
-      </w:r>
-      <w:r>
-        <w:t xml:space="preserve">: While these functions offer a straightforward way to assess model accuracy, they have limitations. </w:t>
-      </w:r>
-      <w:proofErr w:type="gramStart"/>
-      <w:r>
-        <w:t xml:space="preserve">The </w:t>
-      </w:r>
+        <w:t>accuracy_score</w:t>
+      </w:r>
+      <w:proofErr w:type="spellEnd"/>
       <w:r>
         <w:rPr>
           <w:b/>
           <w:bCs/>
         </w:rPr>
-        <w:t>.predict</w:t>
-      </w:r>
-      <w:proofErr w:type="gramEnd"/>
-      <w:r>
-        <w:rPr>
-          <w:b/>
-          <w:bCs/>
-        </w:rPr>
         <w:t>()</w:t>
-      </w:r>
-      <w:r>
-        <w:t xml:space="preserve"> method does not provide insights into the confidence or probability associated with each prediction. Similarly, the </w:t>
-      </w:r>
-      <w:proofErr w:type="spellStart"/>
-      <w:r>
-        <w:rPr>
-          <w:b/>
-          <w:bCs/>
-        </w:rPr>
-        <w:t>accuracy_</w:t>
-      </w:r>
-      <w:proofErr w:type="gramStart"/>
-      <w:r>
-        <w:rPr>
-          <w:b/>
-          <w:bCs/>
-        </w:rPr>
-        <w:t>score</w:t>
-      </w:r>
-      <w:proofErr w:type="spellEnd"/>
-      <w:r>
-        <w:rPr>
-          <w:b/>
-          <w:bCs/>
-        </w:rPr>
-        <w:t>(</w:t>
-      </w:r>
-      <w:proofErr w:type="gramEnd"/>
-      <w:r>
-        <w:rPr>
-          <w:b/>
-          <w:bCs/>
-        </w:rPr>
-        <w:t>)</w:t>
       </w:r>
       <w:r>
         <w:t xml:space="preserve"> is highly sensitive to imbalanced datasets, which can lead to misleadingly high or low accuracy readings depending on the distribution of the classes in the dataset.</w:t>
@@ -2269,31 +2180,15 @@
           <w:b/>
           <w:bCs/>
         </w:rPr>
-        <w:t>classification_</w:t>
-      </w:r>
-      <w:proofErr w:type="gramStart"/>
+        <w:t>classification_report</w:t>
+      </w:r>
+      <w:proofErr w:type="spellEnd"/>
       <w:r>
         <w:rPr>
           <w:b/>
           <w:bCs/>
         </w:rPr>
-        <w:t>report</w:t>
-      </w:r>
-      <w:proofErr w:type="spellEnd"/>
-      <w:r>
-        <w:rPr>
-          <w:b/>
-          <w:bCs/>
-        </w:rPr>
-        <w:t>(</w:t>
-      </w:r>
-      <w:proofErr w:type="gramEnd"/>
-      <w:r>
-        <w:rPr>
-          <w:b/>
-          <w:bCs/>
-        </w:rPr>
-        <w:t>)</w:t>
+        <w:t>()</w:t>
       </w:r>
       <w:r>
         <w:t xml:space="preserve"> provides a detailed breakdown of the model's performance in terms of precision, recall, and F1-score. However, it is limited to binary classification and might not fully capture the nuances in datasets with a more complex or imbalanced class structure.</w:t>
@@ -2347,31 +2242,15 @@
           <w:b/>
           <w:bCs/>
         </w:rPr>
-        <w:t xml:space="preserve">Probability Estimates </w:t>
-      </w:r>
-      <w:proofErr w:type="gramStart"/>
+        <w:t>Probability Estimates with .</w:t>
+      </w:r>
+      <w:proofErr w:type="spellStart"/>
       <w:r>
         <w:rPr>
           <w:b/>
           <w:bCs/>
         </w:rPr>
-        <w:t>with .</w:t>
-      </w:r>
-      <w:proofErr w:type="spellStart"/>
-      <w:r>
-        <w:rPr>
-          <w:b/>
-          <w:bCs/>
-        </w:rPr>
-        <w:t>predict</w:t>
-      </w:r>
-      <w:proofErr w:type="gramEnd"/>
-      <w:r>
-        <w:rPr>
-          <w:b/>
-          <w:bCs/>
-        </w:rPr>
-        <w:t>_proba</w:t>
+        <w:t>predict_proba</w:t>
       </w:r>
       <w:proofErr w:type="spellEnd"/>
       <w:r>
@@ -2408,18 +2287,9 @@
           <w:b/>
           <w:bCs/>
         </w:rPr>
-        <w:t>trained_</w:t>
-      </w:r>
-      <w:proofErr w:type="gramStart"/>
-      <w:r>
-        <w:rPr>
-          <w:b/>
-          <w:bCs/>
-        </w:rPr>
-        <w:t>model.coef</w:t>
+        <w:t>trained_model.coef</w:t>
       </w:r>
       <w:proofErr w:type="spellEnd"/>
-      <w:proofErr w:type="gramEnd"/>
       <w:r>
         <w:rPr>
           <w:b/>
@@ -2527,9 +2397,8 @@
           <w:szCs w:val="22"/>
           <w14:ligatures w14:val="standardContextual"/>
         </w:rPr>
-        <w:t>Given the high accuracy and effectiveness of this Logistical Regression Model trained on labeled SPAM(1)/</w:t>
-      </w:r>
-      <w:proofErr w:type="gramStart"/>
+        <w:t xml:space="preserve">Given the high accuracy and effectiveness of this Logistical Regression Model trained on labeled SPAM(1)/HAM(0) emails, it is recommended to deploy this model in a controlled environment. This will allow for further </w:t>
+      </w:r>
       <w:r>
         <w:rPr>
           <w:rFonts w:asciiTheme="minorHAnsi" w:eastAsiaTheme="minorHAnsi" w:hAnsiTheme="minorHAnsi" w:cstheme="minorBidi"/>
@@ -2538,9 +2407,8 @@
           <w:szCs w:val="22"/>
           <w14:ligatures w14:val="standardContextual"/>
         </w:rPr>
-        <w:t>HAM(</w:t>
-      </w:r>
-      <w:proofErr w:type="gramEnd"/>
+        <w:t>evaluations</w:t>
+      </w:r>
       <w:r>
         <w:rPr>
           <w:rFonts w:asciiTheme="minorHAnsi" w:eastAsiaTheme="minorHAnsi" w:hAnsiTheme="minorHAnsi" w:cstheme="minorBidi"/>
@@ -2549,26 +2417,6 @@
           <w:szCs w:val="22"/>
           <w14:ligatures w14:val="standardContextual"/>
         </w:rPr>
-        <w:t xml:space="preserve">0) emails, it is recommended to deploy this model in a controlled environment. This will allow for further </w:t>
-      </w:r>
-      <w:r>
-        <w:rPr>
-          <w:rFonts w:asciiTheme="minorHAnsi" w:eastAsiaTheme="minorHAnsi" w:hAnsiTheme="minorHAnsi" w:cstheme="minorBidi"/>
-          <w:kern w:val="2"/>
-          <w:sz w:val="22"/>
-          <w:szCs w:val="22"/>
-          <w14:ligatures w14:val="standardContextual"/>
-        </w:rPr>
-        <w:t>evaluations</w:t>
-      </w:r>
-      <w:r>
-        <w:rPr>
-          <w:rFonts w:asciiTheme="minorHAnsi" w:eastAsiaTheme="minorHAnsi" w:hAnsiTheme="minorHAnsi" w:cstheme="minorBidi"/>
-          <w:kern w:val="2"/>
-          <w:sz w:val="22"/>
-          <w:szCs w:val="22"/>
-          <w14:ligatures w14:val="standardContextual"/>
-        </w:rPr>
         <w:t xml:space="preserve"> of its performance with current email data. This would involve monitoring its classification accuracy in real-time and adjusting thresholds or indicate if we need to gather more data to improve the model. </w:t>
       </w:r>
     </w:p>
@@ -2588,15 +2436,7 @@
         <w:t>Model Updating and Fine-Tuning:</w:t>
       </w:r>
       <w:r>
-        <w:t xml:space="preserve"> To address the dataset limitation of being an older from 2007 dataset, future studies could focus on continuously updating the model with newer </w:t>
-      </w:r>
-      <w:proofErr w:type="gramStart"/>
-      <w:r>
-        <w:t>SPAM(</w:t>
-      </w:r>
-      <w:proofErr w:type="gramEnd"/>
-      <w:r>
-        <w:t xml:space="preserve">1) and HAM(0) datasets. This would help the model adapt to the evolving nature of SPAM and maintain its high accuracy over time. </w:t>
+        <w:t xml:space="preserve"> To address the dataset limitation of being an older from 2007 dataset, future studies could focus on continuously updating the model with newer SPAM(1) and HAM(0) datasets. This would help the model adapt to the evolving nature of SPAM and maintain its high accuracy over time. </w:t>
       </w:r>
     </w:p>
     <w:p>
@@ -2614,15 +2454,7 @@
         <w:t>Algorithm Comparison:</w:t>
       </w:r>
       <w:r>
-        <w:t xml:space="preserve"> Exploring and comparing other machine learning algorithms or deep learning models such as Neural Networks for example, might yield even better results or efficiency. Studies could focus on comparing different models to understand which ones are most effective for </w:t>
-      </w:r>
-      <w:proofErr w:type="gramStart"/>
-      <w:r>
-        <w:t>SPAM(</w:t>
-      </w:r>
-      <w:proofErr w:type="gramEnd"/>
-      <w:r>
-        <w:t xml:space="preserve">1) detection in various contexts, including different languages, email formats, and evolving SPAM(1) tactics. </w:t>
+        <w:t xml:space="preserve"> Exploring and comparing other machine learning algorithms or deep learning models such as Neural Networks for example, might yield even better results or efficiency. Studies could focus on comparing different models to understand which ones are most effective for SPAM(1) detection in various contexts, including different languages, email formats, and evolving SPAM(1) tactics. </w:t>
       </w:r>
     </w:p>
     <w:p>
@@ -2646,15 +2478,23 @@
     <w:p/>
     <w:p>
       <w:r>
-        <w:t xml:space="preserve">The benefits of the study include a usable model and a roadmap going forward. The logistical regression model is accurate enough to start using immediately. This in turn will help keep the business safer from SPAM that can lead to security risks. The roadmap is a </w:t>
-      </w:r>
-      <w:proofErr w:type="gramStart"/>
-      <w:r>
-        <w:t>two part</w:t>
-      </w:r>
-      <w:proofErr w:type="gramEnd"/>
-      <w:r>
-        <w:t xml:space="preserve"> path. Because the original model was developed with labeled data from 2007 it would be wise to continue to update the model with more modern known email SPAM as the errors of criminals through Phishing, Ransomware, etc. are ever changing. Because of how sophisticated these SPAM entries are getting the second part of the roadmap would be to analysis and try and create better Machine Learning Models for SPAM detection such as developing them with Neural Networks. This two-pronged benefit addresses needs now as well as generated a path toward constant improvement.</w:t>
+        <w:t xml:space="preserve">TODO: </w:t>
+      </w:r>
+      <w:r>
+        <w:rPr>
+          <w:rFonts w:ascii="Lato" w:hAnsi="Lato"/>
+          <w:color w:val="333333"/>
+          <w:sz w:val="21"/>
+          <w:szCs w:val="21"/>
+          <w:shd w:val="clear" w:color="auto" w:fill="FFFFFF"/>
+        </w:rPr>
+        <w:t> expected benefits of the study (be as specific and quantitative as possible)</w:t>
+      </w:r>
+    </w:p>
+    <w:p/>
+    <w:p>
+      <w:r>
+        <w:t>The benefits of the study include a usable model and a roadmap going forward. The logistical regression model is accurate enough to start using immediately. This in turn will help keep the business safer from SPAM that can lead to security risks. The roadmap is a two part path. Because the original model was developed with labeled data from 2007 it would be wise to continue to update the model with more modern known email SPAM as the errors of criminals through Phishing, Ransomware, etc. are ever changing. Because of how sophisticated these SPAM entries are getting the second part of the roadmap would be to analysis and try and create better Machine Learning Models for SPAM detection such as developing them with Neural Networks. This two-pronged benefit addresses needs now as well as generated a path toward constant improvement.</w:t>
       </w:r>
     </w:p>
     <w:sectPr>
@@ -4687,6 +4527,7 @@
     <w:rsid w:val="00134463"/>
     <w:rsid w:val="001D670B"/>
     <w:rsid w:val="002710FD"/>
+    <w:rsid w:val="00362AEC"/>
     <w:rsid w:val="003B29BF"/>
     <w:rsid w:val="00B9726E"/>
   </w:rsids>

</xml_diff>

<commit_message>
Adding Quantitative information to the Benefits of Study
</commit_message>
<xml_diff>
--- a/Classes/D214 - Data Analytics Graduate Capstone/Performance Assessment(s)/Task 3/D214-nkm2-task3-executive-summary-and-implications.docx
+++ b/Classes/D214 - Data Analytics Graduate Capstone/Performance Assessment(s)/Task 3/D214-nkm2-task3-executive-summary-and-implications.docx
@@ -1735,7 +1735,15 @@
       </w:r>
       <w:r>
         <w:br/>
-        <w:t xml:space="preserve">The model exhibits a high accuracy of about 98.96% and a prediction accuracy of approximately 98.27%. This indicates a strong capability in distinguishing SPAM(1) from HAM(0). A Logistical Regression Model can be effectively trained for such classification tasks using datasets like the TREC Public Spam Corpus and Enron emails. </w:t>
+        <w:t xml:space="preserve">The model exhibits a high accuracy of about 98.96% and a prediction accuracy of approximately 98.27%. This indicates a strong capability in distinguishing </w:t>
+      </w:r>
+      <w:proofErr w:type="gramStart"/>
+      <w:r>
+        <w:t>SPAM(</w:t>
+      </w:r>
+      <w:proofErr w:type="gramEnd"/>
+      <w:r>
+        <w:t xml:space="preserve">1) from HAM(0). A Logistical Regression Model can be effectively trained for such classification tasks using datasets like the TREC Public Spam Corpus and Enron emails. </w:t>
       </w:r>
     </w:p>
     <w:p>
@@ -1755,7 +1763,15 @@
       </w:r>
       <w:r>
         <w:br/>
-        <w:t xml:space="preserve">An AUC (Area Under the Curve) Score of 98.2% suggests that the model has a high true positive rate and a low false positive rate. With regard to SPAM detection this is important as it means we have a low mis-classification (false-positive) of emails as SPAM(1) when they are actually HAM(0) </w:t>
+        <w:t xml:space="preserve">An AUC (Area Under the Curve) Score of 98.2% suggests that the model has a high true positive rate and a low false positive rate. With regard to SPAM detection this is important as it means we have a low mis-classification (false-positive) of emails as </w:t>
+      </w:r>
+      <w:proofErr w:type="gramStart"/>
+      <w:r>
+        <w:t>SPAM(</w:t>
+      </w:r>
+      <w:proofErr w:type="gramEnd"/>
+      <w:r>
+        <w:t xml:space="preserve">1) when they are actually HAM(0) </w:t>
       </w:r>
     </w:p>
     <w:p>
@@ -1775,7 +1791,15 @@
       </w:r>
       <w:r>
         <w:br/>
-        <w:t xml:space="preserve">The precision and recall values are both high across SPAM(1) and HAM(0) classifications. This balance is essential for practical applications to ensure that both spam and legitimate emails are accurately identified. </w:t>
+        <w:t xml:space="preserve">The precision and recall values are both high across </w:t>
+      </w:r>
+      <w:proofErr w:type="gramStart"/>
+      <w:r>
+        <w:t>SPAM(</w:t>
+      </w:r>
+      <w:proofErr w:type="gramEnd"/>
+      <w:r>
+        <w:t xml:space="preserve">1) and HAM(0) classifications. This balance is essential for practical applications to ensure that both spam and legitimate emails are accurately identified. </w:t>
       </w:r>
     </w:p>
     <w:p>
@@ -1873,11 +1897,16 @@
         <w:t>Polars</w:t>
       </w:r>
       <w:r>
-        <w:t>: As a data manipulation library, Polars excel</w:t>
+        <w:t xml:space="preserve">: As a data manipulation library, Polars </w:t>
+      </w:r>
+      <w:proofErr w:type="gramStart"/>
+      <w:r>
+        <w:t>excel</w:t>
       </w:r>
       <w:r>
         <w:t>s</w:t>
       </w:r>
+      <w:proofErr w:type="gramEnd"/>
       <w:r>
         <w:t xml:space="preserve"> in handling larger datasets more efficiently than Pandas due to its Rust-based development. However, its relative novelty compared to Pandas means a smaller community support base. This can pose challenges in finding resources or assistance for specific issues or advanced functionalities.</w:t>
       </w:r>
@@ -2047,7 +2076,23 @@
           <w:b/>
           <w:bCs/>
         </w:rPr>
-        <w:t>Model Accuracy with .score() Method</w:t>
+        <w:t xml:space="preserve">Model Accuracy </w:t>
+      </w:r>
+      <w:proofErr w:type="gramStart"/>
+      <w:r>
+        <w:rPr>
+          <w:b/>
+          <w:bCs/>
+        </w:rPr>
+        <w:t>with .score</w:t>
+      </w:r>
+      <w:proofErr w:type="gramEnd"/>
+      <w:r>
+        <w:rPr>
+          <w:b/>
+          <w:bCs/>
+        </w:rPr>
+        <w:t>() Method</w:t>
       </w:r>
       <w:r>
         <w:t xml:space="preserve">: The </w:t>
@@ -2081,52 +2126,96 @@
           <w:b/>
           <w:bCs/>
         </w:rPr>
-        <w:t xml:space="preserve">Predictive Accuracy with .predict() and </w:t>
-      </w:r>
-      <w:proofErr w:type="spellStart"/>
+        <w:t xml:space="preserve">Predictive Accuracy </w:t>
+      </w:r>
+      <w:proofErr w:type="gramStart"/>
       <w:r>
         <w:rPr>
           <w:b/>
           <w:bCs/>
         </w:rPr>
-        <w:t>accuracy_score</w:t>
-      </w:r>
-      <w:proofErr w:type="spellEnd"/>
+        <w:t>with .predict</w:t>
+      </w:r>
+      <w:proofErr w:type="gramEnd"/>
       <w:r>
         <w:rPr>
           <w:b/>
           <w:bCs/>
         </w:rPr>
-        <w:t>()</w:t>
-      </w:r>
-      <w:r>
-        <w:t xml:space="preserve">: While these functions offer a straightforward way to assess model accuracy, they have limitations. The </w:t>
-      </w:r>
+        <w:t xml:space="preserve">() and </w:t>
+      </w:r>
+      <w:proofErr w:type="spellStart"/>
       <w:r>
         <w:rPr>
           <w:b/>
           <w:bCs/>
         </w:rPr>
-        <w:t>.predict()</w:t>
-      </w:r>
-      <w:r>
-        <w:t xml:space="preserve"> method does not provide insights into the confidence or probability associated with each prediction. Similarly, the </w:t>
-      </w:r>
-      <w:proofErr w:type="spellStart"/>
+        <w:t>accuracy_score</w:t>
+      </w:r>
+      <w:proofErr w:type="spellEnd"/>
       <w:r>
         <w:rPr>
           <w:b/>
           <w:bCs/>
         </w:rPr>
-        <w:t>accuracy_score</w:t>
-      </w:r>
-      <w:proofErr w:type="spellEnd"/>
+        <w:t>()</w:t>
+      </w:r>
+      <w:r>
+        <w:t xml:space="preserve">: While these functions offer a straightforward way to assess model accuracy, they have limitations. </w:t>
+      </w:r>
+      <w:proofErr w:type="gramStart"/>
+      <w:r>
+        <w:t xml:space="preserve">The </w:t>
+      </w:r>
       <w:r>
         <w:rPr>
           <w:b/>
           <w:bCs/>
         </w:rPr>
+        <w:t>.predict</w:t>
+      </w:r>
+      <w:proofErr w:type="gramEnd"/>
+      <w:r>
+        <w:rPr>
+          <w:b/>
+          <w:bCs/>
+        </w:rPr>
         <w:t>()</w:t>
+      </w:r>
+      <w:r>
+        <w:t xml:space="preserve"> method does not provide insights into the confidence or probability associated with each prediction. Similarly, the </w:t>
+      </w:r>
+      <w:proofErr w:type="spellStart"/>
+      <w:r>
+        <w:rPr>
+          <w:b/>
+          <w:bCs/>
+        </w:rPr>
+        <w:t>accuracy_</w:t>
+      </w:r>
+      <w:proofErr w:type="gramStart"/>
+      <w:r>
+        <w:rPr>
+          <w:b/>
+          <w:bCs/>
+        </w:rPr>
+        <w:t>score</w:t>
+      </w:r>
+      <w:proofErr w:type="spellEnd"/>
+      <w:r>
+        <w:rPr>
+          <w:b/>
+          <w:bCs/>
+        </w:rPr>
+        <w:t>(</w:t>
+      </w:r>
+      <w:proofErr w:type="gramEnd"/>
+      <w:r>
+        <w:rPr>
+          <w:b/>
+          <w:bCs/>
+        </w:rPr>
+        <w:t>)</w:t>
       </w:r>
       <w:r>
         <w:t xml:space="preserve"> is highly sensitive to imbalanced datasets, which can lead to misleadingly high or low accuracy readings depending on the distribution of the classes in the dataset.</w:t>
@@ -2180,15 +2269,31 @@
           <w:b/>
           <w:bCs/>
         </w:rPr>
-        <w:t>classification_report</w:t>
-      </w:r>
-      <w:proofErr w:type="spellEnd"/>
+        <w:t>classification_</w:t>
+      </w:r>
+      <w:proofErr w:type="gramStart"/>
       <w:r>
         <w:rPr>
           <w:b/>
           <w:bCs/>
         </w:rPr>
-        <w:t>()</w:t>
+        <w:t>report</w:t>
+      </w:r>
+      <w:proofErr w:type="spellEnd"/>
+      <w:r>
+        <w:rPr>
+          <w:b/>
+          <w:bCs/>
+        </w:rPr>
+        <w:t>(</w:t>
+      </w:r>
+      <w:proofErr w:type="gramEnd"/>
+      <w:r>
+        <w:rPr>
+          <w:b/>
+          <w:bCs/>
+        </w:rPr>
+        <w:t>)</w:t>
       </w:r>
       <w:r>
         <w:t xml:space="preserve"> provides a detailed breakdown of the model's performance in terms of precision, recall, and F1-score. However, it is limited to binary classification and might not fully capture the nuances in datasets with a more complex or imbalanced class structure.</w:t>
@@ -2242,15 +2347,31 @@
           <w:b/>
           <w:bCs/>
         </w:rPr>
-        <w:t>Probability Estimates with .</w:t>
-      </w:r>
-      <w:proofErr w:type="spellStart"/>
+        <w:t xml:space="preserve">Probability Estimates </w:t>
+      </w:r>
+      <w:proofErr w:type="gramStart"/>
       <w:r>
         <w:rPr>
           <w:b/>
           <w:bCs/>
         </w:rPr>
-        <w:t>predict_proba</w:t>
+        <w:t>with .</w:t>
+      </w:r>
+      <w:proofErr w:type="spellStart"/>
+      <w:r>
+        <w:rPr>
+          <w:b/>
+          <w:bCs/>
+        </w:rPr>
+        <w:t>predict</w:t>
+      </w:r>
+      <w:proofErr w:type="gramEnd"/>
+      <w:r>
+        <w:rPr>
+          <w:b/>
+          <w:bCs/>
+        </w:rPr>
+        <w:t>_proba</w:t>
       </w:r>
       <w:proofErr w:type="spellEnd"/>
       <w:r>
@@ -2287,9 +2408,18 @@
           <w:b/>
           <w:bCs/>
         </w:rPr>
-        <w:t>trained_model.coef</w:t>
+        <w:t>trained_</w:t>
+      </w:r>
+      <w:proofErr w:type="gramStart"/>
+      <w:r>
+        <w:rPr>
+          <w:b/>
+          <w:bCs/>
+        </w:rPr>
+        <w:t>model.coef</w:t>
       </w:r>
       <w:proofErr w:type="spellEnd"/>
+      <w:proofErr w:type="gramEnd"/>
       <w:r>
         <w:rPr>
           <w:b/>
@@ -2397,8 +2527,9 @@
           <w:szCs w:val="22"/>
           <w14:ligatures w14:val="standardContextual"/>
         </w:rPr>
-        <w:t xml:space="preserve">Given the high accuracy and effectiveness of this Logistical Regression Model trained on labeled SPAM(1)/HAM(0) emails, it is recommended to deploy this model in a controlled environment. This will allow for further </w:t>
-      </w:r>
+        <w:t>Given the high accuracy and effectiveness of this Logistical Regression Model trained on labeled SPAM(1)/</w:t>
+      </w:r>
+      <w:proofErr w:type="gramStart"/>
       <w:r>
         <w:rPr>
           <w:rFonts w:asciiTheme="minorHAnsi" w:eastAsiaTheme="minorHAnsi" w:hAnsiTheme="minorHAnsi" w:cstheme="minorBidi"/>
@@ -2407,8 +2538,9 @@
           <w:szCs w:val="22"/>
           <w14:ligatures w14:val="standardContextual"/>
         </w:rPr>
-        <w:t>evaluations</w:t>
-      </w:r>
+        <w:t>HAM(</w:t>
+      </w:r>
+      <w:proofErr w:type="gramEnd"/>
       <w:r>
         <w:rPr>
           <w:rFonts w:asciiTheme="minorHAnsi" w:eastAsiaTheme="minorHAnsi" w:hAnsiTheme="minorHAnsi" w:cstheme="minorBidi"/>
@@ -2417,6 +2549,26 @@
           <w:szCs w:val="22"/>
           <w14:ligatures w14:val="standardContextual"/>
         </w:rPr>
+        <w:t xml:space="preserve">0) emails, it is recommended to deploy this model in a controlled environment. This will allow for further </w:t>
+      </w:r>
+      <w:r>
+        <w:rPr>
+          <w:rFonts w:asciiTheme="minorHAnsi" w:eastAsiaTheme="minorHAnsi" w:hAnsiTheme="minorHAnsi" w:cstheme="minorBidi"/>
+          <w:kern w:val="2"/>
+          <w:sz w:val="22"/>
+          <w:szCs w:val="22"/>
+          <w14:ligatures w14:val="standardContextual"/>
+        </w:rPr>
+        <w:t>evaluations</w:t>
+      </w:r>
+      <w:r>
+        <w:rPr>
+          <w:rFonts w:asciiTheme="minorHAnsi" w:eastAsiaTheme="minorHAnsi" w:hAnsiTheme="minorHAnsi" w:cstheme="minorBidi"/>
+          <w:kern w:val="2"/>
+          <w:sz w:val="22"/>
+          <w:szCs w:val="22"/>
+          <w14:ligatures w14:val="standardContextual"/>
+        </w:rPr>
         <w:t xml:space="preserve"> of its performance with current email data. This would involve monitoring its classification accuracy in real-time and adjusting thresholds or indicate if we need to gather more data to improve the model. </w:t>
       </w:r>
     </w:p>
@@ -2436,7 +2588,15 @@
         <w:t>Model Updating and Fine-Tuning:</w:t>
       </w:r>
       <w:r>
-        <w:t xml:space="preserve"> To address the dataset limitation of being an older from 2007 dataset, future studies could focus on continuously updating the model with newer SPAM(1) and HAM(0) datasets. This would help the model adapt to the evolving nature of SPAM and maintain its high accuracy over time. </w:t>
+        <w:t xml:space="preserve"> To address the dataset limitation of being an older from 2007 dataset, future studies could focus on continuously updating the model with newer </w:t>
+      </w:r>
+      <w:proofErr w:type="gramStart"/>
+      <w:r>
+        <w:t>SPAM(</w:t>
+      </w:r>
+      <w:proofErr w:type="gramEnd"/>
+      <w:r>
+        <w:t xml:space="preserve">1) and HAM(0) datasets. This would help the model adapt to the evolving nature of SPAM and maintain its high accuracy over time. </w:t>
       </w:r>
     </w:p>
     <w:p>
@@ -2454,7 +2614,15 @@
         <w:t>Algorithm Comparison:</w:t>
       </w:r>
       <w:r>
-        <w:t xml:space="preserve"> Exploring and comparing other machine learning algorithms or deep learning models such as Neural Networks for example, might yield even better results or efficiency. Studies could focus on comparing different models to understand which ones are most effective for SPAM(1) detection in various contexts, including different languages, email formats, and evolving SPAM(1) tactics. </w:t>
+        <w:t xml:space="preserve"> Exploring and comparing other machine learning algorithms or deep learning models such as Neural Networks for example, might yield even better results or efficiency. Studies could focus on comparing different models to understand which ones are most effective for </w:t>
+      </w:r>
+      <w:proofErr w:type="gramStart"/>
+      <w:r>
+        <w:t>SPAM(</w:t>
+      </w:r>
+      <w:proofErr w:type="gramEnd"/>
+      <w:r>
+        <w:t xml:space="preserve">1) detection in various contexts, including different languages, email formats, and evolving SPAM(1) tactics. </w:t>
       </w:r>
     </w:p>
     <w:p>
@@ -2478,23 +2646,22 @@
     <w:p/>
     <w:p>
       <w:r>
-        <w:t xml:space="preserve">TODO: </w:t>
-      </w:r>
-      <w:r>
-        <w:rPr>
-          <w:rFonts w:ascii="Lato" w:hAnsi="Lato"/>
-          <w:color w:val="333333"/>
-          <w:sz w:val="21"/>
-          <w:szCs w:val="21"/>
-          <w:shd w:val="clear" w:color="auto" w:fill="FFFFFF"/>
-        </w:rPr>
-        <w:t> expected benefits of the study (be as specific and quantitative as possible)</w:t>
-      </w:r>
-    </w:p>
-    <w:p/>
-    <w:p>
-      <w:r>
-        <w:t>The benefits of the study include a usable model and a roadmap going forward. The logistical regression model is accurate enough to start using immediately. This in turn will help keep the business safer from SPAM that can lead to security risks. The roadmap is a two part path. Because the original model was developed with labeled data from 2007 it would be wise to continue to update the model with more modern known email SPAM as the errors of criminals through Phishing, Ransomware, etc. are ever changing. Because of how sophisticated these SPAM entries are getting the second part of the roadmap would be to analysis and try and create better Machine Learning Models for SPAM detection such as developing them with Neural Networks. This two-pronged benefit addresses needs now as well as generated a path toward constant improvement.</w:t>
+        <w:t>The study's benefits are highlighted by its quantitative outcomes, offering both immediate usability and a strategic roadmap for future improvements. The logistic regression model demonstrates an exceptional accuracy rate of approximately 98.96%, making it highly reliable for immediate deployment in spam detection. This is crucial in mitigating security risks associated with spam emails.</w:t>
+      </w:r>
+    </w:p>
+    <w:p>
+      <w:r>
+        <w:t>Furthermore, the balanced dataset, consisting of 47.38% HAM and 52.62% SPAM, underscores the model's robustness, ensuring minimal bias in spam identification. The high AUC score of 98.2% further validates the model’s effectiveness in distinguishing between SPAM and HAM with a low misclassification rate.</w:t>
+      </w:r>
+    </w:p>
+    <w:p>
+      <w:r>
+        <w:t>In addition to these immediate benefits, the study lays out a two-part future strategy. Firstly, to address the evolving nature of spam, it is recommended to continuously update the model with modern spam datasets, enhancing its relevance and accuracy over time. Secondly, exploring advanced machine learning models, such as neural networks, could provide even more sophisticated spam detection capabilities.</w:t>
+      </w:r>
+    </w:p>
+    <w:p>
+      <w:r>
+        <w:t>This dual approach not only capitalizes on the current model's strengths but also charts a path for ongoing improvement, adapting to the ever-changing landscape of email threats.</w:t>
       </w:r>
     </w:p>
     <w:sectPr>
@@ -4095,7 +4262,6 @@
   <w:style w:type="character" w:default="1" w:styleId="DefaultParagraphFont">
     <w:name w:val="Default Paragraph Font"/>
     <w:uiPriority w:val="1"/>
-    <w:semiHidden/>
     <w:unhideWhenUsed/>
   </w:style>
   <w:style w:type="table" w:default="1" w:styleId="TableNormal">
@@ -4529,7 +4695,9 @@
     <w:rsid w:val="002710FD"/>
     <w:rsid w:val="00362AEC"/>
     <w:rsid w:val="003B29BF"/>
+    <w:rsid w:val="008C70A7"/>
     <w:rsid w:val="00B9726E"/>
+    <w:rsid w:val="00BF59CC"/>
   </w:rsids>
   <m:mathPr>
     <m:mathFont m:val="Cambria Math"/>

</xml_diff>